<commit_message>
fix udacity final report
</commit_message>
<xml_diff>
--- a/P5_program/Udacity机器学习工程师纳米学位毕业项目.docx
+++ b/P5_program/Udacity机器学习工程师纳米学位毕业项目.docx
@@ -23,13 +23,7 @@
     <w:p/>
     <w:p/>
     <w:p/>
-    <w:p>
-      <w:pPr>
-        <w:rPr>
-          <w:rFonts w:hint="eastAsia"/>
-        </w:rPr>
-      </w:pPr>
-    </w:p>
+    <w:p/>
     <w:p>
       <w:pPr>
         <w:jc w:val="center"/>
@@ -79,92 +73,85 @@
         <w:jc w:val="center"/>
       </w:pPr>
       <w:bookmarkStart w:id="7" w:name="6820-1520315639597"/>
-      <w:bookmarkStart w:id="8" w:name="_GoBack"/>
       <w:bookmarkEnd w:id="7"/>
+    </w:p>
+    <w:p>
+      <w:pPr>
+        <w:jc w:val="center"/>
+      </w:pPr>
+      <w:bookmarkStart w:id="8" w:name="9427-1520315639749"/>
       <w:bookmarkEnd w:id="8"/>
     </w:p>
     <w:p>
       <w:pPr>
         <w:jc w:val="center"/>
       </w:pPr>
-      <w:bookmarkStart w:id="9" w:name="9427-1520315639749"/>
+      <w:bookmarkStart w:id="9" w:name="7923-1520315639901"/>
       <w:bookmarkEnd w:id="9"/>
     </w:p>
     <w:p>
       <w:pPr>
         <w:jc w:val="center"/>
       </w:pPr>
-      <w:bookmarkStart w:id="10" w:name="7923-1520315639901"/>
+      <w:bookmarkStart w:id="10" w:name="9042-1520315640053"/>
       <w:bookmarkEnd w:id="10"/>
     </w:p>
     <w:p>
       <w:pPr>
         <w:jc w:val="center"/>
       </w:pPr>
-      <w:bookmarkStart w:id="11" w:name="9042-1520315640053"/>
+      <w:bookmarkStart w:id="11" w:name="8590-1520315640213"/>
       <w:bookmarkEnd w:id="11"/>
     </w:p>
     <w:p>
       <w:pPr>
         <w:jc w:val="center"/>
       </w:pPr>
-      <w:bookmarkStart w:id="12" w:name="8590-1520315640213"/>
+      <w:bookmarkStart w:id="12" w:name="9258-1520315640373"/>
       <w:bookmarkEnd w:id="12"/>
     </w:p>
     <w:p>
       <w:pPr>
         <w:jc w:val="center"/>
       </w:pPr>
-      <w:bookmarkStart w:id="13" w:name="9258-1520315640373"/>
+      <w:bookmarkStart w:id="13" w:name="8097-1520315713932"/>
       <w:bookmarkEnd w:id="13"/>
     </w:p>
     <w:p>
-      <w:pPr>
-        <w:jc w:val="center"/>
-      </w:pPr>
-      <w:bookmarkStart w:id="14" w:name="8097-1520315713932"/>
+      <w:bookmarkStart w:id="14" w:name="8019-1520315714108"/>
+      <w:bookmarkStart w:id="15" w:name="6253-1520315714268"/>
+      <w:bookmarkStart w:id="16" w:name="3511-1520315714404"/>
+      <w:bookmarkStart w:id="17" w:name="1257-1520315714565"/>
+      <w:bookmarkStart w:id="18" w:name="5787-1520315640533"/>
       <w:bookmarkEnd w:id="14"/>
-    </w:p>
-    <w:p>
-      <w:pPr>
-        <w:rPr>
-          <w:rFonts w:hint="eastAsia"/>
-        </w:rPr>
-      </w:pPr>
-      <w:bookmarkStart w:id="15" w:name="8019-1520315714108"/>
-      <w:bookmarkStart w:id="16" w:name="6253-1520315714268"/>
-      <w:bookmarkStart w:id="17" w:name="3511-1520315714404"/>
-      <w:bookmarkStart w:id="18" w:name="1257-1520315714565"/>
-      <w:bookmarkStart w:id="19" w:name="5787-1520315640533"/>
       <w:bookmarkEnd w:id="15"/>
       <w:bookmarkEnd w:id="16"/>
       <w:bookmarkEnd w:id="17"/>
       <w:bookmarkEnd w:id="18"/>
+    </w:p>
+    <w:p>
+      <w:pPr>
+        <w:jc w:val="center"/>
+      </w:pPr>
+      <w:bookmarkStart w:id="19" w:name="7078-1520315640685"/>
       <w:bookmarkEnd w:id="19"/>
     </w:p>
     <w:p>
       <w:pPr>
         <w:jc w:val="center"/>
       </w:pPr>
-      <w:bookmarkStart w:id="20" w:name="7078-1520315640685"/>
+      <w:bookmarkStart w:id="20" w:name="3259-1520315640845"/>
       <w:bookmarkEnd w:id="20"/>
     </w:p>
     <w:p>
       <w:pPr>
         <w:jc w:val="center"/>
-      </w:pPr>
-      <w:bookmarkStart w:id="21" w:name="3259-1520315640845"/>
+        <w:rPr>
+          <w:rFonts w:ascii="华文楷体" w:eastAsia="华文楷体" w:hAnsi="华文楷体"/>
+        </w:rPr>
+      </w:pPr>
+      <w:bookmarkStart w:id="21" w:name="9088-1520315641005"/>
       <w:bookmarkEnd w:id="21"/>
-    </w:p>
-    <w:p>
-      <w:pPr>
-        <w:jc w:val="center"/>
-        <w:rPr>
-          <w:rFonts w:ascii="华文楷体" w:eastAsia="华文楷体" w:hAnsi="华文楷体"/>
-        </w:rPr>
-      </w:pPr>
-      <w:bookmarkStart w:id="22" w:name="9088-1520315641005"/>
-      <w:bookmarkEnd w:id="22"/>
       <w:r>
         <w:rPr>
           <w:rFonts w:ascii="华文楷体" w:eastAsia="华文楷体" w:hAnsi="华文楷体" w:cs="微软雅黑"/>
@@ -181,8 +168,8 @@
           <w:rFonts w:ascii="华文楷体" w:eastAsia="华文楷体" w:hAnsi="华文楷体"/>
         </w:rPr>
       </w:pPr>
-      <w:bookmarkStart w:id="23" w:name="4252-1520315646261"/>
-      <w:bookmarkEnd w:id="23"/>
+      <w:bookmarkStart w:id="22" w:name="4252-1520315646261"/>
+      <w:bookmarkEnd w:id="22"/>
       <w:r>
         <w:rPr>
           <w:rFonts w:ascii="华文楷体" w:eastAsia="华文楷体" w:hAnsi="华文楷体" w:cs="微软雅黑"/>
@@ -193,22 +180,23 @@
       </w:r>
     </w:p>
     <w:p>
-      <w:bookmarkStart w:id="24" w:name="5855-1520315691957"/>
+      <w:bookmarkStart w:id="23" w:name="5855-1520315691957"/>
+      <w:bookmarkEnd w:id="23"/>
+    </w:p>
+    <w:p>
+      <w:pPr>
+        <w:widowControl/>
+      </w:pPr>
+      <w:bookmarkStart w:id="24" w:name="7228-1520315692133"/>
+      <w:bookmarkStart w:id="25" w:name="8524-1520315692293"/>
+      <w:bookmarkStart w:id="26" w:name="6716-1520315692477"/>
+      <w:bookmarkStart w:id="27" w:name="7800-1520315692637"/>
+      <w:bookmarkStart w:id="28" w:name="5825-1520315692821"/>
+      <w:bookmarkStart w:id="29" w:name="8076-1520315692989"/>
+      <w:bookmarkStart w:id="30" w:name="3215-1520315693141"/>
+      <w:bookmarkStart w:id="31" w:name="4300-1520315693293"/>
+      <w:bookmarkStart w:id="32" w:name="4637-1520315693461"/>
       <w:bookmarkEnd w:id="24"/>
-    </w:p>
-    <w:p>
-      <w:pPr>
-        <w:widowControl/>
-      </w:pPr>
-      <w:bookmarkStart w:id="25" w:name="7228-1520315692133"/>
-      <w:bookmarkStart w:id="26" w:name="8524-1520315692293"/>
-      <w:bookmarkStart w:id="27" w:name="6716-1520315692477"/>
-      <w:bookmarkStart w:id="28" w:name="7800-1520315692637"/>
-      <w:bookmarkStart w:id="29" w:name="5825-1520315692821"/>
-      <w:bookmarkStart w:id="30" w:name="8076-1520315692989"/>
-      <w:bookmarkStart w:id="31" w:name="3215-1520315693141"/>
-      <w:bookmarkStart w:id="32" w:name="4300-1520315693293"/>
-      <w:bookmarkStart w:id="33" w:name="4637-1520315693461"/>
       <w:bookmarkEnd w:id="25"/>
       <w:bookmarkEnd w:id="26"/>
       <w:bookmarkEnd w:id="27"/>
@@ -217,16 +205,19 @@
       <w:bookmarkEnd w:id="30"/>
       <w:bookmarkEnd w:id="31"/>
       <w:bookmarkEnd w:id="32"/>
-      <w:bookmarkEnd w:id="33"/>
       <w:r>
         <w:br w:type="page"/>
       </w:r>
     </w:p>
-    <w:bookmarkStart w:id="34" w:name="3052-1520315693605" w:displacedByCustomXml="next"/>
-    <w:bookmarkEnd w:id="34" w:displacedByCustomXml="next"/>
+    <w:bookmarkStart w:id="33" w:name="3052-1520315693605" w:displacedByCustomXml="next"/>
+    <w:bookmarkEnd w:id="33" w:displacedByCustomXml="next"/>
     <w:sdt>
       <w:sdtPr>
         <w:rPr>
+          <w:rFonts w:ascii="微软雅黑" w:eastAsia="微软雅黑" w:hAnsi="微软雅黑" w:cs="Times New Roman"/>
+          <w:color w:val="auto"/>
+          <w:sz w:val="21"/>
+          <w:szCs w:val="22"/>
           <w:lang w:val="zh-CN"/>
         </w:rPr>
         <w:id w:val="1761789089"/>
@@ -237,12 +228,8 @@
       </w:sdtPr>
       <w:sdtEndPr>
         <w:rPr>
-          <w:rFonts w:ascii="微软雅黑" w:eastAsia="微软雅黑" w:hAnsi="微软雅黑" w:cs="Times New Roman"/>
           <w:b/>
           <w:bCs/>
-          <w:color w:val="auto"/>
-          <w:sz w:val="21"/>
-          <w:szCs w:val="22"/>
         </w:rPr>
       </w:sdtEndPr>
       <w:sdtContent>
@@ -2656,30 +2643,31 @@
           <w:sz w:val="42"/>
         </w:rPr>
       </w:pPr>
-      <w:bookmarkStart w:id="35" w:name="3331-1520319433251"/>
-      <w:bookmarkStart w:id="36" w:name="1160-1520405324325"/>
-      <w:bookmarkStart w:id="37" w:name="2843-1520557431457"/>
-      <w:bookmarkStart w:id="38" w:name="4125-1520557431613"/>
-      <w:bookmarkStart w:id="39" w:name="7443-1520557431784"/>
-      <w:bookmarkStart w:id="40" w:name="9316-1520557431992"/>
-      <w:bookmarkStart w:id="41" w:name="6265-1520557432166"/>
-      <w:bookmarkStart w:id="42" w:name="1530-1520557432344"/>
-      <w:bookmarkStart w:id="43" w:name="5582-1520557432504"/>
-      <w:bookmarkStart w:id="44" w:name="9194-1520557432648"/>
-      <w:bookmarkStart w:id="45" w:name="2077-1520557435393"/>
-      <w:bookmarkStart w:id="46" w:name="1086-1520557435584"/>
-      <w:bookmarkStart w:id="47" w:name="6017-1520557435753"/>
-      <w:bookmarkStart w:id="48" w:name="1458-1520557435929"/>
-      <w:bookmarkStart w:id="49" w:name="3318-1520557436105"/>
-      <w:bookmarkStart w:id="50" w:name="1645-1520557436271"/>
-      <w:bookmarkStart w:id="51" w:name="6683-1520557436465"/>
-      <w:bookmarkStart w:id="52" w:name="3442-1520557436656"/>
-      <w:bookmarkStart w:id="53" w:name="8992-1520557436840"/>
-      <w:bookmarkStart w:id="54" w:name="2981-1520557437048"/>
-      <w:bookmarkStart w:id="55" w:name="7368-1520561483432"/>
-      <w:bookmarkStart w:id="56" w:name="5716-1520561483657"/>
-      <w:bookmarkStart w:id="57" w:name="6570-1520561483959"/>
-      <w:bookmarkStart w:id="58" w:name="_Toc508354567"/>
+      <w:bookmarkStart w:id="34" w:name="3331-1520319433251"/>
+      <w:bookmarkStart w:id="35" w:name="1160-1520405324325"/>
+      <w:bookmarkStart w:id="36" w:name="2843-1520557431457"/>
+      <w:bookmarkStart w:id="37" w:name="4125-1520557431613"/>
+      <w:bookmarkStart w:id="38" w:name="7443-1520557431784"/>
+      <w:bookmarkStart w:id="39" w:name="9316-1520557431992"/>
+      <w:bookmarkStart w:id="40" w:name="6265-1520557432166"/>
+      <w:bookmarkStart w:id="41" w:name="1530-1520557432344"/>
+      <w:bookmarkStart w:id="42" w:name="5582-1520557432504"/>
+      <w:bookmarkStart w:id="43" w:name="9194-1520557432648"/>
+      <w:bookmarkStart w:id="44" w:name="2077-1520557435393"/>
+      <w:bookmarkStart w:id="45" w:name="1086-1520557435584"/>
+      <w:bookmarkStart w:id="46" w:name="6017-1520557435753"/>
+      <w:bookmarkStart w:id="47" w:name="1458-1520557435929"/>
+      <w:bookmarkStart w:id="48" w:name="3318-1520557436105"/>
+      <w:bookmarkStart w:id="49" w:name="1645-1520557436271"/>
+      <w:bookmarkStart w:id="50" w:name="6683-1520557436465"/>
+      <w:bookmarkStart w:id="51" w:name="3442-1520557436656"/>
+      <w:bookmarkStart w:id="52" w:name="8992-1520557436840"/>
+      <w:bookmarkStart w:id="53" w:name="2981-1520557437048"/>
+      <w:bookmarkStart w:id="54" w:name="7368-1520561483432"/>
+      <w:bookmarkStart w:id="55" w:name="5716-1520561483657"/>
+      <w:bookmarkStart w:id="56" w:name="6570-1520561483959"/>
+      <w:bookmarkStart w:id="57" w:name="_Toc508354567"/>
+      <w:bookmarkEnd w:id="34"/>
       <w:bookmarkEnd w:id="35"/>
       <w:bookmarkEnd w:id="36"/>
       <w:bookmarkEnd w:id="37"/>
@@ -2702,7 +2690,6 @@
       <w:bookmarkEnd w:id="54"/>
       <w:bookmarkEnd w:id="55"/>
       <w:bookmarkEnd w:id="56"/>
-      <w:bookmarkEnd w:id="57"/>
       <w:r>
         <w:rPr>
           <w:rFonts w:cs="微软雅黑"/>
@@ -2711,16 +2698,16 @@
         <w:lastRenderedPageBreak/>
         <w:t>1. 问题的定义</w:t>
       </w:r>
-      <w:bookmarkEnd w:id="58"/>
+      <w:bookmarkEnd w:id="57"/>
     </w:p>
     <w:p>
       <w:pPr>
         <w:pStyle w:val="2"/>
         <w:spacing w:before="0" w:after="0" w:line="312" w:lineRule="auto"/>
       </w:pPr>
-      <w:bookmarkStart w:id="59" w:name="8034-1520317428112"/>
-      <w:bookmarkStart w:id="60" w:name="_Toc508354568"/>
-      <w:bookmarkEnd w:id="59"/>
+      <w:bookmarkStart w:id="58" w:name="8034-1520317428112"/>
+      <w:bookmarkStart w:id="59" w:name="_Toc508354568"/>
+      <w:bookmarkEnd w:id="58"/>
       <w:r>
         <w:rPr>
           <w:rFonts w:ascii="微软雅黑" w:eastAsia="微软雅黑" w:hAnsi="微软雅黑" w:cs="微软雅黑"/>
@@ -2728,15 +2715,15 @@
         </w:rPr>
         <w:t>1.1 项目概述</w:t>
       </w:r>
+      <w:bookmarkEnd w:id="59"/>
+    </w:p>
+    <w:p>
+      <w:pPr>
+        <w:spacing w:line="288" w:lineRule="auto"/>
+        <w:ind w:firstLine="420"/>
+      </w:pPr>
+      <w:bookmarkStart w:id="60" w:name="1736-1520322112913"/>
       <w:bookmarkEnd w:id="60"/>
-    </w:p>
-    <w:p>
-      <w:pPr>
-        <w:spacing w:line="288" w:lineRule="auto"/>
-        <w:ind w:firstLine="420"/>
-      </w:pPr>
-      <w:bookmarkStart w:id="61" w:name="1736-1520322112913"/>
-      <w:bookmarkEnd w:id="61"/>
       <w:r>
         <w:t xml:space="preserve">Dogs vs. Cats Redux: Kernels </w:t>
       </w:r>
@@ -2792,8 +2779,8 @@
         <w:spacing w:line="288" w:lineRule="auto"/>
         <w:ind w:firstLine="420"/>
       </w:pPr>
-      <w:bookmarkStart w:id="62" w:name="3372-1520321396518"/>
-      <w:bookmarkEnd w:id="62"/>
+      <w:bookmarkStart w:id="61" w:name="3372-1520321396518"/>
+      <w:bookmarkEnd w:id="61"/>
       <w:r>
         <w:rPr>
           <w:color w:val="393939"/>
@@ -2810,9 +2797,9 @@
           <w:sz w:val="30"/>
         </w:rPr>
       </w:pPr>
-      <w:bookmarkStart w:id="63" w:name="7921-1520319669439"/>
-      <w:bookmarkStart w:id="64" w:name="_Toc508354569"/>
-      <w:bookmarkEnd w:id="63"/>
+      <w:bookmarkStart w:id="62" w:name="7921-1520319669439"/>
+      <w:bookmarkStart w:id="63" w:name="_Toc508354569"/>
+      <w:bookmarkEnd w:id="62"/>
       <w:r>
         <w:rPr>
           <w:rFonts w:ascii="微软雅黑" w:eastAsia="微软雅黑" w:hAnsi="微软雅黑" w:cs="微软雅黑"/>
@@ -2820,42 +2807,42 @@
         </w:rPr>
         <w:t>1.2 问题陈述</w:t>
       </w:r>
+      <w:bookmarkEnd w:id="63"/>
+    </w:p>
+    <w:p>
+      <w:pPr>
+        <w:spacing w:line="288" w:lineRule="auto"/>
+        <w:ind w:firstLine="420"/>
+      </w:pPr>
+      <w:bookmarkStart w:id="64" w:name="9036-1520321640828"/>
       <w:bookmarkEnd w:id="64"/>
-    </w:p>
-    <w:p>
-      <w:pPr>
-        <w:spacing w:line="288" w:lineRule="auto"/>
-        <w:ind w:firstLine="420"/>
-      </w:pPr>
-      <w:bookmarkStart w:id="65" w:name="9036-1520321640828"/>
+      <w:r>
+        <w:t>数据集分由训练数据和测试数据组成, 训练数据包含猫和狗各12500张图片, 测试数据包含12500张猫和狗的图片, 训练集中的图片以类别为命名前缀, 比如cat.0.jpg, 而测试集中文件名只有序号, 没有类别信息。</w:t>
+      </w:r>
+      <w:proofErr w:type="spellStart"/>
+      <w:r>
+        <w:t>Kaggle</w:t>
+      </w:r>
+      <w:proofErr w:type="spellEnd"/>
+      <w:r>
+        <w:t>提供的数据都是从真实世界采集来的包含猫和狗的图像, 图像的分辨率差异大, 图像质量参差不齐, 背景</w:t>
+      </w:r>
+      <w:proofErr w:type="gramStart"/>
+      <w:r>
+        <w:t>多样,</w:t>
+      </w:r>
+      <w:proofErr w:type="gramEnd"/>
+      <w:r>
+        <w:t xml:space="preserve"> 姿态各异, 猫狗在图像中所占比例也各不相同, 这些增加了分类的难度。</w:t>
+      </w:r>
+    </w:p>
+    <w:p>
+      <w:pPr>
+        <w:spacing w:line="288" w:lineRule="auto"/>
+        <w:ind w:firstLine="420"/>
+      </w:pPr>
+      <w:bookmarkStart w:id="65" w:name="3250-1520325201044"/>
       <w:bookmarkEnd w:id="65"/>
-      <w:r>
-        <w:t>数据集分由训练数据和测试数据组成, 训练数据包含猫和狗各12500张图片, 测试数据包含12500张猫和狗的图片, 训练集中的图片以类别为命名前缀, 比如cat.0.jpg, 而测试集中文件名只有序号, 没有类别信息。</w:t>
-      </w:r>
-      <w:proofErr w:type="spellStart"/>
-      <w:r>
-        <w:t>Kaggle</w:t>
-      </w:r>
-      <w:proofErr w:type="spellEnd"/>
-      <w:r>
-        <w:t>提供的数据都是从真实世界采集来的包含猫和狗的图像, 图像的分辨率差异大, 图像质量参差不齐, 背景</w:t>
-      </w:r>
-      <w:proofErr w:type="gramStart"/>
-      <w:r>
-        <w:t>多样,</w:t>
-      </w:r>
-      <w:proofErr w:type="gramEnd"/>
-      <w:r>
-        <w:t xml:space="preserve"> 姿态各异, 猫狗在图像中所占比例也各不相同, 这些增加了分类的难度。</w:t>
-      </w:r>
-    </w:p>
-    <w:p>
-      <w:pPr>
-        <w:spacing w:line="288" w:lineRule="auto"/>
-        <w:ind w:firstLine="420"/>
-      </w:pPr>
-      <w:bookmarkStart w:id="66" w:name="3250-1520325201044"/>
-      <w:bookmarkEnd w:id="66"/>
       <w:r>
         <w:t>项目的结果需要提交一个包含所有测试集的预测结果的submission.csv文件, 文件中记录每个序号的图片判别为dog的概率, 如下图所示</w:t>
       </w:r>
@@ -2914,8 +2901,8 @@
           <w:szCs w:val="18"/>
         </w:rPr>
       </w:pPr>
-      <w:bookmarkStart w:id="67" w:name="3377-1520325279698"/>
-      <w:bookmarkEnd w:id="67"/>
+      <w:bookmarkStart w:id="66" w:name="3377-1520325279698"/>
+      <w:bookmarkEnd w:id="66"/>
       <w:r>
         <w:rPr>
           <w:rFonts w:asciiTheme="minorHAnsi" w:eastAsia="华文楷体" w:hAnsiTheme="minorHAnsi"/>
@@ -2966,9 +2953,9 @@
           <w:sz w:val="30"/>
         </w:rPr>
       </w:pPr>
-      <w:bookmarkStart w:id="68" w:name="1068-1520325058428"/>
-      <w:bookmarkStart w:id="69" w:name="_Toc508354570"/>
-      <w:bookmarkEnd w:id="68"/>
+      <w:bookmarkStart w:id="67" w:name="1068-1520325058428"/>
+      <w:bookmarkStart w:id="68" w:name="_Toc508354570"/>
+      <w:bookmarkEnd w:id="67"/>
       <w:r>
         <w:rPr>
           <w:rFonts w:ascii="微软雅黑" w:eastAsia="微软雅黑" w:hAnsi="微软雅黑" w:cs="微软雅黑"/>
@@ -2977,25 +2964,25 @@
         <w:lastRenderedPageBreak/>
         <w:t>1.3 评价指标</w:t>
       </w:r>
+      <w:bookmarkEnd w:id="68"/>
+    </w:p>
+    <w:p>
+      <w:pPr>
+        <w:spacing w:line="288" w:lineRule="auto"/>
+        <w:ind w:firstLine="420"/>
+      </w:pPr>
+      <w:bookmarkStart w:id="69" w:name="8598-1520325391321"/>
       <w:bookmarkEnd w:id="69"/>
-    </w:p>
-    <w:p>
-      <w:pPr>
-        <w:spacing w:line="288" w:lineRule="auto"/>
-        <w:ind w:firstLine="420"/>
-      </w:pPr>
-      <w:bookmarkStart w:id="70" w:name="8598-1520325391321"/>
+      <w:r>
+        <w:t>Dogs vs. Cats Redux: Kernels Edition中, 使用的评价指标为对数损失, 分数的计算方式如下</w:t>
+      </w:r>
+    </w:p>
+    <w:p>
+      <w:pPr>
+        <w:jc w:val="center"/>
+      </w:pPr>
+      <w:bookmarkStart w:id="70" w:name="5129-1520327051579"/>
       <w:bookmarkEnd w:id="70"/>
-      <w:r>
-        <w:t>Dogs vs. Cats Redux: Kernels Edition中, 使用的评价指标为对数损失, 分数的计算方式如下</w:t>
-      </w:r>
-    </w:p>
-    <w:p>
-      <w:pPr>
-        <w:jc w:val="center"/>
-      </w:pPr>
-      <w:bookmarkStart w:id="71" w:name="5129-1520327051579"/>
-      <w:bookmarkEnd w:id="71"/>
       <w:r>
         <w:rPr>
           <w:noProof/>
@@ -3042,8 +3029,8 @@
         <w:spacing w:line="288" w:lineRule="auto"/>
         <w:ind w:firstLine="420"/>
       </w:pPr>
-      <w:bookmarkStart w:id="72" w:name="3039-1520317150494"/>
-      <w:bookmarkEnd w:id="72"/>
+      <w:bookmarkStart w:id="71" w:name="3039-1520317150494"/>
+      <w:bookmarkEnd w:id="71"/>
       <w:proofErr w:type="spellStart"/>
       <w:r>
         <w:t>LogLoss</w:t>
@@ -3062,9 +3049,9 @@
           <w:sz w:val="42"/>
         </w:rPr>
       </w:pPr>
-      <w:bookmarkStart w:id="73" w:name="3710-1520317150622"/>
-      <w:bookmarkStart w:id="74" w:name="_Toc508354571"/>
-      <w:bookmarkEnd w:id="73"/>
+      <w:bookmarkStart w:id="72" w:name="3710-1520317150622"/>
+      <w:bookmarkStart w:id="73" w:name="_Toc508354571"/>
+      <w:bookmarkEnd w:id="72"/>
       <w:r>
         <w:rPr>
           <w:rFonts w:cs="微软雅黑"/>
@@ -3072,7 +3059,7 @@
         </w:rPr>
         <w:t>2. 分析</w:t>
       </w:r>
-      <w:bookmarkEnd w:id="74"/>
+      <w:bookmarkEnd w:id="73"/>
     </w:p>
     <w:p>
       <w:pPr>
@@ -3083,9 +3070,9 @@
           <w:sz w:val="30"/>
         </w:rPr>
       </w:pPr>
-      <w:bookmarkStart w:id="75" w:name="5025-1520319767295"/>
-      <w:bookmarkStart w:id="76" w:name="_Toc508354572"/>
-      <w:bookmarkEnd w:id="75"/>
+      <w:bookmarkStart w:id="74" w:name="5025-1520319767295"/>
+      <w:bookmarkStart w:id="75" w:name="_Toc508354572"/>
+      <w:bookmarkEnd w:id="74"/>
       <w:r>
         <w:rPr>
           <w:rFonts w:ascii="微软雅黑" w:eastAsia="微软雅黑" w:hAnsi="微软雅黑" w:cs="微软雅黑"/>
@@ -3093,15 +3080,15 @@
         </w:rPr>
         <w:t>2.1 数据可视化</w:t>
       </w:r>
+      <w:bookmarkEnd w:id="75"/>
+    </w:p>
+    <w:p>
+      <w:pPr>
+        <w:spacing w:line="288" w:lineRule="auto"/>
+        <w:ind w:firstLine="420"/>
+      </w:pPr>
+      <w:bookmarkStart w:id="76" w:name="2372-1520385581647"/>
       <w:bookmarkEnd w:id="76"/>
-    </w:p>
-    <w:p>
-      <w:pPr>
-        <w:spacing w:line="288" w:lineRule="auto"/>
-        <w:ind w:firstLine="420"/>
-      </w:pPr>
-      <w:bookmarkStart w:id="77" w:name="2372-1520385581647"/>
-      <w:bookmarkEnd w:id="77"/>
       <w:r>
         <w:t>正如上文中提到的, 竞赛的数据集中有两个子集, 一个训练数据集, 一个测试数据集, 训练数据集中图片的文件名的前缀为图片的标签, 说明了图片所属的类别。图2展示了训练集中的图片和名称, 图3展示了测试集中的部分图片和名称。</w:t>
       </w:r>
@@ -3160,8 +3147,8 @@
           <w:szCs w:val="18"/>
         </w:rPr>
       </w:pPr>
-      <w:bookmarkStart w:id="78" w:name="2099-1520386047698"/>
-      <w:bookmarkEnd w:id="78"/>
+      <w:bookmarkStart w:id="77" w:name="2099-1520386047698"/>
+      <w:bookmarkEnd w:id="77"/>
       <w:r>
         <w:rPr>
           <w:rFonts w:asciiTheme="minorHAnsi" w:eastAsia="华文楷体" w:hAnsiTheme="minorHAnsi"/>
@@ -3242,40 +3229,40 @@
           <w:szCs w:val="18"/>
         </w:rPr>
       </w:pPr>
-      <w:bookmarkStart w:id="79" w:name="4118-1520388515589"/>
+      <w:bookmarkStart w:id="78" w:name="4118-1520388515589"/>
+      <w:bookmarkEnd w:id="78"/>
+      <w:r>
+        <w:rPr>
+          <w:rFonts w:asciiTheme="minorHAnsi" w:eastAsia="华文楷体" w:hAnsiTheme="minorHAnsi"/>
+          <w:sz w:val="18"/>
+          <w:szCs w:val="18"/>
+        </w:rPr>
+        <w:t>图</w:t>
+      </w:r>
+      <w:r>
+        <w:rPr>
+          <w:rFonts w:asciiTheme="minorHAnsi" w:eastAsia="华文楷体" w:hAnsiTheme="minorHAnsi"/>
+          <w:sz w:val="18"/>
+          <w:szCs w:val="18"/>
+        </w:rPr>
+        <w:t xml:space="preserve">3 </w:t>
+      </w:r>
+      <w:r>
+        <w:rPr>
+          <w:rFonts w:asciiTheme="minorHAnsi" w:eastAsia="华文楷体" w:hAnsiTheme="minorHAnsi"/>
+          <w:sz w:val="18"/>
+          <w:szCs w:val="18"/>
+        </w:rPr>
+        <w:t>测试集图片</w:t>
+      </w:r>
+    </w:p>
+    <w:p>
+      <w:pPr>
+        <w:spacing w:line="288" w:lineRule="auto"/>
+        <w:ind w:firstLine="420"/>
+      </w:pPr>
+      <w:bookmarkStart w:id="79" w:name="3278-1520386055700"/>
       <w:bookmarkEnd w:id="79"/>
-      <w:r>
-        <w:rPr>
-          <w:rFonts w:asciiTheme="minorHAnsi" w:eastAsia="华文楷体" w:hAnsiTheme="minorHAnsi"/>
-          <w:sz w:val="18"/>
-          <w:szCs w:val="18"/>
-        </w:rPr>
-        <w:t>图</w:t>
-      </w:r>
-      <w:r>
-        <w:rPr>
-          <w:rFonts w:asciiTheme="minorHAnsi" w:eastAsia="华文楷体" w:hAnsiTheme="minorHAnsi"/>
-          <w:sz w:val="18"/>
-          <w:szCs w:val="18"/>
-        </w:rPr>
-        <w:t xml:space="preserve">3 </w:t>
-      </w:r>
-      <w:r>
-        <w:rPr>
-          <w:rFonts w:asciiTheme="minorHAnsi" w:eastAsia="华文楷体" w:hAnsiTheme="minorHAnsi"/>
-          <w:sz w:val="18"/>
-          <w:szCs w:val="18"/>
-        </w:rPr>
-        <w:t>测试集图片</w:t>
-      </w:r>
-    </w:p>
-    <w:p>
-      <w:pPr>
-        <w:spacing w:line="288" w:lineRule="auto"/>
-        <w:ind w:firstLine="420"/>
-      </w:pPr>
-      <w:bookmarkStart w:id="80" w:name="3278-1520386055700"/>
-      <w:bookmarkEnd w:id="80"/>
       <w:r>
         <w:t xml:space="preserve">这些图片的分辨率各异, 进行预处理的时候需要将图片统一缩放到同一尺寸再进入网络。图片都是三通道的彩色图, </w:t>
       </w:r>
@@ -3297,9 +3284,9 @@
           <w:sz w:val="30"/>
         </w:rPr>
       </w:pPr>
-      <w:bookmarkStart w:id="81" w:name="8044-1520386132140"/>
-      <w:bookmarkStart w:id="82" w:name="_Toc508354573"/>
-      <w:bookmarkEnd w:id="81"/>
+      <w:bookmarkStart w:id="80" w:name="8044-1520386132140"/>
+      <w:bookmarkStart w:id="81" w:name="_Toc508354573"/>
+      <w:bookmarkEnd w:id="80"/>
       <w:r>
         <w:rPr>
           <w:rFonts w:ascii="微软雅黑" w:eastAsia="微软雅黑" w:hAnsi="微软雅黑" w:cs="微软雅黑"/>
@@ -3307,7 +3294,7 @@
         </w:rPr>
         <w:t>2.2 算法和技术</w:t>
       </w:r>
-      <w:bookmarkEnd w:id="82"/>
+      <w:bookmarkEnd w:id="81"/>
     </w:p>
     <w:p>
       <w:pPr>
@@ -3315,9 +3302,9 @@
         <w:spacing w:before="0" w:after="0" w:line="320" w:lineRule="auto"/>
         <w:ind w:firstLine="420"/>
       </w:pPr>
-      <w:bookmarkStart w:id="83" w:name="9077-1520386802993"/>
-      <w:bookmarkStart w:id="84" w:name="_Toc508354574"/>
-      <w:bookmarkEnd w:id="83"/>
+      <w:bookmarkStart w:id="82" w:name="9077-1520386802993"/>
+      <w:bookmarkStart w:id="83" w:name="_Toc508354574"/>
+      <w:bookmarkEnd w:id="82"/>
       <w:r>
         <w:rPr>
           <w:rFonts w:cs="微软雅黑"/>
@@ -3353,53 +3340,53 @@
         </w:rPr>
         <w:t>和深度学习</w:t>
       </w:r>
+      <w:bookmarkEnd w:id="83"/>
+    </w:p>
+    <w:p>
+      <w:pPr>
+        <w:spacing w:line="288" w:lineRule="auto"/>
+        <w:ind w:firstLine="420"/>
+      </w:pPr>
+      <w:bookmarkStart w:id="84" w:name="5990-1520319783814"/>
       <w:bookmarkEnd w:id="84"/>
-    </w:p>
-    <w:p>
-      <w:pPr>
-        <w:spacing w:line="288" w:lineRule="auto"/>
-        <w:ind w:firstLine="420"/>
-      </w:pPr>
-      <w:bookmarkStart w:id="85" w:name="5990-1520319783814"/>
+      <w:r>
+        <w:t>因为本项目是要利用深度学习来解决图片分类问题, 所以, 我们首先来搞清楚什么是深度学习。</w:t>
+      </w:r>
+    </w:p>
+    <w:p>
+      <w:pPr>
+        <w:spacing w:line="288" w:lineRule="auto"/>
+        <w:ind w:firstLine="420"/>
+      </w:pPr>
+      <w:bookmarkStart w:id="85" w:name="1955-1520387433718"/>
       <w:bookmarkEnd w:id="85"/>
       <w:r>
-        <w:t>因为本项目是要利用深度学习来解决图片分类问题, 所以, 我们首先来搞清楚什么是深度学习。</w:t>
-      </w:r>
-    </w:p>
-    <w:p>
-      <w:pPr>
-        <w:spacing w:line="288" w:lineRule="auto"/>
-        <w:ind w:firstLine="420"/>
-      </w:pPr>
-      <w:bookmarkStart w:id="86" w:name="1955-1520387433718"/>
+        <w:t>在2016年, Google DeepMind的</w:t>
+      </w:r>
+      <w:proofErr w:type="spellStart"/>
+      <w:r>
+        <w:t>AlphaGo</w:t>
+      </w:r>
+      <w:proofErr w:type="spellEnd"/>
+      <w:r>
+        <w:t xml:space="preserve">打败了韩国的围棋大师李世乭九段, 2017年, </w:t>
+      </w:r>
+      <w:proofErr w:type="spellStart"/>
+      <w:r>
+        <w:t>AlphaGo</w:t>
+      </w:r>
+      <w:proofErr w:type="spellEnd"/>
+      <w:r>
+        <w:t>又击败了柯洁九段, 人工智能(AI)的风头一时无两, 引来了媒体的争相报道和越来越多圈外人的关注。但是在媒体描述DeepMind的胜利的时候, 将人工智能(AI)、机器学习(Machine Learning)和深度学习(Deep Learning)这些词都用上了。那这些概念之间究竟是什么关系, 深度学习又是怎样一种存在呢?</w:t>
+      </w:r>
+    </w:p>
+    <w:p>
+      <w:pPr>
+        <w:spacing w:line="288" w:lineRule="auto"/>
+        <w:ind w:firstLine="420"/>
+      </w:pPr>
+      <w:bookmarkStart w:id="86" w:name="3840-1520387912575"/>
       <w:bookmarkEnd w:id="86"/>
-      <w:r>
-        <w:t>在2016年, Google DeepMind的</w:t>
-      </w:r>
-      <w:proofErr w:type="spellStart"/>
-      <w:r>
-        <w:t>AlphaGo</w:t>
-      </w:r>
-      <w:proofErr w:type="spellEnd"/>
-      <w:r>
-        <w:t xml:space="preserve">打败了韩国的围棋大师李世乭九段, 2017年, </w:t>
-      </w:r>
-      <w:proofErr w:type="spellStart"/>
-      <w:r>
-        <w:t>AlphaGo</w:t>
-      </w:r>
-      <w:proofErr w:type="spellEnd"/>
-      <w:r>
-        <w:t>又击败了柯洁九段, 人工智能(AI)的风头一时无两, 引来了媒体的争相报道和越来越多圈外人的关注。但是在媒体描述DeepMind的胜利的时候, 将人工智能(AI)、机器学习(Machine Learning)和深度学习(Deep Learning)这些词都用上了。那这些概念之间究竟是什么关系, 深度学习又是怎样一种存在呢?</w:t>
-      </w:r>
-    </w:p>
-    <w:p>
-      <w:pPr>
-        <w:spacing w:line="288" w:lineRule="auto"/>
-        <w:ind w:firstLine="420"/>
-      </w:pPr>
-      <w:bookmarkStart w:id="87" w:name="3840-1520387912575"/>
-      <w:bookmarkEnd w:id="87"/>
       <w:r>
         <w:t>首先, 我们用一张图来表示它们三者的关系和应用</w:t>
       </w:r>
@@ -3459,167 +3446,167 @@
           <w:szCs w:val="18"/>
         </w:rPr>
       </w:pPr>
-      <w:bookmarkStart w:id="88" w:name="4073-1520388110891"/>
+      <w:bookmarkStart w:id="87" w:name="4073-1520388110891"/>
+      <w:bookmarkEnd w:id="87"/>
+      <w:r>
+        <w:rPr>
+          <w:rFonts w:asciiTheme="minorHAnsi" w:eastAsia="华文楷体" w:hAnsiTheme="minorHAnsi"/>
+          <w:sz w:val="18"/>
+          <w:szCs w:val="18"/>
+        </w:rPr>
+        <w:t>图</w:t>
+      </w:r>
+      <w:r>
+        <w:rPr>
+          <w:rFonts w:asciiTheme="minorHAnsi" w:eastAsia="华文楷体" w:hAnsiTheme="minorHAnsi"/>
+          <w:sz w:val="18"/>
+          <w:szCs w:val="18"/>
+        </w:rPr>
+        <w:t xml:space="preserve">4. </w:t>
+      </w:r>
+      <w:r>
+        <w:rPr>
+          <w:rFonts w:asciiTheme="minorHAnsi" w:eastAsia="华文楷体" w:hAnsiTheme="minorHAnsi"/>
+          <w:sz w:val="18"/>
+          <w:szCs w:val="18"/>
+        </w:rPr>
+        <w:t>人工智能、机器学习和深度学习关系</w:t>
+      </w:r>
+    </w:p>
+    <w:p>
+      <w:pPr>
+        <w:spacing w:line="288" w:lineRule="auto"/>
+        <w:ind w:firstLine="420"/>
+      </w:pPr>
+      <w:bookmarkStart w:id="88" w:name="5754-1520388091285"/>
       <w:bookmarkEnd w:id="88"/>
       <w:r>
-        <w:rPr>
-          <w:rFonts w:asciiTheme="minorHAnsi" w:eastAsia="华文楷体" w:hAnsiTheme="minorHAnsi"/>
-          <w:sz w:val="18"/>
-          <w:szCs w:val="18"/>
-        </w:rPr>
-        <w:t>图</w:t>
-      </w:r>
-      <w:r>
-        <w:rPr>
-          <w:rFonts w:asciiTheme="minorHAnsi" w:eastAsia="华文楷体" w:hAnsiTheme="minorHAnsi"/>
-          <w:sz w:val="18"/>
-          <w:szCs w:val="18"/>
-        </w:rPr>
-        <w:t xml:space="preserve">4. </w:t>
-      </w:r>
-      <w:r>
-        <w:rPr>
-          <w:rFonts w:asciiTheme="minorHAnsi" w:eastAsia="华文楷体" w:hAnsiTheme="minorHAnsi"/>
-          <w:sz w:val="18"/>
-          <w:szCs w:val="18"/>
-        </w:rPr>
-        <w:t>人工智能、机器学习和深度学习关系</w:t>
-      </w:r>
-    </w:p>
-    <w:p>
-      <w:pPr>
-        <w:spacing w:line="288" w:lineRule="auto"/>
-        <w:ind w:firstLine="420"/>
-      </w:pPr>
-      <w:bookmarkStart w:id="89" w:name="5754-1520388091285"/>
+        <w:t>正如在图4中我们看到的, 人工智能是最早出现的，也是最大、最外侧的同心圆；其次是机器学习，稍晚一点；最内侧，是深度学习，当今人工智能大爆炸的核心驱动。五十年代，人工智能曾一度被极为看好。之后，人工智能的一些较小的子集发展了起来。先是机器学习，然后是深度学习。深度学习又是机器学习的子集。深度学习造成了前所未有的巨大的影响。</w:t>
+      </w:r>
+    </w:p>
+    <w:p>
+      <w:pPr>
+        <w:spacing w:line="288" w:lineRule="auto"/>
+        <w:ind w:firstLine="420"/>
+      </w:pPr>
+      <w:bookmarkStart w:id="89" w:name="3776-1520388287881"/>
       <w:bookmarkEnd w:id="89"/>
       <w:r>
-        <w:t>正如在图4中我们看到的, 人工智能是最早出现的，也是最大、最外侧的同心圆；其次是机器学习，稍晚一点；最内侧，是深度学习，当今人工智能大爆炸的核心驱动。五十年代，人工智能曾一度被极为看好。之后，人工智能的一些较小的子集发展了起来。先是机器学习，然后是深度学习。深度学习又是机器学习的子集。深度学习造成了前所未有的巨大的影响。</w:t>
-      </w:r>
-    </w:p>
-    <w:p>
-      <w:pPr>
-        <w:spacing w:line="288" w:lineRule="auto"/>
-        <w:ind w:firstLine="420"/>
-      </w:pPr>
-      <w:bookmarkStart w:id="90" w:name="3776-1520388287881"/>
+        <w:rPr>
+          <w:b/>
+        </w:rPr>
+        <w:t>①. 人工智能(AI) - 为机器赋予人的智能</w:t>
+      </w:r>
+    </w:p>
+    <w:p>
+      <w:pPr>
+        <w:spacing w:line="288" w:lineRule="auto"/>
+        <w:ind w:firstLine="420"/>
+      </w:pPr>
+      <w:bookmarkStart w:id="90" w:name="8428-1520388360760"/>
       <w:bookmarkEnd w:id="90"/>
       <w:r>
+        <w:t>1956年，几个计算机科学家相聚在达特茅斯会议(Dartmouth Conferences), 提出了“人工智能”的概念。人工智能的先驱们当时就梦想着用当时刚刚出现的计算机来构造复杂的、拥有与人类智慧同样本质特性的机器。这就是我们现在所说的“</w:t>
+      </w:r>
+      <w:r>
         <w:rPr>
           <w:b/>
         </w:rPr>
-        <w:t>①. 人工智能(AI) - 为机器赋予人的智能</w:t>
-      </w:r>
-    </w:p>
-    <w:p>
-      <w:pPr>
-        <w:spacing w:line="288" w:lineRule="auto"/>
-        <w:ind w:firstLine="420"/>
-      </w:pPr>
-      <w:bookmarkStart w:id="91" w:name="8428-1520388360760"/>
+        <w:t>强人工智能</w:t>
+      </w:r>
+      <w:r>
+        <w:t>”（General AI）。这个无所不能的机器，它有着我们所有的感知（甚至比人更多），我们所有的理性，可以像我们一样思考。</w:t>
+      </w:r>
+    </w:p>
+    <w:p>
+      <w:pPr>
+        <w:spacing w:line="288" w:lineRule="auto"/>
+        <w:ind w:firstLine="420"/>
+      </w:pPr>
+      <w:bookmarkStart w:id="91" w:name="7895-1520388371289"/>
       <w:bookmarkEnd w:id="91"/>
       <w:r>
-        <w:t>1956年，几个计算机科学家相聚在达特茅斯会议(Dartmouth Conferences), 提出了“人工智能”的概念。人工智能的先驱们当时就梦想着用当时刚刚出现的计算机来构造复杂的、拥有与人类智慧同样本质特性的机器。这就是我们现在所说的“</w:t>
+        <w:t>人们在电影里也总是看到这样的机器：友好的，像星球大战中的C-3PO；邪恶的，如终结者。强人工智能现在还只存在于电影和科幻小说中，原因不难理解，我们还没法实现它们，至少目前还不行。</w:t>
+      </w:r>
+    </w:p>
+    <w:p>
+      <w:pPr>
+        <w:spacing w:line="288" w:lineRule="auto"/>
+        <w:ind w:firstLine="420"/>
+      </w:pPr>
+      <w:bookmarkStart w:id="92" w:name="3535-1520388371291"/>
+      <w:bookmarkEnd w:id="92"/>
+      <w:r>
+        <w:t>我们目前能实现的，一般被称为“</w:t>
       </w:r>
       <w:r>
         <w:rPr>
           <w:b/>
         </w:rPr>
-        <w:t>强人工智能</w:t>
-      </w:r>
-      <w:r>
-        <w:t>”（General AI）。这个无所不能的机器，它有着我们所有的感知（甚至比人更多），我们所有的理性，可以像我们一样思考。</w:t>
-      </w:r>
-    </w:p>
-    <w:p>
-      <w:pPr>
-        <w:spacing w:line="288" w:lineRule="auto"/>
-        <w:ind w:firstLine="420"/>
-      </w:pPr>
-      <w:bookmarkStart w:id="92" w:name="7895-1520388371289"/>
-      <w:bookmarkEnd w:id="92"/>
-      <w:r>
-        <w:t>人们在电影里也总是看到这样的机器：友好的，像星球大战中的C-3PO；邪恶的，如终结者。强人工智能现在还只存在于电影和科幻小说中，原因不难理解，我们还没法实现它们，至少目前还不行。</w:t>
-      </w:r>
-    </w:p>
-    <w:p>
-      <w:pPr>
-        <w:spacing w:line="288" w:lineRule="auto"/>
-        <w:ind w:firstLine="420"/>
-      </w:pPr>
-      <w:bookmarkStart w:id="93" w:name="3535-1520388371291"/>
+        <w:t>弱人工智能</w:t>
+      </w:r>
+      <w:r>
+        <w:t>”（Narrow AI）。</w:t>
+      </w:r>
+      <w:r>
+        <w:rPr>
+          <w:b/>
+        </w:rPr>
+        <w:t>弱人工智能是能够与人一样，甚至比人更好地执行特定任务的技术。</w:t>
+      </w:r>
+      <w:r>
+        <w:t>例如，Pinterest上的图像分类；或者Facebook的人脸识别。</w:t>
+      </w:r>
+    </w:p>
+    <w:p>
+      <w:pPr>
+        <w:spacing w:line="288" w:lineRule="auto"/>
+        <w:ind w:firstLine="420"/>
+      </w:pPr>
+      <w:bookmarkStart w:id="93" w:name="5050-1520388371292"/>
       <w:bookmarkEnd w:id="93"/>
       <w:r>
-        <w:t>我们目前能实现的，一般被称为“</w:t>
-      </w:r>
+        <w:t>这些是弱人工智能在实践中的例子。这些技术实现的是人类智能的一些具体的局部。但它们是如何实现的？这种智能是从何而来？这就带我们来到同心圆的里面一层，机器学习。</w:t>
+      </w:r>
+    </w:p>
+    <w:p>
+      <w:pPr>
+        <w:spacing w:line="288" w:lineRule="auto"/>
+        <w:ind w:firstLine="420"/>
+      </w:pPr>
+      <w:bookmarkStart w:id="94" w:name="6772-1520388430015"/>
+      <w:bookmarkEnd w:id="94"/>
       <w:r>
         <w:rPr>
           <w:b/>
         </w:rPr>
-        <w:t>弱人工智能</w:t>
-      </w:r>
-      <w:r>
-        <w:t>”（Narrow AI）。</w:t>
-      </w:r>
+        <w:t>②. 机器学习(Machine Learning) - 一种实现人工智能的方法</w:t>
+      </w:r>
+    </w:p>
+    <w:p>
+      <w:pPr>
+        <w:spacing w:line="288" w:lineRule="auto"/>
+        <w:ind w:firstLine="420"/>
+      </w:pPr>
+      <w:bookmarkStart w:id="95" w:name="7929-1520388591916"/>
+      <w:bookmarkEnd w:id="95"/>
       <w:r>
         <w:rPr>
           <w:b/>
         </w:rPr>
-        <w:t>弱人工智能是能够与人一样，甚至比人更好地执行特定任务的技术。</w:t>
-      </w:r>
-      <w:r>
-        <w:t>例如，Pinterest上的图像分类；或者Facebook的人脸识别。</w:t>
-      </w:r>
-    </w:p>
-    <w:p>
-      <w:pPr>
-        <w:spacing w:line="288" w:lineRule="auto"/>
-        <w:ind w:firstLine="420"/>
-      </w:pPr>
-      <w:bookmarkStart w:id="94" w:name="5050-1520388371292"/>
-      <w:bookmarkEnd w:id="94"/>
-      <w:r>
-        <w:t>这些是弱人工智能在实践中的例子。这些技术实现的是人类智能的一些具体的局部。但它们是如何实现的？这种智能是从何而来？这就带我们来到同心圆的里面一层，机器学习。</w:t>
-      </w:r>
-    </w:p>
-    <w:p>
-      <w:pPr>
-        <w:spacing w:line="288" w:lineRule="auto"/>
-        <w:ind w:firstLine="420"/>
-      </w:pPr>
-      <w:bookmarkStart w:id="95" w:name="6772-1520388430015"/>
-      <w:bookmarkEnd w:id="95"/>
-      <w:r>
-        <w:rPr>
-          <w:b/>
-        </w:rPr>
-        <w:t>②. 机器学习(Machine Learning) - 一种实现人工智能的方法</w:t>
-      </w:r>
-    </w:p>
-    <w:p>
-      <w:pPr>
-        <w:spacing w:line="288" w:lineRule="auto"/>
-        <w:ind w:firstLine="420"/>
-      </w:pPr>
-      <w:bookmarkStart w:id="96" w:name="7929-1520388591916"/>
+        <w:t>机器学习最基本的做法，是使用算法来解析数据、从中学习，然后对真实世界中的事件做出决策和预测。</w:t>
+      </w:r>
+      <w:r>
+        <w:t>与传统的为解决特定任务、硬编码的软件程序不同，机器学习是用大量的数据来“训练”，通过各种算法从数据中学习如何完成任务。</w:t>
+      </w:r>
+    </w:p>
+    <w:p>
+      <w:pPr>
+        <w:spacing w:line="288" w:lineRule="auto"/>
+        <w:ind w:firstLine="420"/>
+      </w:pPr>
+      <w:bookmarkStart w:id="96" w:name="1792-1520388652894"/>
       <w:bookmarkEnd w:id="96"/>
-      <w:r>
-        <w:rPr>
-          <w:b/>
-        </w:rPr>
-        <w:t>机器学习最基本的做法，是使用算法来解析数据、从中学习，然后对真实世界中的事件做出决策和预测。</w:t>
-      </w:r>
-      <w:r>
-        <w:t>与传统的为解决特定任务、硬编码的软件程序不同，机器学习是用大量的数据来“训练”，通过各种算法从数据中学习如何完成任务。</w:t>
-      </w:r>
-    </w:p>
-    <w:p>
-      <w:pPr>
-        <w:spacing w:line="288" w:lineRule="auto"/>
-        <w:ind w:firstLine="420"/>
-      </w:pPr>
-      <w:bookmarkStart w:id="97" w:name="1792-1520388652894"/>
-      <w:bookmarkEnd w:id="97"/>
       <w:r>
         <w:lastRenderedPageBreak/>
         <w:t>机器学习直接来源于早期的人工智能领域。传统算法包括决策树学习、推导逻辑规划、聚类、强化学习和贝叶斯网络等等。众所周知，我们还没有实现强人工智能。早期机器学习方法甚至都无法实现弱人工智能。</w:t>
@@ -3630,75 +3617,75 @@
         <w:spacing w:line="288" w:lineRule="auto"/>
         <w:ind w:firstLine="420"/>
       </w:pPr>
-      <w:bookmarkStart w:id="98" w:name="7834-1520388831609"/>
+      <w:bookmarkStart w:id="97" w:name="7834-1520388831609"/>
+      <w:bookmarkEnd w:id="97"/>
+      <w:r>
+        <w:rPr>
+          <w:b/>
+        </w:rPr>
+        <w:t>③. 深度学习(Deep Learning) - 一种实现机器学习的技术</w:t>
+      </w:r>
+    </w:p>
+    <w:p>
+      <w:pPr>
+        <w:spacing w:line="288" w:lineRule="auto"/>
+        <w:ind w:firstLine="420"/>
+      </w:pPr>
+      <w:bookmarkStart w:id="98" w:name="0070-1520388917015"/>
       <w:bookmarkEnd w:id="98"/>
       <w:r>
+        <w:t>人工神经网络（Artificial Neural Networks）是早期机器学习中的一个重要的算法，历经数十年风风雨雨。神经网络的原理是受我们大脑的生理结构——互相交叉相连的神经元启发。但与大脑中一个神经元可以连接一定距离内的任意神经元不同，</w:t>
+      </w:r>
+      <w:r>
         <w:rPr>
           <w:b/>
         </w:rPr>
-        <w:t>③. 深度学习(Deep Learning) - 一种实现机器学习的技术</w:t>
-      </w:r>
-    </w:p>
-    <w:p>
-      <w:pPr>
-        <w:spacing w:line="288" w:lineRule="auto"/>
-        <w:ind w:firstLine="420"/>
-      </w:pPr>
-      <w:bookmarkStart w:id="99" w:name="0070-1520388917015"/>
+        <w:t>人工神经网络具有离散的层、连接和数据传播的方向</w:t>
+      </w:r>
+      <w:r>
+        <w:t>。</w:t>
+      </w:r>
+    </w:p>
+    <w:p>
+      <w:pPr>
+        <w:spacing w:line="288" w:lineRule="auto"/>
+        <w:ind w:firstLine="420"/>
+      </w:pPr>
+      <w:bookmarkStart w:id="99" w:name="5373-1520388917528"/>
       <w:bookmarkEnd w:id="99"/>
       <w:r>
-        <w:t>人工神经网络（Artificial Neural Networks）是早期机器学习中的一个重要的算法，历经数十年风风雨雨。神经网络的原理是受我们大脑的生理结构——互相交叉相连的神经元启发。但与大脑中一个神经元可以连接一定距离内的任意神经元不同，</w:t>
-      </w:r>
-      <w:r>
-        <w:rPr>
-          <w:b/>
-        </w:rPr>
-        <w:t>人工神经网络具有离散的层、连接和数据传播的方向</w:t>
-      </w:r>
-      <w:r>
-        <w:t>。</w:t>
-      </w:r>
-    </w:p>
-    <w:p>
-      <w:pPr>
-        <w:spacing w:line="288" w:lineRule="auto"/>
-        <w:ind w:firstLine="420"/>
-      </w:pPr>
-      <w:bookmarkStart w:id="100" w:name="5373-1520388917528"/>
+        <w:t>例如，我们可以把一幅图像切分成图像块，输入到神经网络的第一层。在第一层的每一个神经元都把数据传递到第二层。第二层的神经元也是完成类似的工作，把数据传递到第三层，以此类推，直到最后一层，然后生成结果。</w:t>
+      </w:r>
+    </w:p>
+    <w:p>
+      <w:pPr>
+        <w:spacing w:line="288" w:lineRule="auto"/>
+        <w:ind w:firstLine="420"/>
+      </w:pPr>
+      <w:bookmarkStart w:id="100" w:name="1971-1520388917529"/>
       <w:bookmarkEnd w:id="100"/>
       <w:r>
-        <w:t>例如，我们可以把一幅图像切分成图像块，输入到神经网络的第一层。在第一层的每一个神经元都把数据传递到第二层。第二层的神经元也是完成类似的工作，把数据传递到第三层，以此类推，直到最后一层，然后生成结果。</w:t>
-      </w:r>
-    </w:p>
-    <w:p>
-      <w:pPr>
-        <w:spacing w:line="288" w:lineRule="auto"/>
-        <w:ind w:firstLine="420"/>
-      </w:pPr>
-      <w:bookmarkStart w:id="101" w:name="1971-1520388917529"/>
+        <w:t>每一个神经元都为它的输入分配权重，这个权重的正确与否与其执行的任务直接相关。最终的输出由这些权重加总来决定。</w:t>
+      </w:r>
+    </w:p>
+    <w:p>
+      <w:pPr>
+        <w:spacing w:line="288" w:lineRule="auto"/>
+        <w:ind w:firstLine="420"/>
+      </w:pPr>
+      <w:bookmarkStart w:id="101" w:name="4263-1520388917529"/>
       <w:bookmarkEnd w:id="101"/>
       <w:r>
-        <w:t>每一个神经元都为它的输入分配权重，这个权重的正确与否与其执行的任务直接相关。最终的输出由这些权重加总来决定。</w:t>
-      </w:r>
-    </w:p>
-    <w:p>
-      <w:pPr>
-        <w:spacing w:line="288" w:lineRule="auto"/>
-        <w:ind w:firstLine="420"/>
-      </w:pPr>
-      <w:bookmarkStart w:id="102" w:name="4263-1520388917529"/>
+        <w:t>事实上, 直到前不久，神经网络也还是为人工智能圈所淡忘。其实在人工智能出现的早期，神经网络就已经存在了，但神经网络对于“智能”的贡献微乎其微。主要问题是，即使是最基本的神经网络，也需要大量的运算。神经网络算法的运算需求难以得到满足。</w:t>
+      </w:r>
+    </w:p>
+    <w:p>
+      <w:pPr>
+        <w:spacing w:line="288" w:lineRule="auto"/>
+        <w:ind w:firstLine="420"/>
+      </w:pPr>
+      <w:bookmarkStart w:id="102" w:name="9291-1520388917531"/>
       <w:bookmarkEnd w:id="102"/>
-      <w:r>
-        <w:t>事实上, 直到前不久，神经网络也还是为人工智能圈所淡忘。其实在人工智能出现的早期，神经网络就已经存在了，但神经网络对于“智能”的贡献微乎其微。主要问题是，即使是最基本的神经网络，也需要大量的运算。神经网络算法的运算需求难以得到满足。</w:t>
-      </w:r>
-    </w:p>
-    <w:p>
-      <w:pPr>
-        <w:spacing w:line="288" w:lineRule="auto"/>
-        <w:ind w:firstLine="420"/>
-      </w:pPr>
-      <w:bookmarkStart w:id="103" w:name="9291-1520388917531"/>
-      <w:bookmarkEnd w:id="103"/>
       <w:r>
         <w:t>随着GPU带来的</w:t>
       </w:r>
@@ -3734,9 +3721,9 @@
         <w:spacing w:before="0" w:after="0" w:line="288" w:lineRule="auto"/>
         <w:ind w:firstLine="420"/>
       </w:pPr>
-      <w:bookmarkStart w:id="104" w:name="9786-1520389353919"/>
-      <w:bookmarkStart w:id="105" w:name="_Toc508354575"/>
-      <w:bookmarkEnd w:id="104"/>
+      <w:bookmarkStart w:id="103" w:name="9786-1520389353919"/>
+      <w:bookmarkStart w:id="104" w:name="_Toc508354575"/>
+      <w:bookmarkEnd w:id="103"/>
       <w:r>
         <w:rPr>
           <w:rFonts w:cs="微软雅黑"/>
@@ -3744,26 +3731,26 @@
         </w:rPr>
         <w:t>2.2.2 卷积神经网络</w:t>
       </w:r>
+      <w:bookmarkEnd w:id="104"/>
+    </w:p>
+    <w:p>
+      <w:pPr>
+        <w:spacing w:line="288" w:lineRule="auto"/>
+        <w:ind w:firstLine="420"/>
+      </w:pPr>
+      <w:bookmarkStart w:id="105" w:name="6018-1520390598394"/>
       <w:bookmarkEnd w:id="105"/>
-    </w:p>
-    <w:p>
-      <w:pPr>
-        <w:spacing w:line="288" w:lineRule="auto"/>
-        <w:ind w:firstLine="420"/>
-      </w:pPr>
-      <w:bookmarkStart w:id="106" w:name="6018-1520390598394"/>
+      <w:r>
+        <w:t>卷积神经网络是一种多层神经网络，擅长处理图像特别是大图像的相关机器学习问题。</w:t>
+      </w:r>
+    </w:p>
+    <w:p>
+      <w:pPr>
+        <w:spacing w:line="288" w:lineRule="auto"/>
+        <w:ind w:firstLine="420"/>
+      </w:pPr>
+      <w:bookmarkStart w:id="106" w:name="6458-1520390598834"/>
       <w:bookmarkEnd w:id="106"/>
-      <w:r>
-        <w:t>卷积神经网络是一种多层神经网络，擅长处理图像特别是大图像的相关机器学习问题。</w:t>
-      </w:r>
-    </w:p>
-    <w:p>
-      <w:pPr>
-        <w:spacing w:line="288" w:lineRule="auto"/>
-        <w:ind w:firstLine="420"/>
-      </w:pPr>
-      <w:bookmarkStart w:id="107" w:name="6458-1520390598834"/>
-      <w:bookmarkEnd w:id="107"/>
       <w:r>
         <w:t xml:space="preserve">卷积网络通过一系列方法，成功将数据量庞大的图像识别问题不断降维，最终使其能够被训练。CNN最早由Yann </w:t>
       </w:r>
@@ -3846,50 +3833,50 @@
           <w:szCs w:val="18"/>
         </w:rPr>
       </w:pPr>
-      <w:bookmarkStart w:id="108" w:name="5053-1520390667779"/>
+      <w:bookmarkStart w:id="107" w:name="5053-1520390667779"/>
+      <w:bookmarkEnd w:id="107"/>
+      <w:r>
+        <w:rPr>
+          <w:rFonts w:asciiTheme="minorHAnsi" w:eastAsia="华文楷体" w:hAnsiTheme="minorHAnsi"/>
+          <w:sz w:val="18"/>
+          <w:szCs w:val="18"/>
+        </w:rPr>
+        <w:t>图</w:t>
+      </w:r>
+      <w:r>
+        <w:rPr>
+          <w:rFonts w:asciiTheme="minorHAnsi" w:eastAsia="华文楷体" w:hAnsiTheme="minorHAnsi"/>
+          <w:sz w:val="18"/>
+          <w:szCs w:val="18"/>
+        </w:rPr>
+        <w:t xml:space="preserve">5 </w:t>
+      </w:r>
+      <w:proofErr w:type="spellStart"/>
+      <w:r>
+        <w:rPr>
+          <w:rFonts w:asciiTheme="minorHAnsi" w:eastAsia="华文楷体" w:hAnsiTheme="minorHAnsi"/>
+          <w:sz w:val="18"/>
+          <w:szCs w:val="18"/>
+        </w:rPr>
+        <w:t>LeNet</w:t>
+      </w:r>
+      <w:proofErr w:type="spellEnd"/>
+      <w:r>
+        <w:rPr>
+          <w:rFonts w:asciiTheme="minorHAnsi" w:eastAsia="华文楷体" w:hAnsiTheme="minorHAnsi"/>
+          <w:sz w:val="18"/>
+          <w:szCs w:val="18"/>
+        </w:rPr>
+        <w:t>网络架构</w:t>
+      </w:r>
+    </w:p>
+    <w:p>
+      <w:pPr>
+        <w:spacing w:line="288" w:lineRule="auto"/>
+        <w:ind w:firstLine="420"/>
+      </w:pPr>
+      <w:bookmarkStart w:id="108" w:name="8943-1520387380376"/>
       <w:bookmarkEnd w:id="108"/>
-      <w:r>
-        <w:rPr>
-          <w:rFonts w:asciiTheme="minorHAnsi" w:eastAsia="华文楷体" w:hAnsiTheme="minorHAnsi"/>
-          <w:sz w:val="18"/>
-          <w:szCs w:val="18"/>
-        </w:rPr>
-        <w:t>图</w:t>
-      </w:r>
-      <w:r>
-        <w:rPr>
-          <w:rFonts w:asciiTheme="minorHAnsi" w:eastAsia="华文楷体" w:hAnsiTheme="minorHAnsi"/>
-          <w:sz w:val="18"/>
-          <w:szCs w:val="18"/>
-        </w:rPr>
-        <w:t xml:space="preserve">5 </w:t>
-      </w:r>
-      <w:proofErr w:type="spellStart"/>
-      <w:r>
-        <w:rPr>
-          <w:rFonts w:asciiTheme="minorHAnsi" w:eastAsia="华文楷体" w:hAnsiTheme="minorHAnsi"/>
-          <w:sz w:val="18"/>
-          <w:szCs w:val="18"/>
-        </w:rPr>
-        <w:t>LeNet</w:t>
-      </w:r>
-      <w:proofErr w:type="spellEnd"/>
-      <w:r>
-        <w:rPr>
-          <w:rFonts w:asciiTheme="minorHAnsi" w:eastAsia="华文楷体" w:hAnsiTheme="minorHAnsi"/>
-          <w:sz w:val="18"/>
-          <w:szCs w:val="18"/>
-        </w:rPr>
-        <w:t>网络架构</w:t>
-      </w:r>
-    </w:p>
-    <w:p>
-      <w:pPr>
-        <w:spacing w:line="288" w:lineRule="auto"/>
-        <w:ind w:firstLine="420"/>
-      </w:pPr>
-      <w:bookmarkStart w:id="109" w:name="8943-1520387380376"/>
-      <w:bookmarkEnd w:id="109"/>
       <w:r>
         <w:lastRenderedPageBreak/>
         <w:t>这是一个最典型的卷积网络，由卷积层、池化层、全连接层组成。其中卷积层与池化层配合，组成多个卷积组，逐层提取特征，最终通过若干个全连接</w:t>
@@ -3908,63 +3895,63 @@
         <w:spacing w:line="288" w:lineRule="auto"/>
         <w:ind w:firstLine="420"/>
       </w:pPr>
-      <w:bookmarkStart w:id="110" w:name="5645-1520391011075"/>
+      <w:bookmarkStart w:id="109" w:name="5645-1520391011075"/>
+      <w:bookmarkEnd w:id="109"/>
+      <w:r>
+        <w:t>卷积</w:t>
+      </w:r>
+      <w:proofErr w:type="gramStart"/>
+      <w:r>
+        <w:t>层完成</w:t>
+      </w:r>
+      <w:proofErr w:type="gramEnd"/>
+      <w:r>
+        <w:t>的操作，可以认为是受局部感受野概念的启发，而池化层，主要是为了降低数据维度。</w:t>
+      </w:r>
+    </w:p>
+    <w:p>
+      <w:pPr>
+        <w:spacing w:line="288" w:lineRule="auto"/>
+        <w:ind w:firstLine="420"/>
+      </w:pPr>
+      <w:bookmarkStart w:id="110" w:name="3060-1520391011076"/>
       <w:bookmarkEnd w:id="110"/>
       <w:r>
-        <w:t>卷积</w:t>
-      </w:r>
-      <w:proofErr w:type="gramStart"/>
-      <w:r>
-        <w:t>层完成</w:t>
-      </w:r>
-      <w:proofErr w:type="gramEnd"/>
-      <w:r>
-        <w:t>的操作，可以认为是受局部感受野概念的启发，而池化层，主要是为了降低数据维度。</w:t>
-      </w:r>
-    </w:p>
-    <w:p>
-      <w:pPr>
-        <w:spacing w:line="288" w:lineRule="auto"/>
-        <w:ind w:firstLine="420"/>
-      </w:pPr>
-      <w:bookmarkStart w:id="111" w:name="3060-1520391011076"/>
+        <w:t>综合起来说，CNN通过卷积来模拟特征区分，并且通过卷积的权值共享及池化，来降低网络参数的数量级，最后通过传统神经网络完成分类等任务。</w:t>
+      </w:r>
+    </w:p>
+    <w:p>
+      <w:pPr>
+        <w:spacing w:line="288" w:lineRule="auto"/>
+        <w:ind w:firstLine="420"/>
+      </w:pPr>
+      <w:bookmarkStart w:id="111" w:name="8667-1520391045448"/>
       <w:bookmarkEnd w:id="111"/>
       <w:r>
-        <w:t>综合起来说，CNN通过卷积来模拟特征区分，并且通过卷积的权值共享及池化，来降低网络参数的数量级，最后通过传统神经网络完成分类等任务。</w:t>
-      </w:r>
-    </w:p>
-    <w:p>
-      <w:pPr>
-        <w:spacing w:line="288" w:lineRule="auto"/>
-        <w:ind w:firstLine="420"/>
-      </w:pPr>
-      <w:bookmarkStart w:id="112" w:name="8667-1520391045448"/>
+        <w:t>下面, 介绍一下CNN的两个基本结构卷积(Convolution)和池化(Pooling)。</w:t>
+      </w:r>
+    </w:p>
+    <w:p>
+      <w:pPr>
+        <w:spacing w:line="288" w:lineRule="auto"/>
+        <w:ind w:firstLine="420"/>
+      </w:pPr>
+      <w:bookmarkStart w:id="112" w:name="3284-1520391064552"/>
       <w:bookmarkEnd w:id="112"/>
       <w:r>
-        <w:t>下面, 介绍一下CNN的两个基本结构卷积(Convolution)和池化(Pooling)。</w:t>
-      </w:r>
-    </w:p>
-    <w:p>
-      <w:pPr>
-        <w:spacing w:line="288" w:lineRule="auto"/>
-        <w:ind w:firstLine="420"/>
-      </w:pPr>
-      <w:bookmarkStart w:id="113" w:name="3284-1520391064552"/>
+        <w:rPr>
+          <w:b/>
+        </w:rPr>
+        <w:t>①. 卷积(Convolution)</w:t>
+      </w:r>
+    </w:p>
+    <w:p>
+      <w:pPr>
+        <w:spacing w:line="288" w:lineRule="auto"/>
+        <w:ind w:firstLine="420"/>
+      </w:pPr>
+      <w:bookmarkStart w:id="113" w:name="3599-1520391090856"/>
       <w:bookmarkEnd w:id="113"/>
-      <w:r>
-        <w:rPr>
-          <w:b/>
-        </w:rPr>
-        <w:t>①. 卷积(Convolution)</w:t>
-      </w:r>
-    </w:p>
-    <w:p>
-      <w:pPr>
-        <w:spacing w:line="288" w:lineRule="auto"/>
-        <w:ind w:firstLine="420"/>
-      </w:pPr>
-      <w:bookmarkStart w:id="114" w:name="3599-1520391090856"/>
-      <w:bookmarkEnd w:id="114"/>
       <w:r>
         <w:t>卷积运算的定义如下图所示：</w:t>
       </w:r>
@@ -4023,76 +4010,76 @@
           <w:szCs w:val="18"/>
         </w:rPr>
       </w:pPr>
-      <w:bookmarkStart w:id="115" w:name="5810-1520391130307"/>
+      <w:bookmarkStart w:id="114" w:name="5810-1520391130307"/>
+      <w:bookmarkEnd w:id="114"/>
+      <w:r>
+        <w:rPr>
+          <w:rFonts w:asciiTheme="minorHAnsi" w:eastAsia="华文楷体" w:hAnsiTheme="minorHAnsi"/>
+          <w:sz w:val="18"/>
+          <w:szCs w:val="18"/>
+        </w:rPr>
+        <w:t>图</w:t>
+      </w:r>
+      <w:r>
+        <w:rPr>
+          <w:rFonts w:asciiTheme="minorHAnsi" w:eastAsia="华文楷体" w:hAnsiTheme="minorHAnsi"/>
+          <w:sz w:val="18"/>
+          <w:szCs w:val="18"/>
+        </w:rPr>
+        <w:t xml:space="preserve">6. </w:t>
+      </w:r>
+      <w:r>
+        <w:rPr>
+          <w:rFonts w:asciiTheme="minorHAnsi" w:eastAsia="华文楷体" w:hAnsiTheme="minorHAnsi"/>
+          <w:sz w:val="18"/>
+          <w:szCs w:val="18"/>
+        </w:rPr>
+        <w:t>卷积运算示例</w:t>
+      </w:r>
+    </w:p>
+    <w:p>
+      <w:pPr>
+        <w:spacing w:line="288" w:lineRule="auto"/>
+        <w:ind w:firstLine="420"/>
+      </w:pPr>
+      <w:bookmarkStart w:id="115" w:name="3531-1520319783966"/>
       <w:bookmarkEnd w:id="115"/>
       <w:r>
-        <w:rPr>
-          <w:rFonts w:asciiTheme="minorHAnsi" w:eastAsia="华文楷体" w:hAnsiTheme="minorHAnsi"/>
-          <w:sz w:val="18"/>
-          <w:szCs w:val="18"/>
-        </w:rPr>
-        <w:t>图</w:t>
-      </w:r>
-      <w:r>
-        <w:rPr>
-          <w:rFonts w:asciiTheme="minorHAnsi" w:eastAsia="华文楷体" w:hAnsiTheme="minorHAnsi"/>
-          <w:sz w:val="18"/>
-          <w:szCs w:val="18"/>
-        </w:rPr>
-        <w:t xml:space="preserve">6. </w:t>
-      </w:r>
-      <w:r>
-        <w:rPr>
-          <w:rFonts w:asciiTheme="minorHAnsi" w:eastAsia="华文楷体" w:hAnsiTheme="minorHAnsi"/>
-          <w:sz w:val="18"/>
-          <w:szCs w:val="18"/>
-        </w:rPr>
-        <w:t>卷积运算示例</w:t>
-      </w:r>
-    </w:p>
-    <w:p>
-      <w:pPr>
-        <w:spacing w:line="288" w:lineRule="auto"/>
-        <w:ind w:firstLine="420"/>
-      </w:pPr>
-      <w:bookmarkStart w:id="116" w:name="3531-1520319783966"/>
+        <w:t>如图所示，我们有一个5x5的图像，我们用一个3x3的卷积核[1,0,1;0,1,0;1,0,1]来对图像进行卷积操作（可以理解为有一个滑动窗口，把卷积核与对应的图像像素做乘积然后求和），得到了3x3的卷积结果。</w:t>
+      </w:r>
+    </w:p>
+    <w:p>
+      <w:pPr>
+        <w:spacing w:line="288" w:lineRule="auto"/>
+        <w:ind w:firstLine="420"/>
+      </w:pPr>
+      <w:bookmarkStart w:id="116" w:name="2453-1520391195792"/>
       <w:bookmarkEnd w:id="116"/>
       <w:r>
-        <w:t>如图所示，我们有一个5x5的图像，我们用一个3x3的卷积核[1,0,1;0,1,0;1,0,1]来对图像进行卷积操作（可以理解为有一个滑动窗口，把卷积核与对应的图像像素做乘积然后求和），得到了3x3的卷积结果。</w:t>
-      </w:r>
-    </w:p>
-    <w:p>
-      <w:pPr>
-        <w:spacing w:line="288" w:lineRule="auto"/>
-        <w:ind w:firstLine="420"/>
-      </w:pPr>
-      <w:bookmarkStart w:id="117" w:name="2453-1520391195792"/>
+        <w:t>这个过程我们可以理解为我们使用一个过滤器（卷积核）来过滤图像的各个小区域，从而得到这些小区域的特征值。在实际训练过程中，卷积核的值是在学习过程中学到的。</w:t>
+      </w:r>
+    </w:p>
+    <w:p>
+      <w:pPr>
+        <w:spacing w:line="288" w:lineRule="auto"/>
+        <w:ind w:firstLine="420"/>
+      </w:pPr>
+      <w:bookmarkStart w:id="117" w:name="4617-1520391242173"/>
       <w:bookmarkEnd w:id="117"/>
       <w:r>
-        <w:t>这个过程我们可以理解为我们使用一个过滤器（卷积核）来过滤图像的各个小区域，从而得到这些小区域的特征值。在实际训练过程中，卷积核的值是在学习过程中学到的。</w:t>
-      </w:r>
-    </w:p>
-    <w:p>
-      <w:pPr>
-        <w:spacing w:line="288" w:lineRule="auto"/>
-        <w:ind w:firstLine="420"/>
-      </w:pPr>
-      <w:bookmarkStart w:id="118" w:name="4617-1520391242173"/>
+        <w:rPr>
+          <w:b/>
+        </w:rPr>
+        <w:t>②. 池化(Pooling)</w:t>
+      </w:r>
+    </w:p>
+    <w:p>
+      <w:pPr>
+        <w:spacing w:line="288" w:lineRule="auto"/>
+        <w:ind w:firstLine="420"/>
+      </w:pPr>
+      <w:bookmarkStart w:id="118" w:name="3884-1520391366939"/>
       <w:bookmarkEnd w:id="118"/>
-      <w:r>
-        <w:rPr>
-          <w:b/>
-        </w:rPr>
-        <w:t>②. 池化(Pooling)</w:t>
-      </w:r>
-    </w:p>
-    <w:p>
-      <w:pPr>
-        <w:spacing w:line="288" w:lineRule="auto"/>
-        <w:ind w:firstLine="420"/>
-      </w:pPr>
-      <w:bookmarkStart w:id="119" w:name="3884-1520391366939"/>
-      <w:bookmarkEnd w:id="119"/>
       <w:r>
         <w:t>池化听起来很高深，其实简单的说就是下采样。池化的过程如下图所示：</w:t>
       </w:r>
@@ -4151,51 +4138,51 @@
           <w:szCs w:val="18"/>
         </w:rPr>
       </w:pPr>
-      <w:bookmarkStart w:id="120" w:name="3970-1520391435767"/>
+      <w:bookmarkStart w:id="119" w:name="3970-1520391435767"/>
+      <w:bookmarkEnd w:id="119"/>
+      <w:r>
+        <w:rPr>
+          <w:rFonts w:asciiTheme="minorHAnsi" w:eastAsia="华文楷体" w:hAnsiTheme="minorHAnsi"/>
+          <w:sz w:val="18"/>
+          <w:szCs w:val="18"/>
+        </w:rPr>
+        <w:t>图</w:t>
+      </w:r>
+      <w:r>
+        <w:rPr>
+          <w:rFonts w:asciiTheme="minorHAnsi" w:eastAsia="华文楷体" w:hAnsiTheme="minorHAnsi"/>
+          <w:sz w:val="18"/>
+          <w:szCs w:val="18"/>
+        </w:rPr>
+        <w:t xml:space="preserve">7. </w:t>
+      </w:r>
+      <w:r>
+        <w:rPr>
+          <w:rFonts w:asciiTheme="minorHAnsi" w:eastAsia="华文楷体" w:hAnsiTheme="minorHAnsi"/>
+          <w:sz w:val="18"/>
+          <w:szCs w:val="18"/>
+        </w:rPr>
+        <w:t>池化运算示例</w:t>
+      </w:r>
+    </w:p>
+    <w:p>
+      <w:pPr>
+        <w:spacing w:line="288" w:lineRule="auto"/>
+        <w:ind w:firstLine="420"/>
+      </w:pPr>
+      <w:bookmarkStart w:id="120" w:name="7838-1520391393730"/>
       <w:bookmarkEnd w:id="120"/>
       <w:r>
-        <w:rPr>
-          <w:rFonts w:asciiTheme="minorHAnsi" w:eastAsia="华文楷体" w:hAnsiTheme="minorHAnsi"/>
-          <w:sz w:val="18"/>
-          <w:szCs w:val="18"/>
-        </w:rPr>
-        <w:t>图</w:t>
-      </w:r>
-      <w:r>
-        <w:rPr>
-          <w:rFonts w:asciiTheme="minorHAnsi" w:eastAsia="华文楷体" w:hAnsiTheme="minorHAnsi"/>
-          <w:sz w:val="18"/>
-          <w:szCs w:val="18"/>
-        </w:rPr>
-        <w:t xml:space="preserve">7. </w:t>
-      </w:r>
-      <w:r>
-        <w:rPr>
-          <w:rFonts w:asciiTheme="minorHAnsi" w:eastAsia="华文楷体" w:hAnsiTheme="minorHAnsi"/>
-          <w:sz w:val="18"/>
-          <w:szCs w:val="18"/>
-        </w:rPr>
-        <w:t>池化运算示例</w:t>
-      </w:r>
-    </w:p>
-    <w:p>
-      <w:pPr>
-        <w:spacing w:line="288" w:lineRule="auto"/>
-        <w:ind w:firstLine="420"/>
-      </w:pPr>
-      <w:bookmarkStart w:id="121" w:name="7838-1520391393730"/>
+        <w:t>上图中，我们可以看到，原始图片是20x20的，我们对其进行下采样，采样窗口为10x10，最终将其下采样成为一个2x2大小的特征图。</w:t>
+      </w:r>
+    </w:p>
+    <w:p>
+      <w:pPr>
+        <w:spacing w:line="288" w:lineRule="auto"/>
+        <w:ind w:firstLine="420"/>
+      </w:pPr>
+      <w:bookmarkStart w:id="121" w:name="6160-1520391400346"/>
       <w:bookmarkEnd w:id="121"/>
-      <w:r>
-        <w:t>上图中，我们可以看到，原始图片是20x20的，我们对其进行下采样，采样窗口为10x10，最终将其下采样成为一个2x2大小的特征图。</w:t>
-      </w:r>
-    </w:p>
-    <w:p>
-      <w:pPr>
-        <w:spacing w:line="288" w:lineRule="auto"/>
-        <w:ind w:firstLine="420"/>
-      </w:pPr>
-      <w:bookmarkStart w:id="122" w:name="6160-1520391400346"/>
-      <w:bookmarkEnd w:id="122"/>
       <w:r>
         <w:t>之所以这么做的原因，是因为即使做完了卷积，图像仍然很大（因为卷积</w:t>
       </w:r>
@@ -4217,8 +4204,8 @@
         <w:spacing w:line="288" w:lineRule="auto"/>
         <w:ind w:firstLine="420"/>
       </w:pPr>
-      <w:bookmarkStart w:id="123" w:name="4249-1520391400347"/>
-      <w:bookmarkEnd w:id="123"/>
+      <w:bookmarkStart w:id="122" w:name="4249-1520391400347"/>
+      <w:bookmarkEnd w:id="122"/>
       <w:r>
         <w:t>在实际应用中，池化根据下采样的方法，分为最大值下采样（Max-Pooling）与平均值下采样（Mean-Pooling）。</w:t>
       </w:r>
@@ -4229,9 +4216,9 @@
         <w:spacing w:before="0" w:after="0" w:line="288" w:lineRule="auto"/>
         <w:ind w:firstLine="420"/>
       </w:pPr>
-      <w:bookmarkStart w:id="124" w:name="3610-1520392108079"/>
-      <w:bookmarkStart w:id="125" w:name="_Toc508354576"/>
-      <w:bookmarkEnd w:id="124"/>
+      <w:bookmarkStart w:id="123" w:name="3610-1520392108079"/>
+      <w:bookmarkStart w:id="124" w:name="_Toc508354576"/>
+      <w:bookmarkEnd w:id="123"/>
       <w:r>
         <w:rPr>
           <w:rFonts w:cs="微软雅黑"/>
@@ -4239,64 +4226,64 @@
         </w:rPr>
         <w:t>2.2.3 实现技术</w:t>
       </w:r>
+      <w:bookmarkEnd w:id="124"/>
+    </w:p>
+    <w:p>
+      <w:pPr>
+        <w:spacing w:line="288" w:lineRule="auto"/>
+        <w:ind w:firstLine="420"/>
+      </w:pPr>
+      <w:bookmarkStart w:id="125" w:name="8044-1520392115988"/>
       <w:bookmarkEnd w:id="125"/>
-    </w:p>
-    <w:p>
-      <w:pPr>
-        <w:spacing w:line="288" w:lineRule="auto"/>
-        <w:ind w:firstLine="420"/>
-      </w:pPr>
-      <w:bookmarkStart w:id="126" w:name="8044-1520392115988"/>
+      <w:r>
+        <w:t>在本项目中, 我们利用</w:t>
+      </w:r>
+      <w:proofErr w:type="spellStart"/>
+      <w:r>
+        <w:t>Keras</w:t>
+      </w:r>
+      <w:proofErr w:type="spellEnd"/>
+      <w:r>
+        <w:t xml:space="preserve">作为前端API, </w:t>
+      </w:r>
+      <w:proofErr w:type="spellStart"/>
+      <w:r>
+        <w:t>Tensorflow</w:t>
+      </w:r>
+      <w:proofErr w:type="spellEnd"/>
+      <w:r>
+        <w:t>作为后端深度学习框架, 来搭建我们的网络实现图片分类。</w:t>
+      </w:r>
+    </w:p>
+    <w:p>
+      <w:pPr>
+        <w:spacing w:line="288" w:lineRule="auto"/>
+        <w:ind w:firstLine="420"/>
+      </w:pPr>
+      <w:bookmarkStart w:id="126" w:name="3551-1520392211018"/>
       <w:bookmarkEnd w:id="126"/>
       <w:r>
-        <w:t>在本项目中, 我们利用</w:t>
+        <w:rPr>
+          <w:b/>
+        </w:rPr>
+        <w:t xml:space="preserve">①. </w:t>
       </w:r>
       <w:proofErr w:type="spellStart"/>
       <w:r>
+        <w:rPr>
+          <w:b/>
+        </w:rPr>
         <w:t>Keras</w:t>
       </w:r>
       <w:proofErr w:type="spellEnd"/>
-      <w:r>
-        <w:t xml:space="preserve">作为前端API, </w:t>
-      </w:r>
-      <w:proofErr w:type="spellStart"/>
-      <w:r>
-        <w:t>Tensorflow</w:t>
-      </w:r>
-      <w:proofErr w:type="spellEnd"/>
-      <w:r>
-        <w:t>作为后端深度学习框架, 来搭建我们的网络实现图片分类。</w:t>
-      </w:r>
-    </w:p>
-    <w:p>
-      <w:pPr>
-        <w:spacing w:line="288" w:lineRule="auto"/>
-        <w:ind w:firstLine="420"/>
-      </w:pPr>
-      <w:bookmarkStart w:id="127" w:name="3551-1520392211018"/>
+    </w:p>
+    <w:p>
+      <w:pPr>
+        <w:spacing w:line="288" w:lineRule="auto"/>
+        <w:ind w:firstLine="420"/>
+      </w:pPr>
+      <w:bookmarkStart w:id="127" w:name="2251-1520392373111"/>
       <w:bookmarkEnd w:id="127"/>
-      <w:r>
-        <w:rPr>
-          <w:b/>
-        </w:rPr>
-        <w:t xml:space="preserve">①. </w:t>
-      </w:r>
-      <w:proofErr w:type="spellStart"/>
-      <w:r>
-        <w:rPr>
-          <w:b/>
-        </w:rPr>
-        <w:t>Keras</w:t>
-      </w:r>
-      <w:proofErr w:type="spellEnd"/>
-    </w:p>
-    <w:p>
-      <w:pPr>
-        <w:spacing w:line="288" w:lineRule="auto"/>
-        <w:ind w:firstLine="420"/>
-      </w:pPr>
-      <w:bookmarkStart w:id="128" w:name="2251-1520392373111"/>
-      <w:bookmarkEnd w:id="128"/>
       <w:proofErr w:type="spellStart"/>
       <w:r>
         <w:t>Keras</w:t>
@@ -4348,112 +4335,112 @@
         <w:spacing w:line="288" w:lineRule="auto"/>
         <w:ind w:firstLine="420"/>
       </w:pPr>
-      <w:bookmarkStart w:id="129" w:name="3194-1520392241113"/>
+      <w:bookmarkStart w:id="128" w:name="3194-1520392241113"/>
+      <w:bookmarkEnd w:id="128"/>
+      <w:r>
+        <w:rPr>
+          <w:b/>
+        </w:rPr>
+        <w:t xml:space="preserve">②. </w:t>
+      </w:r>
+      <w:proofErr w:type="spellStart"/>
+      <w:r>
+        <w:rPr>
+          <w:b/>
+        </w:rPr>
+        <w:t>Tensorflow</w:t>
+      </w:r>
+      <w:proofErr w:type="spellEnd"/>
+    </w:p>
+    <w:p>
+      <w:pPr>
+        <w:spacing w:line="288" w:lineRule="auto"/>
+        <w:ind w:firstLine="420"/>
+      </w:pPr>
+      <w:bookmarkStart w:id="129" w:name="7810-1520392552020"/>
       <w:bookmarkEnd w:id="129"/>
-      <w:r>
-        <w:rPr>
-          <w:b/>
-        </w:rPr>
-        <w:t xml:space="preserve">②. </w:t>
-      </w:r>
       <w:proofErr w:type="spellStart"/>
       <w:r>
-        <w:rPr>
-          <w:b/>
-        </w:rPr>
-        <w:t>Tensorflow</w:t>
+        <w:t>TensorFlow</w:t>
       </w:r>
       <w:proofErr w:type="spellEnd"/>
-    </w:p>
-    <w:p>
-      <w:pPr>
-        <w:spacing w:line="288" w:lineRule="auto"/>
-        <w:ind w:firstLine="420"/>
-      </w:pPr>
-      <w:bookmarkStart w:id="130" w:name="7810-1520392552020"/>
+      <w:proofErr w:type="gramStart"/>
+      <w:r>
+        <w:t>是谷歌于</w:t>
+      </w:r>
+      <w:proofErr w:type="gramEnd"/>
+      <w:r>
+        <w:t>2015年11月9日正式开源的计算框架。</w:t>
+      </w:r>
+      <w:proofErr w:type="spellStart"/>
+      <w:r>
+        <w:t>TensorFlow</w:t>
+      </w:r>
+      <w:proofErr w:type="spellEnd"/>
+      <w:r>
+        <w:t>计算框架可以很好地支持深度学习的各种算法，但它的应用也不限于深度学习。</w:t>
+      </w:r>
+    </w:p>
+    <w:p>
+      <w:pPr>
+        <w:spacing w:line="288" w:lineRule="auto"/>
+        <w:ind w:firstLine="420"/>
+      </w:pPr>
+      <w:bookmarkStart w:id="130" w:name="9215-1520393182137"/>
       <w:bookmarkEnd w:id="130"/>
       <w:proofErr w:type="spellStart"/>
       <w:r>
-        <w:t>TensorFlow</w:t>
+        <w:t>Tensorflow</w:t>
       </w:r>
       <w:proofErr w:type="spellEnd"/>
+      <w:r>
+        <w:t>程序通常被组织成一个</w:t>
+      </w:r>
+      <w:r>
+        <w:rPr>
+          <w:b/>
+        </w:rPr>
+        <w:t>图的构建</w:t>
+      </w:r>
+      <w:r>
+        <w:t>和</w:t>
+      </w:r>
+      <w:r>
+        <w:rPr>
+          <w:b/>
+        </w:rPr>
+        <w:t>图的执行</w:t>
+      </w:r>
+      <w:r>
+        <w:t>阶段:</w:t>
+      </w:r>
+    </w:p>
+    <w:p>
+      <w:pPr>
+        <w:spacing w:line="288" w:lineRule="auto"/>
+        <w:ind w:firstLine="420"/>
+      </w:pPr>
+      <w:bookmarkStart w:id="131" w:name="4011-1520393349091"/>
+      <w:bookmarkEnd w:id="131"/>
+      <w:r>
+        <w:t>我们搭建一个神经网络，组织各个层及之间关系的过程称为图的构建，然后通过不断反复的执行图中的训练op来逐渐优化参数。在图的构建阶段，就是各种op的拼接组合，op之间流通的tensor是由最初的一个op产生的，它被称为源op，没有输入tensor，只有输出tensor，比如说常量(Constant)就是</w:t>
+      </w:r>
       <w:proofErr w:type="gramStart"/>
       <w:r>
-        <w:t>是谷歌于</w:t>
+        <w:t>一个源</w:t>
       </w:r>
       <w:proofErr w:type="gramEnd"/>
       <w:r>
-        <w:t>2015年11月9日正式开源的计算框架。</w:t>
-      </w:r>
-      <w:proofErr w:type="spellStart"/>
-      <w:r>
-        <w:t>TensorFlow</w:t>
-      </w:r>
-      <w:proofErr w:type="spellEnd"/>
-      <w:r>
-        <w:t>计算框架可以很好地支持深度学习的各种算法，但它的应用也不限于深度学习。</w:t>
-      </w:r>
-    </w:p>
-    <w:p>
-      <w:pPr>
-        <w:spacing w:line="288" w:lineRule="auto"/>
-        <w:ind w:firstLine="420"/>
-      </w:pPr>
-      <w:bookmarkStart w:id="131" w:name="9215-1520393182137"/>
-      <w:bookmarkEnd w:id="131"/>
-      <w:proofErr w:type="spellStart"/>
-      <w:r>
-        <w:t>Tensorflow</w:t>
-      </w:r>
-      <w:proofErr w:type="spellEnd"/>
-      <w:r>
-        <w:t>程序通常被组织成一个</w:t>
-      </w:r>
-      <w:r>
-        <w:rPr>
-          <w:b/>
-        </w:rPr>
-        <w:t>图的构建</w:t>
-      </w:r>
-      <w:r>
-        <w:t>和</w:t>
-      </w:r>
-      <w:r>
-        <w:rPr>
-          <w:b/>
-        </w:rPr>
-        <w:t>图的执行</w:t>
-      </w:r>
-      <w:r>
-        <w:t>阶段:</w:t>
-      </w:r>
-    </w:p>
-    <w:p>
-      <w:pPr>
-        <w:spacing w:line="288" w:lineRule="auto"/>
-        <w:ind w:firstLine="420"/>
-      </w:pPr>
-      <w:bookmarkStart w:id="132" w:name="4011-1520393349091"/>
+        <w:t>op。</w:t>
+      </w:r>
+    </w:p>
+    <w:p>
+      <w:pPr>
+        <w:spacing w:line="288" w:lineRule="auto"/>
+        <w:ind w:firstLine="420"/>
+      </w:pPr>
+      <w:bookmarkStart w:id="132" w:name="4179-1520393090171"/>
       <w:bookmarkEnd w:id="132"/>
-      <w:r>
-        <w:t>我们搭建一个神经网络，组织各个层及之间关系的过程称为图的构建，然后通过不断反复的执行图中的训练op来逐渐优化参数。在图的构建阶段，就是各种op的拼接组合，op之间流通的tensor是由最初的一个op产生的，它被称为源op，没有输入tensor，只有输出tensor，比如说常量(Constant)就是</w:t>
-      </w:r>
-      <w:proofErr w:type="gramStart"/>
-      <w:r>
-        <w:t>一个源</w:t>
-      </w:r>
-      <w:proofErr w:type="gramEnd"/>
-      <w:r>
-        <w:t>op。</w:t>
-      </w:r>
-    </w:p>
-    <w:p>
-      <w:pPr>
-        <w:spacing w:line="288" w:lineRule="auto"/>
-        <w:ind w:firstLine="420"/>
-      </w:pPr>
-      <w:bookmarkStart w:id="133" w:name="4179-1520393090171"/>
-      <w:bookmarkEnd w:id="133"/>
       <w:r>
         <w:t>而</w:t>
       </w:r>
@@ -4483,11 +4470,11 @@
           <w:sz w:val="30"/>
         </w:rPr>
       </w:pPr>
-      <w:bookmarkStart w:id="134" w:name="6032-1520393492156"/>
-      <w:bookmarkStart w:id="135" w:name="3033-1520391145903"/>
-      <w:bookmarkStart w:id="136" w:name="_Toc508354577"/>
+      <w:bookmarkStart w:id="133" w:name="6032-1520393492156"/>
+      <w:bookmarkStart w:id="134" w:name="3033-1520391145903"/>
+      <w:bookmarkStart w:id="135" w:name="_Toc508354577"/>
+      <w:bookmarkEnd w:id="133"/>
       <w:bookmarkEnd w:id="134"/>
-      <w:bookmarkEnd w:id="135"/>
       <w:r>
         <w:rPr>
           <w:rFonts w:ascii="微软雅黑" w:eastAsia="微软雅黑" w:hAnsi="微软雅黑" w:cs="微软雅黑"/>
@@ -4495,15 +4482,15 @@
         </w:rPr>
         <w:t>2.3 基准指标</w:t>
       </w:r>
+      <w:bookmarkEnd w:id="135"/>
+    </w:p>
+    <w:p>
+      <w:pPr>
+        <w:spacing w:line="288" w:lineRule="auto"/>
+        <w:ind w:firstLine="420"/>
+      </w:pPr>
+      <w:bookmarkStart w:id="136" w:name="9629-1520317162439"/>
       <w:bookmarkEnd w:id="136"/>
-    </w:p>
-    <w:p>
-      <w:pPr>
-        <w:spacing w:line="288" w:lineRule="auto"/>
-        <w:ind w:firstLine="420"/>
-      </w:pPr>
-      <w:bookmarkStart w:id="137" w:name="9629-1520317162439"/>
-      <w:bookmarkEnd w:id="137"/>
       <w:r>
         <w:t xml:space="preserve">Dogs vs. Cats Redux: Kernels Edition比赛是2017年3月2日结束的, 在Public </w:t>
       </w:r>
@@ -4571,8 +4558,8 @@
           <w:szCs w:val="18"/>
         </w:rPr>
       </w:pPr>
-      <w:bookmarkStart w:id="138" w:name="2689-1520391919974"/>
-      <w:bookmarkEnd w:id="138"/>
+      <w:bookmarkStart w:id="137" w:name="2689-1520391919974"/>
+      <w:bookmarkEnd w:id="137"/>
       <w:r>
         <w:rPr>
           <w:rFonts w:asciiTheme="minorHAnsi" w:eastAsia="华文楷体" w:hAnsiTheme="minorHAnsi"/>
@@ -4607,9 +4594,9 @@
           <w:sz w:val="42"/>
         </w:rPr>
       </w:pPr>
-      <w:bookmarkStart w:id="139" w:name="6095-1520317162583"/>
-      <w:bookmarkStart w:id="140" w:name="_Toc508354578"/>
-      <w:bookmarkEnd w:id="139"/>
+      <w:bookmarkStart w:id="138" w:name="6095-1520317162583"/>
+      <w:bookmarkStart w:id="139" w:name="_Toc508354578"/>
+      <w:bookmarkEnd w:id="138"/>
       <w:r>
         <w:rPr>
           <w:rFonts w:cs="微软雅黑"/>
@@ -4617,7 +4604,7 @@
         </w:rPr>
         <w:t>3. 方法</w:t>
       </w:r>
-      <w:bookmarkEnd w:id="140"/>
+      <w:bookmarkEnd w:id="139"/>
     </w:p>
     <w:p>
       <w:pPr>
@@ -4628,9 +4615,9 @@
           <w:sz w:val="30"/>
         </w:rPr>
       </w:pPr>
-      <w:bookmarkStart w:id="141" w:name="4912-1520319805854"/>
-      <w:bookmarkStart w:id="142" w:name="_Toc508354579"/>
-      <w:bookmarkEnd w:id="141"/>
+      <w:bookmarkStart w:id="140" w:name="4912-1520319805854"/>
+      <w:bookmarkStart w:id="141" w:name="_Toc508354579"/>
+      <w:bookmarkEnd w:id="140"/>
       <w:r>
         <w:rPr>
           <w:rFonts w:ascii="微软雅黑" w:eastAsia="微软雅黑" w:hAnsi="微软雅黑" w:cs="微软雅黑"/>
@@ -4638,7 +4625,7 @@
         </w:rPr>
         <w:t>3.1 数据预处理</w:t>
       </w:r>
-      <w:bookmarkEnd w:id="142"/>
+      <w:bookmarkEnd w:id="141"/>
     </w:p>
     <w:p>
       <w:pPr>
@@ -4646,9 +4633,9 @@
         <w:spacing w:before="0" w:after="0" w:line="288" w:lineRule="auto"/>
         <w:ind w:firstLine="420"/>
       </w:pPr>
-      <w:bookmarkStart w:id="143" w:name="5437-1520393956060"/>
-      <w:bookmarkStart w:id="144" w:name="_Toc508354580"/>
-      <w:bookmarkEnd w:id="143"/>
+      <w:bookmarkStart w:id="142" w:name="5437-1520393956060"/>
+      <w:bookmarkStart w:id="143" w:name="_Toc508354580"/>
+      <w:bookmarkEnd w:id="142"/>
       <w:r>
         <w:rPr>
           <w:rFonts w:cs="微软雅黑"/>
@@ -4656,61 +4643,61 @@
         </w:rPr>
         <w:t>3.1.1 模型选取和迁移学习</w:t>
       </w:r>
+      <w:bookmarkEnd w:id="143"/>
+    </w:p>
+    <w:p>
+      <w:pPr>
+        <w:spacing w:line="288" w:lineRule="auto"/>
+        <w:ind w:firstLine="420"/>
+      </w:pPr>
+      <w:bookmarkStart w:id="144" w:name="2295-1520394229745"/>
       <w:bookmarkEnd w:id="144"/>
-    </w:p>
-    <w:p>
-      <w:pPr>
-        <w:spacing w:line="288" w:lineRule="auto"/>
-        <w:ind w:firstLine="420"/>
-      </w:pPr>
-      <w:bookmarkStart w:id="145" w:name="2295-1520394229745"/>
+      <w:r>
+        <w:t>在CNN模型的选取上, 目前Google的Inception系列和Microsoft的</w:t>
+      </w:r>
+      <w:proofErr w:type="spellStart"/>
+      <w:r>
+        <w:t>ResNet</w:t>
+      </w:r>
+      <w:proofErr w:type="spellEnd"/>
+      <w:r>
+        <w:t>系列是当前比较流行两种架构, 都获取过ILSVRC的冠军。</w:t>
+      </w:r>
+    </w:p>
+    <w:p>
+      <w:pPr>
+        <w:spacing w:line="288" w:lineRule="auto"/>
+        <w:ind w:firstLine="420"/>
+      </w:pPr>
+      <w:bookmarkStart w:id="145" w:name="9690-1520404926251"/>
       <w:bookmarkEnd w:id="145"/>
       <w:r>
-        <w:t>在CNN模型的选取上, 目前Google的Inception系列和Microsoft的</w:t>
+        <w:t>我们选用了</w:t>
       </w:r>
       <w:proofErr w:type="spellStart"/>
       <w:r>
+        <w:t>Keras</w:t>
+      </w:r>
+      <w:proofErr w:type="spellEnd"/>
+      <w:r>
+        <w:t>的库中提供的InceptionV3, ResNet50和结合两种架构InceptionResNetV2模型, 可以比较Inception和</w:t>
+      </w:r>
+      <w:proofErr w:type="spellStart"/>
+      <w:r>
         <w:t>ResNet</w:t>
       </w:r>
       <w:proofErr w:type="spellEnd"/>
       <w:r>
-        <w:t>系列是当前比较流行两种架构, 都获取过ILSVRC的冠军。</w:t>
-      </w:r>
-    </w:p>
-    <w:p>
-      <w:pPr>
-        <w:spacing w:line="288" w:lineRule="auto"/>
-        <w:ind w:firstLine="420"/>
-      </w:pPr>
-      <w:bookmarkStart w:id="146" w:name="9690-1520404926251"/>
+        <w:t>在分类任务上的优劣, 同时可以研究将这两者结合带来的实际好处。</w:t>
+      </w:r>
+    </w:p>
+    <w:p>
+      <w:pPr>
+        <w:spacing w:line="288" w:lineRule="auto"/>
+        <w:ind w:firstLine="420"/>
+      </w:pPr>
+      <w:bookmarkStart w:id="146" w:name="7914-1520404927344"/>
       <w:bookmarkEnd w:id="146"/>
-      <w:r>
-        <w:t>我们选用了</w:t>
-      </w:r>
-      <w:proofErr w:type="spellStart"/>
-      <w:r>
-        <w:t>Keras</w:t>
-      </w:r>
-      <w:proofErr w:type="spellEnd"/>
-      <w:r>
-        <w:t>的库中提供的InceptionV3, ResNet50和结合两种架构InceptionResNetV2模型, 可以比较Inception和</w:t>
-      </w:r>
-      <w:proofErr w:type="spellStart"/>
-      <w:r>
-        <w:t>ResNet</w:t>
-      </w:r>
-      <w:proofErr w:type="spellEnd"/>
-      <w:r>
-        <w:t>在分类任务上的优劣, 同时可以研究将这两者结合带来的实际好处。</w:t>
-      </w:r>
-    </w:p>
-    <w:p>
-      <w:pPr>
-        <w:spacing w:line="288" w:lineRule="auto"/>
-        <w:ind w:firstLine="420"/>
-      </w:pPr>
-      <w:bookmarkStart w:id="147" w:name="7914-1520404927344"/>
-      <w:bookmarkEnd w:id="147"/>
       <w:r>
         <w:t>以下三张</w:t>
       </w:r>
@@ -4805,55 +4792,55 @@
       <w:pPr>
         <w:jc w:val="center"/>
         <w:rPr>
-          <w:rFonts w:asciiTheme="minorHAnsi" w:eastAsia="华文楷体" w:hAnsiTheme="minorHAnsi" w:hint="eastAsia"/>
-          <w:sz w:val="18"/>
-          <w:szCs w:val="18"/>
-        </w:rPr>
-      </w:pPr>
-      <w:bookmarkStart w:id="148" w:name="5057-1520404481129"/>
+          <w:rFonts w:asciiTheme="minorHAnsi" w:eastAsia="华文楷体" w:hAnsiTheme="minorHAnsi"/>
+          <w:sz w:val="18"/>
+          <w:szCs w:val="18"/>
+        </w:rPr>
+      </w:pPr>
+      <w:bookmarkStart w:id="147" w:name="5057-1520404481129"/>
+      <w:bookmarkEnd w:id="147"/>
+      <w:r>
+        <w:rPr>
+          <w:rFonts w:asciiTheme="minorHAnsi" w:eastAsia="华文楷体" w:hAnsiTheme="minorHAnsi"/>
+          <w:sz w:val="18"/>
+          <w:szCs w:val="18"/>
+        </w:rPr>
+        <w:t>图</w:t>
+      </w:r>
+      <w:r>
+        <w:rPr>
+          <w:rFonts w:asciiTheme="minorHAnsi" w:eastAsia="华文楷体" w:hAnsiTheme="minorHAnsi"/>
+          <w:sz w:val="18"/>
+          <w:szCs w:val="18"/>
+        </w:rPr>
+        <w:t>9. Inception</w:t>
+      </w:r>
+      <w:r>
+        <w:rPr>
+          <w:rFonts w:asciiTheme="minorHAnsi" w:eastAsia="华文楷体" w:hAnsiTheme="minorHAnsi"/>
+          <w:sz w:val="18"/>
+          <w:szCs w:val="18"/>
+        </w:rPr>
+        <w:t>V3</w:t>
+      </w:r>
+      <w:r>
+        <w:rPr>
+          <w:rFonts w:asciiTheme="minorHAnsi" w:eastAsia="华文楷体" w:hAnsiTheme="minorHAnsi"/>
+          <w:sz w:val="18"/>
+          <w:szCs w:val="18"/>
+        </w:rPr>
+        <w:t xml:space="preserve"> block</w:t>
+      </w:r>
+      <w:r>
+        <w:rPr>
+          <w:rFonts w:asciiTheme="minorHAnsi" w:eastAsia="华文楷体" w:hAnsiTheme="minorHAnsi"/>
+          <w:sz w:val="18"/>
+          <w:szCs w:val="18"/>
+        </w:rPr>
+        <w:t>结构</w:t>
+      </w:r>
+      <w:bookmarkStart w:id="148" w:name="5070-1520404446837"/>
       <w:bookmarkEnd w:id="148"/>
-      <w:r>
-        <w:rPr>
-          <w:rFonts w:asciiTheme="minorHAnsi" w:eastAsia="华文楷体" w:hAnsiTheme="minorHAnsi"/>
-          <w:sz w:val="18"/>
-          <w:szCs w:val="18"/>
-        </w:rPr>
-        <w:t>图</w:t>
-      </w:r>
-      <w:r>
-        <w:rPr>
-          <w:rFonts w:asciiTheme="minorHAnsi" w:eastAsia="华文楷体" w:hAnsiTheme="minorHAnsi"/>
-          <w:sz w:val="18"/>
-          <w:szCs w:val="18"/>
-        </w:rPr>
-        <w:t>9. Inception</w:t>
-      </w:r>
-      <w:r>
-        <w:rPr>
-          <w:rFonts w:asciiTheme="minorHAnsi" w:eastAsia="华文楷体" w:hAnsiTheme="minorHAnsi"/>
-          <w:sz w:val="18"/>
-          <w:szCs w:val="18"/>
-        </w:rPr>
-        <w:t>V3</w:t>
-      </w:r>
-      <w:r>
-        <w:rPr>
-          <w:rFonts w:asciiTheme="minorHAnsi" w:eastAsia="华文楷体" w:hAnsiTheme="minorHAnsi"/>
-          <w:sz w:val="18"/>
-          <w:szCs w:val="18"/>
-        </w:rPr>
-        <w:t xml:space="preserve"> block</w:t>
-      </w:r>
-      <w:r>
-        <w:rPr>
-          <w:rFonts w:asciiTheme="minorHAnsi" w:eastAsia="华文楷体" w:hAnsiTheme="minorHAnsi"/>
-          <w:sz w:val="18"/>
-          <w:szCs w:val="18"/>
-        </w:rPr>
-        <w:t>结构</w:t>
-      </w:r>
-      <w:bookmarkStart w:id="149" w:name="5070-1520404446837"/>
-      <w:bookmarkEnd w:id="149"/>
     </w:p>
     <w:p>
       <w:pPr>
@@ -4904,39 +4891,39 @@
       <w:pPr>
         <w:jc w:val="center"/>
         <w:rPr>
-          <w:rFonts w:asciiTheme="minorHAnsi" w:eastAsia="华文楷体" w:hAnsiTheme="minorHAnsi" w:hint="eastAsia"/>
-          <w:sz w:val="18"/>
-          <w:szCs w:val="18"/>
-        </w:rPr>
-      </w:pPr>
-      <w:bookmarkStart w:id="150" w:name="9085-1520404522021"/>
+          <w:rFonts w:asciiTheme="minorHAnsi" w:eastAsia="华文楷体" w:hAnsiTheme="minorHAnsi"/>
+          <w:sz w:val="18"/>
+          <w:szCs w:val="18"/>
+        </w:rPr>
+      </w:pPr>
+      <w:bookmarkStart w:id="149" w:name="9085-1520404522021"/>
+      <w:bookmarkEnd w:id="149"/>
+      <w:r>
+        <w:rPr>
+          <w:rFonts w:asciiTheme="minorHAnsi" w:eastAsia="华文楷体" w:hAnsiTheme="minorHAnsi"/>
+          <w:sz w:val="18"/>
+          <w:szCs w:val="18"/>
+        </w:rPr>
+        <w:t>图</w:t>
+      </w:r>
+      <w:r>
+        <w:rPr>
+          <w:rFonts w:asciiTheme="minorHAnsi" w:eastAsia="华文楷体" w:hAnsiTheme="minorHAnsi"/>
+          <w:sz w:val="18"/>
+          <w:szCs w:val="18"/>
+        </w:rPr>
+        <w:t>10. ResNet50 block</w:t>
+      </w:r>
+      <w:r>
+        <w:rPr>
+          <w:rFonts w:asciiTheme="minorHAnsi" w:eastAsia="华文楷体" w:hAnsiTheme="minorHAnsi"/>
+          <w:sz w:val="18"/>
+          <w:szCs w:val="18"/>
+        </w:rPr>
+        <w:t>结构</w:t>
+      </w:r>
+      <w:bookmarkStart w:id="150" w:name="5312-1520404522022"/>
       <w:bookmarkEnd w:id="150"/>
-      <w:r>
-        <w:rPr>
-          <w:rFonts w:asciiTheme="minorHAnsi" w:eastAsia="华文楷体" w:hAnsiTheme="minorHAnsi"/>
-          <w:sz w:val="18"/>
-          <w:szCs w:val="18"/>
-        </w:rPr>
-        <w:t>图</w:t>
-      </w:r>
-      <w:r>
-        <w:rPr>
-          <w:rFonts w:asciiTheme="minorHAnsi" w:eastAsia="华文楷体" w:hAnsiTheme="minorHAnsi"/>
-          <w:sz w:val="18"/>
-          <w:szCs w:val="18"/>
-        </w:rPr>
-        <w:t>10. ResNet50 block</w:t>
-      </w:r>
-      <w:r>
-        <w:rPr>
-          <w:rFonts w:asciiTheme="minorHAnsi" w:eastAsia="华文楷体" w:hAnsiTheme="minorHAnsi"/>
-          <w:sz w:val="18"/>
-          <w:szCs w:val="18"/>
-        </w:rPr>
-        <w:t>结构</w:t>
-      </w:r>
-      <w:bookmarkStart w:id="151" w:name="5312-1520404522022"/>
-      <w:bookmarkEnd w:id="151"/>
     </w:p>
     <w:p>
       <w:pPr>
@@ -4992,40 +4979,40 @@
           <w:szCs w:val="18"/>
         </w:rPr>
       </w:pPr>
-      <w:bookmarkStart w:id="152" w:name="8261-1520404334987"/>
+      <w:bookmarkStart w:id="151" w:name="8261-1520404334987"/>
+      <w:bookmarkEnd w:id="151"/>
+      <w:r>
+        <w:rPr>
+          <w:rFonts w:asciiTheme="minorHAnsi" w:eastAsia="华文楷体" w:hAnsiTheme="minorHAnsi"/>
+          <w:sz w:val="18"/>
+          <w:szCs w:val="18"/>
+        </w:rPr>
+        <w:t>图</w:t>
+      </w:r>
+      <w:r>
+        <w:rPr>
+          <w:rFonts w:asciiTheme="minorHAnsi" w:eastAsia="华文楷体" w:hAnsiTheme="minorHAnsi"/>
+          <w:sz w:val="18"/>
+          <w:szCs w:val="18"/>
+        </w:rPr>
+        <w:t>11. InceptionResNetV2 block</w:t>
+      </w:r>
+      <w:r>
+        <w:rPr>
+          <w:rFonts w:asciiTheme="minorHAnsi" w:eastAsia="华文楷体" w:hAnsiTheme="minorHAnsi"/>
+          <w:sz w:val="18"/>
+          <w:szCs w:val="18"/>
+        </w:rPr>
+        <w:t>结构</w:t>
+      </w:r>
+    </w:p>
+    <w:p>
+      <w:pPr>
+        <w:spacing w:line="288" w:lineRule="auto"/>
+        <w:ind w:firstLine="420"/>
+      </w:pPr>
+      <w:bookmarkStart w:id="152" w:name="4390-1520404511881"/>
       <w:bookmarkEnd w:id="152"/>
-      <w:r>
-        <w:rPr>
-          <w:rFonts w:asciiTheme="minorHAnsi" w:eastAsia="华文楷体" w:hAnsiTheme="minorHAnsi"/>
-          <w:sz w:val="18"/>
-          <w:szCs w:val="18"/>
-        </w:rPr>
-        <w:t>图</w:t>
-      </w:r>
-      <w:r>
-        <w:rPr>
-          <w:rFonts w:asciiTheme="minorHAnsi" w:eastAsia="华文楷体" w:hAnsiTheme="minorHAnsi"/>
-          <w:sz w:val="18"/>
-          <w:szCs w:val="18"/>
-        </w:rPr>
-        <w:t>11. InceptionResNetV2 block</w:t>
-      </w:r>
-      <w:r>
-        <w:rPr>
-          <w:rFonts w:asciiTheme="minorHAnsi" w:eastAsia="华文楷体" w:hAnsiTheme="minorHAnsi"/>
-          <w:sz w:val="18"/>
-          <w:szCs w:val="18"/>
-        </w:rPr>
-        <w:t>结构</w:t>
-      </w:r>
-    </w:p>
-    <w:p>
-      <w:pPr>
-        <w:spacing w:line="288" w:lineRule="auto"/>
-        <w:ind w:firstLine="420"/>
-      </w:pPr>
-      <w:bookmarkStart w:id="153" w:name="4390-1520404511881"/>
-      <w:bookmarkEnd w:id="153"/>
       <w:r>
         <w:t>考虑到我们的训练数据有限, 并且从零开始训练一个卷积神经网络, 需要进行细致的网络结构设计, 并调整大量的参数, 可能很难获得理想的效果。我们采用迁移学习的方式, 利用经过ImageNet大量数据训练好的参数, 加上后端的重新分类来适应我们自己的分类任务。迁移学习就是把已学训练好的模型参数迁移到新的模型来帮助新模型训练。考虑到大部分数据或任务是存在相关性的，所以通过迁移学习我们可以将已经学到的模型参数（也可理解为模型学到的</w:t>
       </w:r>
@@ -5040,9 +5027,9 @@
         <w:spacing w:before="0" w:after="0" w:line="288" w:lineRule="auto"/>
         <w:ind w:firstLine="420"/>
       </w:pPr>
-      <w:bookmarkStart w:id="154" w:name="2417-1520393983835"/>
-      <w:bookmarkStart w:id="155" w:name="_Toc508354581"/>
-      <w:bookmarkEnd w:id="154"/>
+      <w:bookmarkStart w:id="153" w:name="2417-1520393983835"/>
+      <w:bookmarkStart w:id="154" w:name="_Toc508354581"/>
+      <w:bookmarkEnd w:id="153"/>
       <w:r>
         <w:rPr>
           <w:rFonts w:cs="微软雅黑"/>
@@ -5050,34 +5037,34 @@
         </w:rPr>
         <w:t>3.1.2 数据预处理</w:t>
       </w:r>
+      <w:bookmarkEnd w:id="154"/>
+    </w:p>
+    <w:p>
+      <w:pPr>
+        <w:spacing w:line="288" w:lineRule="auto"/>
+        <w:ind w:firstLine="420"/>
+      </w:pPr>
+      <w:bookmarkStart w:id="155" w:name="4430-1520395279368"/>
       <w:bookmarkEnd w:id="155"/>
-    </w:p>
-    <w:p>
-      <w:pPr>
-        <w:spacing w:line="288" w:lineRule="auto"/>
-        <w:ind w:firstLine="420"/>
-      </w:pPr>
-      <w:bookmarkStart w:id="156" w:name="4430-1520395279368"/>
+      <w:r>
+        <w:t xml:space="preserve">首先, </w:t>
+      </w:r>
+      <w:proofErr w:type="spellStart"/>
+      <w:r>
+        <w:t>Kaggle</w:t>
+      </w:r>
+      <w:proofErr w:type="spellEnd"/>
+      <w:r>
+        <w:t>提供的训练数据图片都放在一个文件夹中, 判断标签的时候比较麻烦, 我们先把dog和cat两类图片分别找出来放到不同的文件夹中。</w:t>
+      </w:r>
+    </w:p>
+    <w:p>
+      <w:pPr>
+        <w:spacing w:line="288" w:lineRule="auto"/>
+        <w:ind w:firstLine="420"/>
+      </w:pPr>
+      <w:bookmarkStart w:id="156" w:name="7111-1520395355757"/>
       <w:bookmarkEnd w:id="156"/>
-      <w:r>
-        <w:t xml:space="preserve">首先, </w:t>
-      </w:r>
-      <w:proofErr w:type="spellStart"/>
-      <w:r>
-        <w:t>Kaggle</w:t>
-      </w:r>
-      <w:proofErr w:type="spellEnd"/>
-      <w:r>
-        <w:t>提供的训练数据图片都放在一个文件夹中, 判断标签的时候比较麻烦, 我们先把dog和cat两类图片分别找出来放到不同的文件夹中。</w:t>
-      </w:r>
-    </w:p>
-    <w:p>
-      <w:pPr>
-        <w:spacing w:line="288" w:lineRule="auto"/>
-        <w:ind w:firstLine="420"/>
-      </w:pPr>
-      <w:bookmarkStart w:id="157" w:name="7111-1520395355757"/>
-      <w:bookmarkEnd w:id="157"/>
       <w:r>
         <w:t>其次, 因为InceptionV3和InceptionResNetV2两种模型的输入要求是(299,299,3)图像, 而ResNet50要求(224,224,3)图像, 所以还要在输入模型前将图片resize到指定大小。</w:t>
       </w:r>
@@ -5091,9 +5078,9 @@
           <w:sz w:val="30"/>
         </w:rPr>
       </w:pPr>
-      <w:bookmarkStart w:id="158" w:name="8930-1520319810741"/>
-      <w:bookmarkStart w:id="159" w:name="_Toc508354582"/>
-      <w:bookmarkEnd w:id="158"/>
+      <w:bookmarkStart w:id="157" w:name="8930-1520319810741"/>
+      <w:bookmarkStart w:id="158" w:name="_Toc508354582"/>
+      <w:bookmarkEnd w:id="157"/>
       <w:r>
         <w:rPr>
           <w:rFonts w:ascii="微软雅黑" w:eastAsia="微软雅黑" w:hAnsi="微软雅黑" w:cs="微软雅黑"/>
@@ -5101,7 +5088,7 @@
         </w:rPr>
         <w:t>3.2 执行过程</w:t>
       </w:r>
-      <w:bookmarkEnd w:id="159"/>
+      <w:bookmarkEnd w:id="158"/>
     </w:p>
     <w:p>
       <w:pPr>
@@ -5109,9 +5096,9 @@
         <w:spacing w:before="0" w:after="0" w:line="288" w:lineRule="auto"/>
         <w:ind w:firstLine="420"/>
       </w:pPr>
-      <w:bookmarkStart w:id="160" w:name="9067-1520395906797"/>
-      <w:bookmarkStart w:id="161" w:name="_Toc508354583"/>
-      <w:bookmarkEnd w:id="160"/>
+      <w:bookmarkStart w:id="159" w:name="9067-1520395906797"/>
+      <w:bookmarkStart w:id="160" w:name="_Toc508354583"/>
+      <w:bookmarkEnd w:id="159"/>
       <w:r>
         <w:rPr>
           <w:rFonts w:cs="微软雅黑"/>
@@ -5119,50 +5106,47 @@
         </w:rPr>
         <w:t>3.2.1 单模型训练</w:t>
       </w:r>
+      <w:bookmarkEnd w:id="160"/>
+    </w:p>
+    <w:p>
+      <w:pPr>
+        <w:spacing w:line="288" w:lineRule="auto"/>
+        <w:ind w:firstLine="420"/>
+      </w:pPr>
+      <w:bookmarkStart w:id="161" w:name="5730-1520405897292"/>
       <w:bookmarkEnd w:id="161"/>
-    </w:p>
-    <w:p>
-      <w:pPr>
-        <w:spacing w:line="288" w:lineRule="auto"/>
-        <w:ind w:firstLine="420"/>
-      </w:pPr>
-      <w:bookmarkStart w:id="162" w:name="5730-1520405897292"/>
+      <w:r>
+        <w:t>载入模型后, 我们需要给原始模型的后面加上</w:t>
+      </w:r>
+      <w:proofErr w:type="spellStart"/>
+      <w:r>
+        <w:t>GlobalAveragePooling</w:t>
+      </w:r>
+      <w:proofErr w:type="spellEnd"/>
+      <w:r>
+        <w:t>层, Dropout层, FC层来构成完整的分类模型, 学习时, 原始模型的参数不变, 只训练后面加上的FC层的参数。</w:t>
+      </w:r>
+    </w:p>
+    <w:p>
+      <w:pPr>
+        <w:spacing w:line="288" w:lineRule="auto"/>
+        <w:ind w:firstLine="420"/>
+      </w:pPr>
+      <w:bookmarkStart w:id="162" w:name="7569-1520408625041"/>
       <w:bookmarkEnd w:id="162"/>
       <w:r>
-        <w:t>载入模型后, 我们需要给原始模型的后面加上</w:t>
-      </w:r>
-      <w:proofErr w:type="spellStart"/>
-      <w:r>
-        <w:t>GlobalAveragePooling</w:t>
-      </w:r>
-      <w:proofErr w:type="spellEnd"/>
-      <w:r>
-        <w:t>层, Dropout层, FC层来构成完整的分类模型, 学习时, 原始模型的参数不变, 只训练后面加上的FC层的参数。</w:t>
-      </w:r>
-    </w:p>
-    <w:p>
-      <w:pPr>
-        <w:spacing w:line="288" w:lineRule="auto"/>
-        <w:ind w:firstLine="420"/>
-        <w:rPr>
-          <w:rFonts w:hint="eastAsia"/>
-        </w:rPr>
-      </w:pPr>
-      <w:bookmarkStart w:id="163" w:name="7569-1520408625041"/>
+        <w:t>训练时, 我们从训练集中分出10%作为验证集, 每个epoch结束时计算验证集的loss和accuracy, 验证模型的泛化性。</w:t>
+      </w:r>
+      <w:bookmarkStart w:id="163" w:name="8290-1520406181187"/>
       <w:bookmarkEnd w:id="163"/>
-      <w:r>
-        <w:t>训练时, 我们从训练集中分出10%作为验证集, 每个epoch结束时计算验证集的loss和accuracy, 验证模型的泛化性。</w:t>
-      </w:r>
-      <w:bookmarkStart w:id="164" w:name="8290-1520406181187"/>
+    </w:p>
+    <w:p>
+      <w:pPr>
+        <w:spacing w:line="288" w:lineRule="auto"/>
+        <w:ind w:firstLine="420"/>
+      </w:pPr>
+      <w:bookmarkStart w:id="164" w:name="5116-1520405282246"/>
       <w:bookmarkEnd w:id="164"/>
-    </w:p>
-    <w:p>
-      <w:pPr>
-        <w:spacing w:line="288" w:lineRule="auto"/>
-        <w:ind w:firstLine="420"/>
-      </w:pPr>
-      <w:bookmarkStart w:id="165" w:name="5116-1520405282246"/>
-      <w:bookmarkEnd w:id="165"/>
       <w:r>
         <w:t>在单模</w:t>
       </w:r>
@@ -5184,8 +5168,8 @@
           <w:highlight w:val="lightGray"/>
         </w:rPr>
       </w:pPr>
-      <w:bookmarkStart w:id="166" w:name="3910-1520405806570"/>
-      <w:bookmarkEnd w:id="166"/>
+      <w:bookmarkStart w:id="165" w:name="3910-1520405806570"/>
+      <w:bookmarkEnd w:id="165"/>
       <w:proofErr w:type="spellStart"/>
       <w:r>
         <w:rPr>
@@ -5212,8 +5196,8 @@
           <w:highlight w:val="lightGray"/>
         </w:rPr>
       </w:pPr>
-      <w:bookmarkStart w:id="167" w:name="9392-1520406714256"/>
-      <w:bookmarkEnd w:id="167"/>
+      <w:bookmarkStart w:id="166" w:name="9392-1520406714256"/>
+      <w:bookmarkEnd w:id="166"/>
       <w:proofErr w:type="gramStart"/>
       <w:r>
         <w:rPr>
@@ -5240,8 +5224,8 @@
           <w:highlight w:val="lightGray"/>
         </w:rPr>
       </w:pPr>
-      <w:bookmarkStart w:id="168" w:name="7542-1520406678873"/>
-      <w:bookmarkEnd w:id="168"/>
+      <w:bookmarkStart w:id="167" w:name="7542-1520406678873"/>
+      <w:bookmarkEnd w:id="167"/>
       <w:r>
         <w:rPr>
           <w:rFonts w:asciiTheme="minorHAnsi" w:eastAsia="monospace" w:hAnsiTheme="minorHAnsi" w:cs="monospace"/>
@@ -5268,8 +5252,8 @@
           <w:highlight w:val="lightGray"/>
         </w:rPr>
       </w:pPr>
-      <w:bookmarkStart w:id="169" w:name="5487-1520405846243"/>
-      <w:bookmarkEnd w:id="169"/>
+      <w:bookmarkStart w:id="168" w:name="5487-1520405846243"/>
+      <w:bookmarkEnd w:id="168"/>
       <w:proofErr w:type="spellStart"/>
       <w:r>
         <w:rPr>
@@ -5305,8 +5289,8 @@
           <w:highlight w:val="lightGray"/>
         </w:rPr>
       </w:pPr>
-      <w:bookmarkStart w:id="170" w:name="9998-1520406069091"/>
-      <w:bookmarkEnd w:id="170"/>
+      <w:bookmarkStart w:id="169" w:name="9998-1520406069091"/>
+      <w:bookmarkEnd w:id="169"/>
       <w:r>
         <w:rPr>
           <w:rFonts w:asciiTheme="minorHAnsi" w:eastAsia="monospace" w:hAnsiTheme="minorHAnsi" w:cs="monospace"/>
@@ -5324,8 +5308,8 @@
           <w:highlight w:val="lightGray"/>
         </w:rPr>
       </w:pPr>
-      <w:bookmarkStart w:id="171" w:name="7299-1520406080523"/>
-      <w:bookmarkEnd w:id="171"/>
+      <w:bookmarkStart w:id="170" w:name="7299-1520406080523"/>
+      <w:bookmarkEnd w:id="170"/>
       <w:r>
         <w:rPr>
           <w:rFonts w:asciiTheme="minorHAnsi" w:eastAsia="monospace" w:hAnsiTheme="minorHAnsi" w:cs="monospace"/>
@@ -5343,8 +5327,8 @@
           <w:highlight w:val="lightGray"/>
         </w:rPr>
       </w:pPr>
-      <w:bookmarkStart w:id="172" w:name="4624-1520406109547"/>
-      <w:bookmarkEnd w:id="172"/>
+      <w:bookmarkStart w:id="171" w:name="4624-1520406109547"/>
+      <w:bookmarkEnd w:id="171"/>
       <w:proofErr w:type="gramStart"/>
       <w:r>
         <w:rPr>
@@ -5367,11 +5351,11 @@
         <w:spacing w:line="288" w:lineRule="auto"/>
         <w:ind w:firstLine="420"/>
         <w:rPr>
-          <w:rFonts w:asciiTheme="minorHAnsi" w:hAnsiTheme="minorHAnsi" w:hint="eastAsia"/>
-        </w:rPr>
-      </w:pPr>
-      <w:bookmarkStart w:id="173" w:name="4234-1520406124124"/>
-      <w:bookmarkEnd w:id="173"/>
+          <w:rFonts w:asciiTheme="minorHAnsi" w:hAnsiTheme="minorHAnsi"/>
+        </w:rPr>
+      </w:pPr>
+      <w:bookmarkStart w:id="172" w:name="4234-1520406124124"/>
+      <w:bookmarkEnd w:id="172"/>
       <w:proofErr w:type="spellStart"/>
       <w:r>
         <w:rPr>
@@ -5388,16 +5372,16 @@
         </w:rPr>
         <w:t xml:space="preserve"> = 0.25</w:t>
       </w:r>
-      <w:bookmarkStart w:id="174" w:name="9260-1520406184019"/>
+      <w:bookmarkStart w:id="173" w:name="9260-1520406184019"/>
+      <w:bookmarkEnd w:id="173"/>
+    </w:p>
+    <w:p>
+      <w:pPr>
+        <w:spacing w:line="288" w:lineRule="auto"/>
+        <w:ind w:firstLine="420"/>
+      </w:pPr>
+      <w:bookmarkStart w:id="174" w:name="3329-1520406149723"/>
       <w:bookmarkEnd w:id="174"/>
-    </w:p>
-    <w:p>
-      <w:pPr>
-        <w:spacing w:line="288" w:lineRule="auto"/>
-        <w:ind w:firstLine="420"/>
-      </w:pPr>
-      <w:bookmarkStart w:id="175" w:name="3329-1520406149723"/>
-      <w:bookmarkEnd w:id="175"/>
       <w:r>
         <w:t>在设定学习率的时候, 我们并没有用Learning rate decay的方法来在训练过程中调整学习率的大小, 而是在后面用</w:t>
       </w:r>
@@ -5431,9 +5415,9 @@
         <w:pStyle w:val="3"/>
         <w:spacing w:before="0" w:after="0" w:line="288" w:lineRule="auto"/>
       </w:pPr>
-      <w:bookmarkStart w:id="176" w:name="8650-1520406575305"/>
-      <w:bookmarkStart w:id="177" w:name="_Toc508354584"/>
-      <w:bookmarkEnd w:id="176"/>
+      <w:bookmarkStart w:id="175" w:name="8650-1520406575305"/>
+      <w:bookmarkStart w:id="176" w:name="_Toc508354584"/>
+      <w:bookmarkEnd w:id="175"/>
       <w:r>
         <w:rPr>
           <w:rFonts w:cs="微软雅黑"/>
@@ -5441,15 +5425,15 @@
         </w:rPr>
         <w:t>3.2.2 生成结果</w:t>
       </w:r>
+      <w:bookmarkEnd w:id="176"/>
+    </w:p>
+    <w:p>
+      <w:pPr>
+        <w:spacing w:line="288" w:lineRule="auto"/>
+        <w:ind w:firstLine="420"/>
+      </w:pPr>
+      <w:bookmarkStart w:id="177" w:name="4850-1520406553466"/>
       <w:bookmarkEnd w:id="177"/>
-    </w:p>
-    <w:p>
-      <w:pPr>
-        <w:spacing w:line="288" w:lineRule="auto"/>
-        <w:ind w:firstLine="420"/>
-      </w:pPr>
-      <w:bookmarkStart w:id="178" w:name="4850-1520406553466"/>
-      <w:bookmarkEnd w:id="178"/>
       <w:r>
         <w:t>在训练过程中, 利用</w:t>
       </w:r>
@@ -5525,8 +5509,8 @@
           <w:szCs w:val="18"/>
         </w:rPr>
       </w:pPr>
-      <w:bookmarkStart w:id="179" w:name="2629-1520408995206"/>
-      <w:bookmarkEnd w:id="179"/>
+      <w:bookmarkStart w:id="178" w:name="2629-1520408995206"/>
+      <w:bookmarkEnd w:id="178"/>
       <w:r>
         <w:rPr>
           <w:rFonts w:asciiTheme="minorHAnsi" w:eastAsia="华文楷体" w:hAnsiTheme="minorHAnsi"/>
@@ -5638,8 +5622,8 @@
           <w:szCs w:val="18"/>
         </w:rPr>
       </w:pPr>
-      <w:bookmarkStart w:id="180" w:name="3083-1520410034035"/>
-      <w:bookmarkEnd w:id="180"/>
+      <w:bookmarkStart w:id="179" w:name="3083-1520410034035"/>
+      <w:bookmarkEnd w:id="179"/>
       <w:r>
         <w:rPr>
           <w:rFonts w:asciiTheme="minorHAnsi" w:eastAsia="华文楷体" w:hAnsiTheme="minorHAnsi"/>
@@ -5751,72 +5735,72 @@
           <w:szCs w:val="18"/>
         </w:rPr>
       </w:pPr>
-      <w:bookmarkStart w:id="181" w:name="9763-1520410135441"/>
+      <w:bookmarkStart w:id="180" w:name="9763-1520410135441"/>
+      <w:bookmarkEnd w:id="180"/>
+      <w:r>
+        <w:rPr>
+          <w:rFonts w:asciiTheme="minorHAnsi" w:eastAsia="华文楷体" w:hAnsiTheme="minorHAnsi"/>
+          <w:sz w:val="18"/>
+          <w:szCs w:val="18"/>
+        </w:rPr>
+        <w:t>图</w:t>
+      </w:r>
+      <w:r>
+        <w:rPr>
+          <w:rFonts w:asciiTheme="minorHAnsi" w:eastAsia="华文楷体" w:hAnsiTheme="minorHAnsi"/>
+          <w:sz w:val="18"/>
+          <w:szCs w:val="18"/>
+        </w:rPr>
+        <w:t>14. InceptionResNetV2</w:t>
+      </w:r>
+      <w:r>
+        <w:rPr>
+          <w:rFonts w:asciiTheme="minorHAnsi" w:eastAsia="华文楷体" w:hAnsiTheme="minorHAnsi"/>
+          <w:sz w:val="18"/>
+          <w:szCs w:val="18"/>
+        </w:rPr>
+        <w:t>训练</w:t>
+      </w:r>
+      <w:r>
+        <w:rPr>
+          <w:rFonts w:asciiTheme="minorHAnsi" w:eastAsia="华文楷体" w:hAnsiTheme="minorHAnsi"/>
+          <w:sz w:val="18"/>
+          <w:szCs w:val="18"/>
+        </w:rPr>
+        <w:t>accuracy</w:t>
+      </w:r>
+      <w:r>
+        <w:rPr>
+          <w:rFonts w:asciiTheme="minorHAnsi" w:eastAsia="华文楷体" w:hAnsiTheme="minorHAnsi"/>
+          <w:sz w:val="18"/>
+          <w:szCs w:val="18"/>
+        </w:rPr>
+        <w:t>和</w:t>
+      </w:r>
+      <w:r>
+        <w:rPr>
+          <w:rFonts w:asciiTheme="minorHAnsi" w:eastAsia="华文楷体" w:hAnsiTheme="minorHAnsi"/>
+          <w:sz w:val="18"/>
+          <w:szCs w:val="18"/>
+        </w:rPr>
+        <w:t>loss</w:t>
+      </w:r>
+      <w:r>
+        <w:rPr>
+          <w:rFonts w:asciiTheme="minorHAnsi" w:eastAsia="华文楷体" w:hAnsiTheme="minorHAnsi"/>
+          <w:sz w:val="18"/>
+          <w:szCs w:val="18"/>
+        </w:rPr>
+        <w:t>变化</w:t>
+      </w:r>
+    </w:p>
+    <w:p>
+      <w:pPr>
+        <w:spacing w:line="288" w:lineRule="auto"/>
+        <w:ind w:firstLine="420"/>
+      </w:pPr>
+      <w:bookmarkStart w:id="181" w:name="7444-1520410124511"/>
       <w:bookmarkEnd w:id="181"/>
-      <w:r>
-        <w:rPr>
-          <w:rFonts w:asciiTheme="minorHAnsi" w:eastAsia="华文楷体" w:hAnsiTheme="minorHAnsi"/>
-          <w:sz w:val="18"/>
-          <w:szCs w:val="18"/>
-        </w:rPr>
-        <w:t>图</w:t>
-      </w:r>
-      <w:r>
-        <w:rPr>
-          <w:rFonts w:asciiTheme="minorHAnsi" w:eastAsia="华文楷体" w:hAnsiTheme="minorHAnsi"/>
-          <w:sz w:val="18"/>
-          <w:szCs w:val="18"/>
-        </w:rPr>
-        <w:t>14. InceptionResNetV2</w:t>
-      </w:r>
-      <w:r>
-        <w:rPr>
-          <w:rFonts w:asciiTheme="minorHAnsi" w:eastAsia="华文楷体" w:hAnsiTheme="minorHAnsi"/>
-          <w:sz w:val="18"/>
-          <w:szCs w:val="18"/>
-        </w:rPr>
-        <w:t>训练</w:t>
-      </w:r>
-      <w:r>
-        <w:rPr>
-          <w:rFonts w:asciiTheme="minorHAnsi" w:eastAsia="华文楷体" w:hAnsiTheme="minorHAnsi"/>
-          <w:sz w:val="18"/>
-          <w:szCs w:val="18"/>
-        </w:rPr>
-        <w:t>accuracy</w:t>
-      </w:r>
-      <w:r>
-        <w:rPr>
-          <w:rFonts w:asciiTheme="minorHAnsi" w:eastAsia="华文楷体" w:hAnsiTheme="minorHAnsi"/>
-          <w:sz w:val="18"/>
-          <w:szCs w:val="18"/>
-        </w:rPr>
-        <w:t>和</w:t>
-      </w:r>
-      <w:r>
-        <w:rPr>
-          <w:rFonts w:asciiTheme="minorHAnsi" w:eastAsia="华文楷体" w:hAnsiTheme="minorHAnsi"/>
-          <w:sz w:val="18"/>
-          <w:szCs w:val="18"/>
-        </w:rPr>
-        <w:t>loss</w:t>
-      </w:r>
-      <w:r>
-        <w:rPr>
-          <w:rFonts w:asciiTheme="minorHAnsi" w:eastAsia="华文楷体" w:hAnsiTheme="minorHAnsi"/>
-          <w:sz w:val="18"/>
-          <w:szCs w:val="18"/>
-        </w:rPr>
-        <w:t>变化</w:t>
-      </w:r>
-    </w:p>
-    <w:p>
-      <w:pPr>
-        <w:spacing w:line="288" w:lineRule="auto"/>
-        <w:ind w:firstLine="420"/>
-      </w:pPr>
-      <w:bookmarkStart w:id="182" w:name="7444-1520410124511"/>
-      <w:bookmarkEnd w:id="182"/>
       <w:r>
         <w:lastRenderedPageBreak/>
         <w:t>从训练过程中的Accuracy和Loss变化我们可以看出, InceptionResNetV2的效果都最好, 而ResNet50的效果相对最差, 但是InceptionResNetV2的validation accuracy和loss的在每个epoch振荡的比较厉害, 这可能是由于我们的</w:t>
@@ -5859,8 +5843,8 @@
         <w:spacing w:line="288" w:lineRule="auto"/>
         <w:ind w:firstLine="420"/>
       </w:pPr>
-      <w:bookmarkStart w:id="183" w:name="6749-1520406792967"/>
-      <w:bookmarkEnd w:id="183"/>
+      <w:bookmarkStart w:id="182" w:name="6749-1520406792967"/>
+      <w:bookmarkEnd w:id="182"/>
       <w:r>
         <w:t>训练过程结束后, 我们会把最终的模型和参数用</w:t>
       </w:r>
@@ -5935,50 +5919,50 @@
           <w:szCs w:val="18"/>
         </w:rPr>
       </w:pPr>
-      <w:bookmarkStart w:id="184" w:name="6066-1520471803891"/>
+      <w:bookmarkStart w:id="183" w:name="6066-1520471803891"/>
+      <w:bookmarkEnd w:id="183"/>
+      <w:r>
+        <w:rPr>
+          <w:rFonts w:asciiTheme="minorHAnsi" w:eastAsia="华文楷体" w:hAnsiTheme="minorHAnsi"/>
+          <w:sz w:val="18"/>
+          <w:szCs w:val="18"/>
+        </w:rPr>
+        <w:t>图</w:t>
+      </w:r>
+      <w:r>
+        <w:rPr>
+          <w:rFonts w:asciiTheme="minorHAnsi" w:eastAsia="华文楷体" w:hAnsiTheme="minorHAnsi"/>
+          <w:sz w:val="18"/>
+          <w:szCs w:val="18"/>
+        </w:rPr>
+        <w:t xml:space="preserve">15. InceptionV3, ResNet50, </w:t>
+      </w:r>
+      <w:proofErr w:type="spellStart"/>
+      <w:r>
+        <w:rPr>
+          <w:rFonts w:asciiTheme="minorHAnsi" w:eastAsia="华文楷体" w:hAnsiTheme="minorHAnsi"/>
+          <w:sz w:val="18"/>
+          <w:szCs w:val="18"/>
+        </w:rPr>
+        <w:t>InceptionResNet</w:t>
+      </w:r>
+      <w:proofErr w:type="spellEnd"/>
+      <w:r>
+        <w:rPr>
+          <w:rFonts w:asciiTheme="minorHAnsi" w:eastAsia="华文楷体" w:hAnsiTheme="minorHAnsi"/>
+          <w:sz w:val="18"/>
+          <w:szCs w:val="18"/>
+        </w:rPr>
+        <w:t>三个模型的预测得分</w:t>
+      </w:r>
+    </w:p>
+    <w:p>
+      <w:pPr>
+        <w:spacing w:line="288" w:lineRule="auto"/>
+        <w:ind w:firstLine="420"/>
+      </w:pPr>
+      <w:bookmarkStart w:id="184" w:name="9292-1520405356923"/>
       <w:bookmarkEnd w:id="184"/>
-      <w:r>
-        <w:rPr>
-          <w:rFonts w:asciiTheme="minorHAnsi" w:eastAsia="华文楷体" w:hAnsiTheme="minorHAnsi"/>
-          <w:sz w:val="18"/>
-          <w:szCs w:val="18"/>
-        </w:rPr>
-        <w:t>图</w:t>
-      </w:r>
-      <w:r>
-        <w:rPr>
-          <w:rFonts w:asciiTheme="minorHAnsi" w:eastAsia="华文楷体" w:hAnsiTheme="minorHAnsi"/>
-          <w:sz w:val="18"/>
-          <w:szCs w:val="18"/>
-        </w:rPr>
-        <w:t xml:space="preserve">15. InceptionV3, ResNet50, </w:t>
-      </w:r>
-      <w:proofErr w:type="spellStart"/>
-      <w:r>
-        <w:rPr>
-          <w:rFonts w:asciiTheme="minorHAnsi" w:eastAsia="华文楷体" w:hAnsiTheme="minorHAnsi"/>
-          <w:sz w:val="18"/>
-          <w:szCs w:val="18"/>
-        </w:rPr>
-        <w:t>InceptionResNet</w:t>
-      </w:r>
-      <w:proofErr w:type="spellEnd"/>
-      <w:r>
-        <w:rPr>
-          <w:rFonts w:asciiTheme="minorHAnsi" w:eastAsia="华文楷体" w:hAnsiTheme="minorHAnsi"/>
-          <w:sz w:val="18"/>
-          <w:szCs w:val="18"/>
-        </w:rPr>
-        <w:t>三个模型的预测得分</w:t>
-      </w:r>
-    </w:p>
-    <w:p>
-      <w:pPr>
-        <w:spacing w:line="288" w:lineRule="auto"/>
-        <w:ind w:firstLine="420"/>
-      </w:pPr>
-      <w:bookmarkStart w:id="185" w:name="9292-1520405356923"/>
-      <w:bookmarkEnd w:id="185"/>
       <w:r>
         <w:t>从结果来看, InceptionResNetV2的得分最高, 而ResNet50的得分最低, 这也和我们从训练时的loss和accuracy的趋势一致, 但是即便是得分最高的InceptionResNetV2, 得分也在0.12, 与我们的目标(0.038以下)还有差距, 当然, 如果在训练时使用数据扩增, 尝试调整优化器, 改善学习率, 得分应该还有可能提高, 但是经过尝试后, 最多也就能到0.07左右, 所以, 我们改用在</w:t>
       </w:r>
@@ -6000,9 +5984,9 @@
           <w:sz w:val="30"/>
         </w:rPr>
       </w:pPr>
-      <w:bookmarkStart w:id="186" w:name="9930-1520319858029"/>
-      <w:bookmarkStart w:id="187" w:name="_Toc508354585"/>
-      <w:bookmarkEnd w:id="186"/>
+      <w:bookmarkStart w:id="185" w:name="9930-1520319858029"/>
+      <w:bookmarkStart w:id="186" w:name="_Toc508354585"/>
+      <w:bookmarkEnd w:id="185"/>
       <w:r>
         <w:rPr>
           <w:rFonts w:ascii="微软雅黑" w:eastAsia="微软雅黑" w:hAnsi="微软雅黑" w:cs="微软雅黑"/>
@@ -6010,34 +5994,34 @@
         </w:rPr>
         <w:t>3.3 完善</w:t>
       </w:r>
+      <w:bookmarkEnd w:id="186"/>
+    </w:p>
+    <w:p>
+      <w:pPr>
+        <w:spacing w:line="288" w:lineRule="auto"/>
+        <w:ind w:firstLine="420"/>
+      </w:pPr>
+      <w:bookmarkStart w:id="187" w:name="6987-1520472761275"/>
       <w:bookmarkEnd w:id="187"/>
-    </w:p>
-    <w:p>
-      <w:pPr>
-        <w:spacing w:line="288" w:lineRule="auto"/>
-        <w:ind w:firstLine="420"/>
-      </w:pPr>
-      <w:bookmarkStart w:id="188" w:name="6987-1520472761275"/>
+      <w:r>
+        <w:t xml:space="preserve">集成学习(Ensemble Learning)简单说, 就是集各种模型所长, 预测结果不依赖于某个模型, 而是多个模型综合的结果, 简单方式就是投票, 但是这个项目的评价指标使用的是对数损失, 不是简单分类, 所以不能简单做多模型平均或者是投票, 我们打算利用Inception模型的基本思路, 做feature </w:t>
+      </w:r>
+      <w:proofErr w:type="spellStart"/>
+      <w:r>
+        <w:t>concat</w:t>
+      </w:r>
+      <w:proofErr w:type="spellEnd"/>
+      <w:r>
+        <w:t>将三个模型得到的特征组合, 然后再重新训练分类。</w:t>
+      </w:r>
+    </w:p>
+    <w:p>
+      <w:pPr>
+        <w:spacing w:line="288" w:lineRule="auto"/>
+        <w:ind w:firstLine="420"/>
+      </w:pPr>
+      <w:bookmarkStart w:id="188" w:name="6152-1520481320102"/>
       <w:bookmarkEnd w:id="188"/>
-      <w:r>
-        <w:t xml:space="preserve">集成学习(Ensemble Learning)简单说, 就是集各种模型所长, 预测结果不依赖于某个模型, 而是多个模型综合的结果, 简单方式就是投票, 但是这个项目的评价指标使用的是对数损失, 不是简单分类, 所以不能简单做多模型平均或者是投票, 我们打算利用Inception模型的基本思路, 做feature </w:t>
-      </w:r>
-      <w:proofErr w:type="spellStart"/>
-      <w:r>
-        <w:t>concat</w:t>
-      </w:r>
-      <w:proofErr w:type="spellEnd"/>
-      <w:r>
-        <w:t>将三个模型得到的特征组合, 然后再重新训练分类。</w:t>
-      </w:r>
-    </w:p>
-    <w:p>
-      <w:pPr>
-        <w:spacing w:line="288" w:lineRule="auto"/>
-        <w:ind w:firstLine="420"/>
-      </w:pPr>
-      <w:bookmarkStart w:id="189" w:name="6152-1520481320102"/>
-      <w:bookmarkEnd w:id="189"/>
       <w:r>
         <w:t>在进行迁移学习的时候, 这三个模型的特征提取都是在GlobalAveragePooling2D层上完成的, ResNet50、InceptionResNetV2、InceptionV3模型的特征数量分别为2048、1536、2048, 针对这三个模型, 在训练时, 将训练集图像特征全部提取出来, 将特征</w:t>
       </w:r>
@@ -6067,49 +6051,71 @@
         <w:spacing w:line="288" w:lineRule="auto"/>
         <w:ind w:firstLine="420"/>
       </w:pPr>
-      <w:bookmarkStart w:id="190" w:name="6081-1520481672382"/>
-      <w:bookmarkEnd w:id="190"/>
+      <w:bookmarkStart w:id="189" w:name="6081-1520481672382"/>
+      <w:bookmarkEnd w:id="189"/>
       <w:r>
         <w:t>将特征融合, 重新搭建的模型如下图所示:</w:t>
       </w:r>
     </w:p>
     <w:p>
       <w:pPr>
+        <w:widowControl/>
         <w:jc w:val="center"/>
-      </w:pPr>
-      <w:r>
-        <w:rPr>
+        <w:rPr>
+          <w:rFonts w:ascii="宋体" w:eastAsia="宋体" w:hAnsi="宋体" w:cs="宋体" w:hint="eastAsia"/>
+          <w:sz w:val="24"/>
+          <w:szCs w:val="24"/>
+        </w:rPr>
+      </w:pPr>
+      <w:r>
+        <w:rPr>
+          <w:rFonts w:ascii="宋体" w:eastAsia="宋体" w:hAnsi="宋体" w:cs="宋体"/>
           <w:noProof/>
+          <w:sz w:val="24"/>
+          <w:szCs w:val="24"/>
         </w:rPr>
         <w:drawing>
           <wp:inline distT="0" distB="0" distL="0" distR="0">
-            <wp:extent cx="5267325" cy="2573149"/>
+            <wp:extent cx="4383361" cy="2142769"/>
             <wp:effectExtent l="0" t="0" r="0" b="0"/>
-            <wp:docPr id="17" name="Drawing 16" descr="test.png"/>
-            <wp:cNvGraphicFramePr/>
+            <wp:docPr id="22" name="图片 22" descr="C://Users/Administrator/AppData/Local/YNote/data/conson0214@163.com/2b8253c4bc49477095112fbc704af3e1/graph_model_concat.png"/>
+            <wp:cNvGraphicFramePr>
+              <a:graphicFrameLocks xmlns:a="http://schemas.openxmlformats.org/drawingml/2006/main" noChangeAspect="1"/>
+            </wp:cNvGraphicFramePr>
             <a:graphic xmlns:a="http://schemas.openxmlformats.org/drawingml/2006/main">
               <a:graphicData uri="http://schemas.openxmlformats.org/drawingml/2006/picture">
                 <pic:pic xmlns:pic="http://schemas.openxmlformats.org/drawingml/2006/picture">
                   <pic:nvPicPr>
-                    <pic:cNvPr id="0" name="Picture 16" descr="test.png"/>
+                    <pic:cNvPr id="0" name="Picture 1" descr="C://Users/Administrator/AppData/Local/YNote/data/conson0214@163.com/2b8253c4bc49477095112fbc704af3e1/graph_model_concat.png"/>
                     <pic:cNvPicPr>
-                      <a:picLocks noChangeAspect="1"/>
+                      <a:picLocks noChangeAspect="1" noChangeArrowheads="1"/>
                     </pic:cNvPicPr>
                   </pic:nvPicPr>
                   <pic:blipFill>
-                    <a:blip r:embed="rId24"/>
+                    <a:blip r:embed="rId24">
+                      <a:extLst>
+                        <a:ext uri="{28A0092B-C50C-407E-A947-70E740481C1C}">
+                          <a14:useLocalDpi xmlns:a14="http://schemas.microsoft.com/office/drawing/2010/main" val="0"/>
+                        </a:ext>
+                      </a:extLst>
+                    </a:blip>
+                    <a:srcRect/>
                     <a:stretch>
                       <a:fillRect/>
                     </a:stretch>
                   </pic:blipFill>
-                  <pic:spPr>
+                  <pic:spPr bwMode="auto">
                     <a:xfrm>
                       <a:off x="0" y="0"/>
-                      <a:ext cx="5267325" cy="2573149"/>
+                      <a:ext cx="4412834" cy="2157177"/>
                     </a:xfrm>
                     <a:prstGeom prst="rect">
                       <a:avLst/>
                     </a:prstGeom>
+                    <a:noFill/>
+                    <a:ln>
+                      <a:noFill/>
+                    </a:ln>
                   </pic:spPr>
                 </pic:pic>
               </a:graphicData>
@@ -6127,40 +6133,40 @@
           <w:szCs w:val="18"/>
         </w:rPr>
       </w:pPr>
-      <w:bookmarkStart w:id="191" w:name="6027-1520481776588"/>
+      <w:bookmarkStart w:id="190" w:name="6027-1520481776588"/>
+      <w:bookmarkEnd w:id="190"/>
+      <w:r>
+        <w:rPr>
+          <w:rFonts w:asciiTheme="minorHAnsi" w:eastAsia="华文楷体" w:hAnsiTheme="minorHAnsi"/>
+          <w:sz w:val="18"/>
+          <w:szCs w:val="18"/>
+        </w:rPr>
+        <w:t>图</w:t>
+      </w:r>
+      <w:r>
+        <w:rPr>
+          <w:rFonts w:asciiTheme="minorHAnsi" w:eastAsia="华文楷体" w:hAnsiTheme="minorHAnsi"/>
+          <w:sz w:val="18"/>
+          <w:szCs w:val="18"/>
+        </w:rPr>
+        <w:t xml:space="preserve">16. </w:t>
+      </w:r>
+      <w:r>
+        <w:rPr>
+          <w:rFonts w:asciiTheme="minorHAnsi" w:eastAsia="华文楷体" w:hAnsiTheme="minorHAnsi"/>
+          <w:sz w:val="18"/>
+          <w:szCs w:val="18"/>
+        </w:rPr>
+        <w:t>特征融合后搭建的新模型架构</w:t>
+      </w:r>
+    </w:p>
+    <w:p>
+      <w:pPr>
+        <w:spacing w:line="320" w:lineRule="auto"/>
+        <w:ind w:firstLine="420"/>
+      </w:pPr>
+      <w:bookmarkStart w:id="191" w:name="1088-1520481723165"/>
       <w:bookmarkEnd w:id="191"/>
-      <w:r>
-        <w:rPr>
-          <w:rFonts w:asciiTheme="minorHAnsi" w:eastAsia="华文楷体" w:hAnsiTheme="minorHAnsi"/>
-          <w:sz w:val="18"/>
-          <w:szCs w:val="18"/>
-        </w:rPr>
-        <w:t>图</w:t>
-      </w:r>
-      <w:r>
-        <w:rPr>
-          <w:rFonts w:asciiTheme="minorHAnsi" w:eastAsia="华文楷体" w:hAnsiTheme="minorHAnsi"/>
-          <w:sz w:val="18"/>
-          <w:szCs w:val="18"/>
-        </w:rPr>
-        <w:t xml:space="preserve">16. </w:t>
-      </w:r>
-      <w:r>
-        <w:rPr>
-          <w:rFonts w:asciiTheme="minorHAnsi" w:eastAsia="华文楷体" w:hAnsiTheme="minorHAnsi"/>
-          <w:sz w:val="18"/>
-          <w:szCs w:val="18"/>
-        </w:rPr>
-        <w:t>特征融合后搭建的新模型架构</w:t>
-      </w:r>
-    </w:p>
-    <w:p>
-      <w:pPr>
-        <w:spacing w:line="320" w:lineRule="auto"/>
-        <w:ind w:firstLine="420"/>
-      </w:pPr>
-      <w:bookmarkStart w:id="192" w:name="1088-1520481723165"/>
-      <w:bookmarkEnd w:id="192"/>
       <w:r>
         <w:t>在模型融合中, 我们采用如下的超参数进行训练</w:t>
       </w:r>
@@ -6174,8 +6180,8 @@
           <w:highlight w:val="lightGray"/>
         </w:rPr>
       </w:pPr>
-      <w:bookmarkStart w:id="193" w:name="5696-1520488994239"/>
-      <w:bookmarkEnd w:id="193"/>
+      <w:bookmarkStart w:id="192" w:name="5696-1520488994239"/>
+      <w:bookmarkEnd w:id="192"/>
       <w:proofErr w:type="spellStart"/>
       <w:r>
         <w:rPr>
@@ -6202,8 +6208,8 @@
           <w:highlight w:val="lightGray"/>
         </w:rPr>
       </w:pPr>
-      <w:bookmarkStart w:id="194" w:name="9455-1520488994239"/>
-      <w:bookmarkEnd w:id="194"/>
+      <w:bookmarkStart w:id="193" w:name="9455-1520488994239"/>
+      <w:bookmarkEnd w:id="193"/>
       <w:proofErr w:type="gramStart"/>
       <w:r>
         <w:rPr>
@@ -6220,6 +6226,8 @@
         </w:rPr>
         <w:t xml:space="preserve"> = 8</w:t>
       </w:r>
+      <w:bookmarkStart w:id="194" w:name="_GoBack"/>
+      <w:bookmarkEnd w:id="194"/>
     </w:p>
     <w:p>
       <w:pPr>
@@ -7949,7 +7957,7 @@
       <w:pPr>
         <w:jc w:val="center"/>
         <w:rPr>
-          <w:rFonts w:asciiTheme="minorHAnsi" w:eastAsia="华文楷体" w:hAnsiTheme="minorHAnsi" w:hint="eastAsia"/>
+          <w:rFonts w:asciiTheme="minorHAnsi" w:eastAsia="华文楷体" w:hAnsiTheme="minorHAnsi"/>
           <w:sz w:val="18"/>
           <w:szCs w:val="18"/>
         </w:rPr>
@@ -8037,6 +8045,7 @@
         <w:docPartUnique/>
       </w:docPartObj>
     </w:sdtPr>
+    <w:sdtEndPr/>
     <w:sdtContent>
       <w:p>
         <w:pPr>
@@ -8057,7 +8066,7 @@
             <w:noProof/>
             <w:lang w:val="zh-CN"/>
           </w:rPr>
-          <w:t>1</w:t>
+          <w:t>21</w:t>
         </w:r>
         <w:r>
           <w:fldChar w:fldCharType="end"/>
@@ -9064,595 +9073,6 @@
 </w:styles>
 </file>
 
-<file path=word/glossary/document.xml><?xml version="1.0" encoding="utf-8"?>
-<w:glossaryDocument xmlns:wpc="http://schemas.microsoft.com/office/word/2010/wordprocessingCanvas" xmlns:mc="http://schemas.openxmlformats.org/markup-compatibility/2006" xmlns:o="urn:schemas-microsoft-com:office:office" xmlns:r="http://schemas.openxmlformats.org/officeDocument/2006/relationships" xmlns:m="http://schemas.openxmlformats.org/officeDocument/2006/math" xmlns:v="urn:schemas-microsoft-com:vml" xmlns:wp14="http://schemas.microsoft.com/office/word/2010/wordprocessingDrawing" xmlns:wp="http://schemas.openxmlformats.org/drawingml/2006/wordprocessingDrawing" xmlns:w10="urn:schemas-microsoft-com:office:word" xmlns:w="http://schemas.openxmlformats.org/wordprocessingml/2006/main" xmlns:w14="http://schemas.microsoft.com/office/word/2010/wordml" xmlns:w15="http://schemas.microsoft.com/office/word/2012/wordml" xmlns:wpg="http://schemas.microsoft.com/office/word/2010/wordprocessingGroup" xmlns:wpi="http://schemas.microsoft.com/office/word/2010/wordprocessingInk" xmlns:wne="http://schemas.microsoft.com/office/word/2006/wordml" xmlns:wps="http://schemas.microsoft.com/office/word/2010/wordprocessingShape" mc:Ignorable="w14 w15 wp14"/>
-</file>
-
-<file path=word/glossary/fontTable.xml><?xml version="1.0" encoding="utf-8"?>
-<w:fonts xmlns:mc="http://schemas.openxmlformats.org/markup-compatibility/2006" xmlns:r="http://schemas.openxmlformats.org/officeDocument/2006/relationships" xmlns:w="http://schemas.openxmlformats.org/wordprocessingml/2006/main" xmlns:w14="http://schemas.microsoft.com/office/word/2010/wordml" xmlns:w15="http://schemas.microsoft.com/office/word/2012/wordml" mc:Ignorable="w14 w15">
-  <w:font w:name="微软雅黑">
-    <w:panose1 w:val="020B0503020204020204"/>
-    <w:charset w:val="86"/>
-    <w:family w:val="swiss"/>
-    <w:pitch w:val="variable"/>
-    <w:sig w:usb0="80000287" w:usb1="280F3C52" w:usb2="00000016" w:usb3="00000000" w:csb0="0004001F" w:csb1="00000000"/>
-  </w:font>
-  <w:font w:name="Times New Roman">
-    <w:panose1 w:val="02020603050405020304"/>
-    <w:charset w:val="00"/>
-    <w:family w:val="roman"/>
-    <w:pitch w:val="variable"/>
-    <w:sig w:usb0="E0002AFF" w:usb1="C0007841" w:usb2="00000009" w:usb3="00000000" w:csb0="000001FF" w:csb1="00000000"/>
-  </w:font>
-  <w:font w:name="Calibri Light">
-    <w:panose1 w:val="020F0302020204030204"/>
-    <w:charset w:val="00"/>
-    <w:family w:val="swiss"/>
-    <w:pitch w:val="variable"/>
-    <w:sig w:usb0="A00002EF" w:usb1="4000207B" w:usb2="00000000" w:usb3="00000000" w:csb0="0000019F" w:csb1="00000000"/>
-  </w:font>
-  <w:font w:name="宋体">
-    <w:altName w:val="SimSun"/>
-    <w:panose1 w:val="02010600030101010101"/>
-    <w:charset w:val="86"/>
-    <w:family w:val="auto"/>
-    <w:pitch w:val="variable"/>
-    <w:sig w:usb0="00000003" w:usb1="288F0000" w:usb2="00000016" w:usb3="00000000" w:csb0="00040001" w:csb1="00000000"/>
-  </w:font>
-  <w:font w:name="Calibri">
-    <w:panose1 w:val="020F0502020204030204"/>
-    <w:charset w:val="00"/>
-    <w:family w:val="swiss"/>
-    <w:pitch w:val="variable"/>
-    <w:sig w:usb0="E00002FF" w:usb1="4000ACFF" w:usb2="00000001" w:usb3="00000000" w:csb0="0000019F" w:csb1="00000000"/>
-  </w:font>
-  <w:font w:name="华文楷体">
-    <w:panose1 w:val="02010600040101010101"/>
-    <w:charset w:val="86"/>
-    <w:family w:val="auto"/>
-    <w:pitch w:val="variable"/>
-    <w:sig w:usb0="00000287" w:usb1="080F0000" w:usb2="00000010" w:usb3="00000000" w:csb0="0004009F" w:csb1="00000000"/>
-  </w:font>
-  <w:font w:name="monospace">
-    <w:altName w:val="Times New Roman"/>
-    <w:panose1 w:val="00000000000000000000"/>
-    <w:charset w:val="00"/>
-    <w:family w:val="roman"/>
-    <w:notTrueType/>
-    <w:pitch w:val="default"/>
-  </w:font>
-</w:fonts>
-</file>
-
-<file path=word/glossary/settings.xml><?xml version="1.0" encoding="utf-8"?>
-<w:settings xmlns:mc="http://schemas.openxmlformats.org/markup-compatibility/2006" xmlns:o="urn:schemas-microsoft-com:office:office" xmlns:r="http://schemas.openxmlformats.org/officeDocument/2006/relationships" xmlns:m="http://schemas.openxmlformats.org/officeDocument/2006/math" xmlns:v="urn:schemas-microsoft-com:vml" xmlns:w10="urn:schemas-microsoft-com:office:word" xmlns:w="http://schemas.openxmlformats.org/wordprocessingml/2006/main" xmlns:w14="http://schemas.microsoft.com/office/word/2010/wordml" xmlns:w15="http://schemas.microsoft.com/office/word/2012/wordml" xmlns:sl="http://schemas.openxmlformats.org/schemaLibrary/2006/main" mc:Ignorable="w14 w15">
-  <w:view w:val="normal"/>
-  <w:bordersDoNotSurroundHeader/>
-  <w:bordersDoNotSurroundFooter/>
-  <w:defaultTabStop w:val="420"/>
-  <w:drawingGridVerticalSpacing w:val="156"/>
-  <w:displayHorizontalDrawingGridEvery w:val="0"/>
-  <w:displayVerticalDrawingGridEvery w:val="2"/>
-  <w:characterSpacingControl w:val="compressPunctuation"/>
-  <w:compat>
-    <w:spaceForUL/>
-    <w:balanceSingleByteDoubleByteWidth/>
-    <w:doNotLeaveBackslashAlone/>
-    <w:ulTrailSpace/>
-    <w:doNotExpandShiftReturn/>
-    <w:adjustLineHeightInTable/>
-    <w:useFELayout/>
-    <w:compatSetting w:name="compatibilityMode" w:uri="http://schemas.microsoft.com/office/word" w:val="15"/>
-    <w:compatSetting w:name="overrideTableStyleFontSizeAndJustification" w:uri="http://schemas.microsoft.com/office/word" w:val="1"/>
-    <w:compatSetting w:name="enableOpenTypeFeatures" w:uri="http://schemas.microsoft.com/office/word" w:val="1"/>
-    <w:compatSetting w:name="doNotFlipMirrorIndents" w:uri="http://schemas.microsoft.com/office/word" w:val="1"/>
-    <w:compatSetting w:name="differentiateMultirowTableHeaders" w:uri="http://schemas.microsoft.com/office/word" w:val="1"/>
-  </w:compat>
-  <w:rsids>
-    <w:rsidRoot w:val="00012079"/>
-    <w:rsid w:val="00012079"/>
-  </w:rsids>
-  <m:mathPr>
-    <m:mathFont m:val="Cambria Math"/>
-    <m:brkBin m:val="before"/>
-    <m:brkBinSub m:val="--"/>
-    <m:smallFrac m:val="0"/>
-    <m:dispDef/>
-    <m:lMargin m:val="0"/>
-    <m:rMargin m:val="0"/>
-    <m:defJc m:val="centerGroup"/>
-    <m:wrapIndent m:val="1440"/>
-    <m:intLim m:val="subSup"/>
-    <m:naryLim m:val="undOvr"/>
-  </m:mathPr>
-  <w:themeFontLang w:val="en-US" w:eastAsia="zh-CN"/>
-  <w:clrSchemeMapping w:bg1="light1" w:t1="dark1" w:bg2="light2" w:t2="dark2" w:accent1="accent1" w:accent2="accent2" w:accent3="accent3" w:accent4="accent4" w:accent5="accent5" w:accent6="accent6" w:hyperlink="hyperlink" w:followedHyperlink="followedHyperlink"/>
-  <w:decimalSymbol w:val="."/>
-  <w:listSeparator w:val=","/>
-  <w15:chartTrackingRefBased/>
-</w:settings>
-</file>
-
-<file path=word/glossary/styles.xml><?xml version="1.0" encoding="utf-8"?>
-<w:styles xmlns:mc="http://schemas.openxmlformats.org/markup-compatibility/2006" xmlns:r="http://schemas.openxmlformats.org/officeDocument/2006/relationships" xmlns:w="http://schemas.openxmlformats.org/wordprocessingml/2006/main" xmlns:w14="http://schemas.microsoft.com/office/word/2010/wordml" xmlns:w15="http://schemas.microsoft.com/office/word/2012/wordml" mc:Ignorable="w14 w15">
-  <w:docDefaults>
-    <w:rPrDefault>
-      <w:rPr>
-        <w:rFonts w:asciiTheme="minorHAnsi" w:eastAsiaTheme="minorEastAsia" w:hAnsiTheme="minorHAnsi" w:cstheme="minorBidi"/>
-        <w:kern w:val="2"/>
-        <w:sz w:val="21"/>
-        <w:szCs w:val="22"/>
-        <w:lang w:val="en-US" w:eastAsia="zh-CN" w:bidi="ar-SA"/>
-      </w:rPr>
-    </w:rPrDefault>
-    <w:pPrDefault/>
-  </w:docDefaults>
-  <w:latentStyles w:defLockedState="0" w:defUIPriority="99" w:defSemiHidden="0" w:defUnhideWhenUsed="0" w:defQFormat="0" w:count="371">
-    <w:lsdException w:name="Normal" w:uiPriority="0" w:qFormat="1"/>
-    <w:lsdException w:name="heading 1" w:uiPriority="9" w:qFormat="1"/>
-    <w:lsdException w:name="heading 2" w:semiHidden="1" w:uiPriority="9" w:unhideWhenUsed="1" w:qFormat="1"/>
-    <w:lsdException w:name="heading 3" w:semiHidden="1" w:uiPriority="9" w:unhideWhenUsed="1" w:qFormat="1"/>
-    <w:lsdException w:name="heading 4" w:semiHidden="1" w:uiPriority="9" w:unhideWhenUsed="1" w:qFormat="1"/>
-    <w:lsdException w:name="heading 5" w:semiHidden="1" w:uiPriority="9" w:unhideWhenUsed="1" w:qFormat="1"/>
-    <w:lsdException w:name="heading 6" w:semiHidden="1" w:uiPriority="9" w:unhideWhenUsed="1" w:qFormat="1"/>
-    <w:lsdException w:name="heading 7" w:semiHidden="1" w:uiPriority="9" w:unhideWhenUsed="1" w:qFormat="1"/>
-    <w:lsdException w:name="heading 8" w:semiHidden="1" w:uiPriority="9" w:unhideWhenUsed="1" w:qFormat="1"/>
-    <w:lsdException w:name="heading 9" w:semiHidden="1" w:uiPriority="9" w:unhideWhenUsed="1" w:qFormat="1"/>
-    <w:lsdException w:name="index 1" w:semiHidden="1" w:unhideWhenUsed="1"/>
-    <w:lsdException w:name="index 2" w:semiHidden="1" w:unhideWhenUsed="1"/>
-    <w:lsdException w:name="index 3" w:semiHidden="1" w:unhideWhenUsed="1"/>
-    <w:lsdException w:name="index 4" w:semiHidden="1" w:unhideWhenUsed="1"/>
-    <w:lsdException w:name="index 5" w:semiHidden="1" w:unhideWhenUsed="1"/>
-    <w:lsdException w:name="index 6" w:semiHidden="1" w:unhideWhenUsed="1"/>
-    <w:lsdException w:name="index 7" w:semiHidden="1" w:unhideWhenUsed="1"/>
-    <w:lsdException w:name="index 8" w:semiHidden="1" w:unhideWhenUsed="1"/>
-    <w:lsdException w:name="index 9" w:semiHidden="1" w:unhideWhenUsed="1"/>
-    <w:lsdException w:name="toc 1" w:semiHidden="1" w:uiPriority="39" w:unhideWhenUsed="1"/>
-    <w:lsdException w:name="toc 2" w:semiHidden="1" w:uiPriority="39" w:unhideWhenUsed="1"/>
-    <w:lsdException w:name="toc 3" w:semiHidden="1" w:uiPriority="39" w:unhideWhenUsed="1"/>
-    <w:lsdException w:name="toc 4" w:semiHidden="1" w:uiPriority="39" w:unhideWhenUsed="1"/>
-    <w:lsdException w:name="toc 5" w:semiHidden="1" w:uiPriority="39" w:unhideWhenUsed="1"/>
-    <w:lsdException w:name="toc 6" w:semiHidden="1" w:uiPriority="39" w:unhideWhenUsed="1"/>
-    <w:lsdException w:name="toc 7" w:semiHidden="1" w:uiPriority="39" w:unhideWhenUsed="1"/>
-    <w:lsdException w:name="toc 8" w:semiHidden="1" w:uiPriority="39" w:unhideWhenUsed="1"/>
-    <w:lsdException w:name="toc 9" w:semiHidden="1" w:uiPriority="39" w:unhideWhenUsed="1"/>
-    <w:lsdException w:name="Normal Indent" w:semiHidden="1" w:unhideWhenUsed="1"/>
-    <w:lsdException w:name="footnote text" w:semiHidden="1" w:unhideWhenUsed="1"/>
-    <w:lsdException w:name="annotation text" w:semiHidden="1" w:unhideWhenUsed="1"/>
-    <w:lsdException w:name="header" w:semiHidden="1" w:unhideWhenUsed="1"/>
-    <w:lsdException w:name="footer" w:semiHidden="1" w:unhideWhenUsed="1"/>
-    <w:lsdException w:name="index heading" w:semiHidden="1" w:unhideWhenUsed="1"/>
-    <w:lsdException w:name="caption" w:semiHidden="1" w:uiPriority="35" w:unhideWhenUsed="1" w:qFormat="1"/>
-    <w:lsdException w:name="table of figures" w:semiHidden="1" w:unhideWhenUsed="1"/>
-    <w:lsdException w:name="envelope address" w:semiHidden="1" w:unhideWhenUsed="1"/>
-    <w:lsdException w:name="envelope return" w:semiHidden="1" w:unhideWhenUsed="1"/>
-    <w:lsdException w:name="footnote reference" w:semiHidden="1" w:unhideWhenUsed="1"/>
-    <w:lsdException w:name="annotation reference" w:semiHidden="1" w:unhideWhenUsed="1"/>
-    <w:lsdException w:name="line number" w:semiHidden="1" w:unhideWhenUsed="1"/>
-    <w:lsdException w:name="page number" w:semiHidden="1" w:unhideWhenUsed="1"/>
-    <w:lsdException w:name="endnote reference" w:semiHidden="1" w:unhideWhenUsed="1"/>
-    <w:lsdException w:name="endnote text" w:semiHidden="1" w:unhideWhenUsed="1"/>
-    <w:lsdException w:name="table of authorities" w:semiHidden="1" w:unhideWhenUsed="1"/>
-    <w:lsdException w:name="macro" w:semiHidden="1" w:unhideWhenUsed="1"/>
-    <w:lsdException w:name="toa heading" w:semiHidden="1" w:unhideWhenUsed="1"/>
-    <w:lsdException w:name="List" w:semiHidden="1" w:unhideWhenUsed="1"/>
-    <w:lsdException w:name="List Bullet" w:semiHidden="1" w:unhideWhenUsed="1"/>
-    <w:lsdException w:name="List Number" w:semiHidden="1" w:unhideWhenUsed="1"/>
-    <w:lsdException w:name="List 2" w:semiHidden="1" w:unhideWhenUsed="1"/>
-    <w:lsdException w:name="List 3" w:semiHidden="1" w:unhideWhenUsed="1"/>
-    <w:lsdException w:name="List 4" w:semiHidden="1" w:unhideWhenUsed="1"/>
-    <w:lsdException w:name="List 5" w:semiHidden="1" w:unhideWhenUsed="1"/>
-    <w:lsdException w:name="List Bullet 2" w:semiHidden="1" w:unhideWhenUsed="1"/>
-    <w:lsdException w:name="List Bullet 3" w:semiHidden="1" w:unhideWhenUsed="1"/>
-    <w:lsdException w:name="List Bullet 4" w:semiHidden="1" w:unhideWhenUsed="1"/>
-    <w:lsdException w:name="List Bullet 5" w:semiHidden="1" w:unhideWhenUsed="1"/>
-    <w:lsdException w:name="List Number 2" w:semiHidden="1" w:unhideWhenUsed="1"/>
-    <w:lsdException w:name="List Number 3" w:semiHidden="1" w:unhideWhenUsed="1"/>
-    <w:lsdException w:name="List Number 4" w:semiHidden="1" w:unhideWhenUsed="1"/>
-    <w:lsdException w:name="List Number 5" w:semiHidden="1" w:unhideWhenUsed="1"/>
-    <w:lsdException w:name="Title" w:uiPriority="10" w:qFormat="1"/>
-    <w:lsdException w:name="Closing" w:semiHidden="1" w:unhideWhenUsed="1"/>
-    <w:lsdException w:name="Signature" w:semiHidden="1" w:unhideWhenUsed="1"/>
-    <w:lsdException w:name="Default Paragraph Font" w:semiHidden="1" w:uiPriority="1" w:unhideWhenUsed="1"/>
-    <w:lsdException w:name="Body Text" w:semiHidden="1" w:unhideWhenUsed="1"/>
-    <w:lsdException w:name="Body Text Indent" w:semiHidden="1" w:unhideWhenUsed="1"/>
-    <w:lsdException w:name="List Continue" w:semiHidden="1" w:unhideWhenUsed="1"/>
-    <w:lsdException w:name="List Continue 2" w:semiHidden="1" w:unhideWhenUsed="1"/>
-    <w:lsdException w:name="List Continue 3" w:semiHidden="1" w:unhideWhenUsed="1"/>
-    <w:lsdException w:name="List Continue 4" w:semiHidden="1" w:unhideWhenUsed="1"/>
-    <w:lsdException w:name="List Continue 5" w:semiHidden="1" w:unhideWhenUsed="1"/>
-    <w:lsdException w:name="Message Header" w:semiHidden="1" w:unhideWhenUsed="1"/>
-    <w:lsdException w:name="Subtitle" w:uiPriority="11" w:qFormat="1"/>
-    <w:lsdException w:name="Salutation" w:semiHidden="1" w:unhideWhenUsed="1"/>
-    <w:lsdException w:name="Date" w:semiHidden="1" w:unhideWhenUsed="1"/>
-    <w:lsdException w:name="Body Text First Indent" w:semiHidden="1" w:unhideWhenUsed="1"/>
-    <w:lsdException w:name="Body Text First Indent 2" w:semiHidden="1" w:unhideWhenUsed="1"/>
-    <w:lsdException w:name="Note Heading" w:semiHidden="1" w:unhideWhenUsed="1"/>
-    <w:lsdException w:name="Body Text 2" w:semiHidden="1" w:unhideWhenUsed="1"/>
-    <w:lsdException w:name="Body Text 3" w:semiHidden="1" w:unhideWhenUsed="1"/>
-    <w:lsdException w:name="Body Text Indent 2" w:semiHidden="1" w:unhideWhenUsed="1"/>
-    <w:lsdException w:name="Body Text Indent 3" w:semiHidden="1" w:unhideWhenUsed="1"/>
-    <w:lsdException w:name="Block Text" w:semiHidden="1" w:unhideWhenUsed="1"/>
-    <w:lsdException w:name="Hyperlink" w:semiHidden="1" w:unhideWhenUsed="1"/>
-    <w:lsdException w:name="FollowedHyperlink" w:semiHidden="1" w:unhideWhenUsed="1"/>
-    <w:lsdException w:name="Strong" w:uiPriority="22" w:qFormat="1"/>
-    <w:lsdException w:name="Emphasis" w:uiPriority="20" w:qFormat="1"/>
-    <w:lsdException w:name="Document Map" w:semiHidden="1" w:unhideWhenUsed="1"/>
-    <w:lsdException w:name="Plain Text" w:semiHidden="1" w:unhideWhenUsed="1"/>
-    <w:lsdException w:name="E-mail Signature" w:semiHidden="1" w:unhideWhenUsed="1"/>
-    <w:lsdException w:name="HTML Top of Form" w:semiHidden="1" w:unhideWhenUsed="1"/>
-    <w:lsdException w:name="HTML Bottom of Form" w:semiHidden="1" w:unhideWhenUsed="1"/>
-    <w:lsdException w:name="Normal (Web)" w:semiHidden="1" w:unhideWhenUsed="1"/>
-    <w:lsdException w:name="HTML Acronym" w:semiHidden="1" w:unhideWhenUsed="1"/>
-    <w:lsdException w:name="HTML Address" w:semiHidden="1" w:unhideWhenUsed="1"/>
-    <w:lsdException w:name="HTML Cite" w:semiHidden="1" w:unhideWhenUsed="1"/>
-    <w:lsdException w:name="HTML Code" w:semiHidden="1" w:unhideWhenUsed="1"/>
-    <w:lsdException w:name="HTML Definition" w:semiHidden="1" w:unhideWhenUsed="1"/>
-    <w:lsdException w:name="HTML Keyboard" w:semiHidden="1" w:unhideWhenUsed="1"/>
-    <w:lsdException w:name="HTML Preformatted" w:semiHidden="1" w:unhideWhenUsed="1"/>
-    <w:lsdException w:name="HTML Sample" w:semiHidden="1" w:unhideWhenUsed="1"/>
-    <w:lsdException w:name="HTML Typewriter" w:semiHidden="1" w:unhideWhenUsed="1"/>
-    <w:lsdException w:name="HTML Variable" w:semiHidden="1" w:unhideWhenUsed="1"/>
-    <w:lsdException w:name="Normal Table" w:semiHidden="1" w:unhideWhenUsed="1"/>
-    <w:lsdException w:name="annotation subject" w:semiHidden="1" w:unhideWhenUsed="1"/>
-    <w:lsdException w:name="No List" w:semiHidden="1" w:unhideWhenUsed="1"/>
-    <w:lsdException w:name="Outline List 1" w:semiHidden="1" w:unhideWhenUsed="1"/>
-    <w:lsdException w:name="Outline List 2" w:semiHidden="1" w:unhideWhenUsed="1"/>
-    <w:lsdException w:name="Outline List 3" w:semiHidden="1" w:unhideWhenUsed="1"/>
-    <w:lsdException w:name="Table Simple 1" w:semiHidden="1" w:unhideWhenUsed="1"/>
-    <w:lsdException w:name="Table Simple 2" w:semiHidden="1" w:unhideWhenUsed="1"/>
-    <w:lsdException w:name="Table Simple 3" w:semiHidden="1" w:unhideWhenUsed="1"/>
-    <w:lsdException w:name="Table Classic 1" w:semiHidden="1" w:unhideWhenUsed="1"/>
-    <w:lsdException w:name="Table Classic 2" w:semiHidden="1" w:unhideWhenUsed="1"/>
-    <w:lsdException w:name="Table Classic 3" w:semiHidden="1" w:unhideWhenUsed="1"/>
-    <w:lsdException w:name="Table Classic 4" w:semiHidden="1" w:unhideWhenUsed="1"/>
-    <w:lsdException w:name="Table Colorful 1" w:semiHidden="1" w:unhideWhenUsed="1"/>
-    <w:lsdException w:name="Table Colorful 2" w:semiHidden="1" w:unhideWhenUsed="1"/>
-    <w:lsdException w:name="Table Colorful 3" w:semiHidden="1" w:unhideWhenUsed="1"/>
-    <w:lsdException w:name="Table Columns 1" w:semiHidden="1" w:unhideWhenUsed="1"/>
-    <w:lsdException w:name="Table Columns 2" w:semiHidden="1" w:unhideWhenUsed="1"/>
-    <w:lsdException w:name="Table Columns 3" w:semiHidden="1" w:unhideWhenUsed="1"/>
-    <w:lsdException w:name="Table Columns 4" w:semiHidden="1" w:unhideWhenUsed="1"/>
-    <w:lsdException w:name="Table Columns 5" w:semiHidden="1" w:unhideWhenUsed="1"/>
-    <w:lsdException w:name="Table Grid 1" w:semiHidden="1" w:unhideWhenUsed="1"/>
-    <w:lsdException w:name="Table Grid 2" w:semiHidden="1" w:unhideWhenUsed="1"/>
-    <w:lsdException w:name="Table Grid 3" w:semiHidden="1" w:unhideWhenUsed="1"/>
-    <w:lsdException w:name="Table Grid 4" w:semiHidden="1" w:unhideWhenUsed="1"/>
-    <w:lsdException w:name="Table Grid 5" w:semiHidden="1" w:unhideWhenUsed="1"/>
-    <w:lsdException w:name="Table Grid 6" w:semiHidden="1" w:unhideWhenUsed="1"/>
-    <w:lsdException w:name="Table Grid 7" w:semiHidden="1" w:unhideWhenUsed="1"/>
-    <w:lsdException w:name="Table Grid 8" w:semiHidden="1" w:unhideWhenUsed="1"/>
-    <w:lsdException w:name="Table List 1" w:semiHidden="1" w:unhideWhenUsed="1"/>
-    <w:lsdException w:name="Table List 2" w:semiHidden="1" w:unhideWhenUsed="1"/>
-    <w:lsdException w:name="Table List 3" w:semiHidden="1" w:unhideWhenUsed="1"/>
-    <w:lsdException w:name="Table List 4" w:semiHidden="1" w:unhideWhenUsed="1"/>
-    <w:lsdException w:name="Table List 5" w:semiHidden="1" w:unhideWhenUsed="1"/>
-    <w:lsdException w:name="Table List 6" w:semiHidden="1" w:unhideWhenUsed="1"/>
-    <w:lsdException w:name="Table List 7" w:semiHidden="1" w:unhideWhenUsed="1"/>
-    <w:lsdException w:name="Table List 8" w:semiHidden="1" w:unhideWhenUsed="1"/>
-    <w:lsdException w:name="Table 3D effects 1" w:semiHidden="1" w:unhideWhenUsed="1"/>
-    <w:lsdException w:name="Table 3D effects 2" w:semiHidden="1" w:unhideWhenUsed="1"/>
-    <w:lsdException w:name="Table 3D effects 3" w:semiHidden="1" w:unhideWhenUsed="1"/>
-    <w:lsdException w:name="Table Contemporary" w:semiHidden="1" w:unhideWhenUsed="1"/>
-    <w:lsdException w:name="Table Elegant" w:semiHidden="1" w:unhideWhenUsed="1"/>
-    <w:lsdException w:name="Table Professional" w:semiHidden="1" w:unhideWhenUsed="1"/>
-    <w:lsdException w:name="Table Subtle 1" w:semiHidden="1" w:unhideWhenUsed="1"/>
-    <w:lsdException w:name="Table Subtle 2" w:semiHidden="1" w:unhideWhenUsed="1"/>
-    <w:lsdException w:name="Table Web 1" w:semiHidden="1" w:unhideWhenUsed="1"/>
-    <w:lsdException w:name="Table Web 2" w:semiHidden="1" w:unhideWhenUsed="1"/>
-    <w:lsdException w:name="Table Web 3" w:semiHidden="1" w:unhideWhenUsed="1"/>
-    <w:lsdException w:name="Balloon Text" w:semiHidden="1" w:unhideWhenUsed="1"/>
-    <w:lsdException w:name="Table Grid" w:uiPriority="39"/>
-    <w:lsdException w:name="Table Theme" w:semiHidden="1" w:unhideWhenUsed="1"/>
-    <w:lsdException w:name="Placeholder Text" w:semiHidden="1"/>
-    <w:lsdException w:name="No Spacing" w:uiPriority="1" w:qFormat="1"/>
-    <w:lsdException w:name="Light Shading" w:uiPriority="60"/>
-    <w:lsdException w:name="Light List" w:uiPriority="61"/>
-    <w:lsdException w:name="Light Grid" w:uiPriority="62"/>
-    <w:lsdException w:name="Medium Shading 1" w:uiPriority="63"/>
-    <w:lsdException w:name="Medium Shading 2" w:uiPriority="64"/>
-    <w:lsdException w:name="Medium List 1" w:uiPriority="65"/>
-    <w:lsdException w:name="Medium List 2" w:uiPriority="66"/>
-    <w:lsdException w:name="Medium Grid 1" w:uiPriority="67"/>
-    <w:lsdException w:name="Medium Grid 2" w:uiPriority="68"/>
-    <w:lsdException w:name="Medium Grid 3" w:uiPriority="69"/>
-    <w:lsdException w:name="Dark List" w:uiPriority="70"/>
-    <w:lsdException w:name="Colorful Shading" w:uiPriority="71"/>
-    <w:lsdException w:name="Colorful List" w:uiPriority="72"/>
-    <w:lsdException w:name="Colorful Grid" w:uiPriority="73"/>
-    <w:lsdException w:name="Light Shading Accent 1" w:uiPriority="60"/>
-    <w:lsdException w:name="Light List Accent 1" w:uiPriority="61"/>
-    <w:lsdException w:name="Light Grid Accent 1" w:uiPriority="62"/>
-    <w:lsdException w:name="Medium Shading 1 Accent 1" w:uiPriority="63"/>
-    <w:lsdException w:name="Medium Shading 2 Accent 1" w:uiPriority="64"/>
-    <w:lsdException w:name="Medium List 1 Accent 1" w:uiPriority="65"/>
-    <w:lsdException w:name="Revision" w:semiHidden="1"/>
-    <w:lsdException w:name="List Paragraph" w:uiPriority="34" w:qFormat="1"/>
-    <w:lsdException w:name="Quote" w:uiPriority="29" w:qFormat="1"/>
-    <w:lsdException w:name="Intense Quote" w:uiPriority="30" w:qFormat="1"/>
-    <w:lsdException w:name="Medium List 2 Accent 1" w:uiPriority="66"/>
-    <w:lsdException w:name="Medium Grid 1 Accent 1" w:uiPriority="67"/>
-    <w:lsdException w:name="Medium Grid 2 Accent 1" w:uiPriority="68"/>
-    <w:lsdException w:name="Medium Grid 3 Accent 1" w:uiPriority="69"/>
-    <w:lsdException w:name="Dark List Accent 1" w:uiPriority="70"/>
-    <w:lsdException w:name="Colorful Shading Accent 1" w:uiPriority="71"/>
-    <w:lsdException w:name="Colorful List Accent 1" w:uiPriority="72"/>
-    <w:lsdException w:name="Colorful Grid Accent 1" w:uiPriority="73"/>
-    <w:lsdException w:name="Light Shading Accent 2" w:uiPriority="60"/>
-    <w:lsdException w:name="Light List Accent 2" w:uiPriority="61"/>
-    <w:lsdException w:name="Light Grid Accent 2" w:uiPriority="62"/>
-    <w:lsdException w:name="Medium Shading 1 Accent 2" w:uiPriority="63"/>
-    <w:lsdException w:name="Medium Shading 2 Accent 2" w:uiPriority="64"/>
-    <w:lsdException w:name="Medium List 1 Accent 2" w:uiPriority="65"/>
-    <w:lsdException w:name="Medium List 2 Accent 2" w:uiPriority="66"/>
-    <w:lsdException w:name="Medium Grid 1 Accent 2" w:uiPriority="67"/>
-    <w:lsdException w:name="Medium Grid 2 Accent 2" w:uiPriority="68"/>
-    <w:lsdException w:name="Medium Grid 3 Accent 2" w:uiPriority="69"/>
-    <w:lsdException w:name="Dark List Accent 2" w:uiPriority="70"/>
-    <w:lsdException w:name="Colorful Shading Accent 2" w:uiPriority="71"/>
-    <w:lsdException w:name="Colorful List Accent 2" w:uiPriority="72"/>
-    <w:lsdException w:name="Colorful Grid Accent 2" w:uiPriority="73"/>
-    <w:lsdException w:name="Light Shading Accent 3" w:uiPriority="60"/>
-    <w:lsdException w:name="Light List Accent 3" w:uiPriority="61"/>
-    <w:lsdException w:name="Light Grid Accent 3" w:uiPriority="62"/>
-    <w:lsdException w:name="Medium Shading 1 Accent 3" w:uiPriority="63"/>
-    <w:lsdException w:name="Medium Shading 2 Accent 3" w:uiPriority="64"/>
-    <w:lsdException w:name="Medium List 1 Accent 3" w:uiPriority="65"/>
-    <w:lsdException w:name="Medium List 2 Accent 3" w:uiPriority="66"/>
-    <w:lsdException w:name="Medium Grid 1 Accent 3" w:uiPriority="67"/>
-    <w:lsdException w:name="Medium Grid 2 Accent 3" w:uiPriority="68"/>
-    <w:lsdException w:name="Medium Grid 3 Accent 3" w:uiPriority="69"/>
-    <w:lsdException w:name="Dark List Accent 3" w:uiPriority="70"/>
-    <w:lsdException w:name="Colorful Shading Accent 3" w:uiPriority="71"/>
-    <w:lsdException w:name="Colorful List Accent 3" w:uiPriority="72"/>
-    <w:lsdException w:name="Colorful Grid Accent 3" w:uiPriority="73"/>
-    <w:lsdException w:name="Light Shading Accent 4" w:uiPriority="60"/>
-    <w:lsdException w:name="Light List Accent 4" w:uiPriority="61"/>
-    <w:lsdException w:name="Light Grid Accent 4" w:uiPriority="62"/>
-    <w:lsdException w:name="Medium Shading 1 Accent 4" w:uiPriority="63"/>
-    <w:lsdException w:name="Medium Shading 2 Accent 4" w:uiPriority="64"/>
-    <w:lsdException w:name="Medium List 1 Accent 4" w:uiPriority="65"/>
-    <w:lsdException w:name="Medium List 2 Accent 4" w:uiPriority="66"/>
-    <w:lsdException w:name="Medium Grid 1 Accent 4" w:uiPriority="67"/>
-    <w:lsdException w:name="Medium Grid 2 Accent 4" w:uiPriority="68"/>
-    <w:lsdException w:name="Medium Grid 3 Accent 4" w:uiPriority="69"/>
-    <w:lsdException w:name="Dark List Accent 4" w:uiPriority="70"/>
-    <w:lsdException w:name="Colorful Shading Accent 4" w:uiPriority="71"/>
-    <w:lsdException w:name="Colorful List Accent 4" w:uiPriority="72"/>
-    <w:lsdException w:name="Colorful Grid Accent 4" w:uiPriority="73"/>
-    <w:lsdException w:name="Light Shading Accent 5" w:uiPriority="60"/>
-    <w:lsdException w:name="Light List Accent 5" w:uiPriority="61"/>
-    <w:lsdException w:name="Light Grid Accent 5" w:uiPriority="62"/>
-    <w:lsdException w:name="Medium Shading 1 Accent 5" w:uiPriority="63"/>
-    <w:lsdException w:name="Medium Shading 2 Accent 5" w:uiPriority="64"/>
-    <w:lsdException w:name="Medium List 1 Accent 5" w:uiPriority="65"/>
-    <w:lsdException w:name="Medium List 2 Accent 5" w:uiPriority="66"/>
-    <w:lsdException w:name="Medium Grid 1 Accent 5" w:uiPriority="67"/>
-    <w:lsdException w:name="Medium Grid 2 Accent 5" w:uiPriority="68"/>
-    <w:lsdException w:name="Medium Grid 3 Accent 5" w:uiPriority="69"/>
-    <w:lsdException w:name="Dark List Accent 5" w:uiPriority="70"/>
-    <w:lsdException w:name="Colorful Shading Accent 5" w:uiPriority="71"/>
-    <w:lsdException w:name="Colorful List Accent 5" w:uiPriority="72"/>
-    <w:lsdException w:name="Colorful Grid Accent 5" w:uiPriority="73"/>
-    <w:lsdException w:name="Light Shading Accent 6" w:uiPriority="60"/>
-    <w:lsdException w:name="Light List Accent 6" w:uiPriority="61"/>
-    <w:lsdException w:name="Light Grid Accent 6" w:uiPriority="62"/>
-    <w:lsdException w:name="Medium Shading 1 Accent 6" w:uiPriority="63"/>
-    <w:lsdException w:name="Medium Shading 2 Accent 6" w:uiPriority="64"/>
-    <w:lsdException w:name="Medium List 1 Accent 6" w:uiPriority="65"/>
-    <w:lsdException w:name="Medium List 2 Accent 6" w:uiPriority="66"/>
-    <w:lsdException w:name="Medium Grid 1 Accent 6" w:uiPriority="67"/>
-    <w:lsdException w:name="Medium Grid 2 Accent 6" w:uiPriority="68"/>
-    <w:lsdException w:name="Medium Grid 3 Accent 6" w:uiPriority="69"/>
-    <w:lsdException w:name="Dark List Accent 6" w:uiPriority="70"/>
-    <w:lsdException w:name="Colorful Shading Accent 6" w:uiPriority="71"/>
-    <w:lsdException w:name="Colorful List Accent 6" w:uiPriority="72"/>
-    <w:lsdException w:name="Colorful Grid Accent 6" w:uiPriority="73"/>
-    <w:lsdException w:name="Subtle Emphasis" w:uiPriority="19" w:qFormat="1"/>
-    <w:lsdException w:name="Intense Emphasis" w:uiPriority="21" w:qFormat="1"/>
-    <w:lsdException w:name="Subtle Reference" w:uiPriority="31" w:qFormat="1"/>
-    <w:lsdException w:name="Intense Reference" w:uiPriority="32" w:qFormat="1"/>
-    <w:lsdException w:name="Book Title" w:uiPriority="33" w:qFormat="1"/>
-    <w:lsdException w:name="Bibliography" w:semiHidden="1" w:uiPriority="37" w:unhideWhenUsed="1"/>
-    <w:lsdException w:name="TOC Heading" w:semiHidden="1" w:uiPriority="39" w:unhideWhenUsed="1" w:qFormat="1"/>
-    <w:lsdException w:name="Plain Table 1" w:uiPriority="41"/>
-    <w:lsdException w:name="Plain Table 2" w:uiPriority="42"/>
-    <w:lsdException w:name="Plain Table 3" w:uiPriority="43"/>
-    <w:lsdException w:name="Plain Table 4" w:uiPriority="44"/>
-    <w:lsdException w:name="Plain Table 5" w:uiPriority="45"/>
-    <w:lsdException w:name="Grid Table Light" w:uiPriority="40"/>
-    <w:lsdException w:name="Grid Table 1 Light" w:uiPriority="46"/>
-    <w:lsdException w:name="Grid Table 2" w:uiPriority="47"/>
-    <w:lsdException w:name="Grid Table 3" w:uiPriority="48"/>
-    <w:lsdException w:name="Grid Table 4" w:uiPriority="49"/>
-    <w:lsdException w:name="Grid Table 5 Dark" w:uiPriority="50"/>
-    <w:lsdException w:name="Grid Table 6 Colorful" w:uiPriority="51"/>
-    <w:lsdException w:name="Grid Table 7 Colorful" w:uiPriority="52"/>
-    <w:lsdException w:name="Grid Table 1 Light Accent 1" w:uiPriority="46"/>
-    <w:lsdException w:name="Grid Table 2 Accent 1" w:uiPriority="47"/>
-    <w:lsdException w:name="Grid Table 3 Accent 1" w:uiPriority="48"/>
-    <w:lsdException w:name="Grid Table 4 Accent 1" w:uiPriority="49"/>
-    <w:lsdException w:name="Grid Table 5 Dark Accent 1" w:uiPriority="50"/>
-    <w:lsdException w:name="Grid Table 6 Colorful Accent 1" w:uiPriority="51"/>
-    <w:lsdException w:name="Grid Table 7 Colorful Accent 1" w:uiPriority="52"/>
-    <w:lsdException w:name="Grid Table 1 Light Accent 2" w:uiPriority="46"/>
-    <w:lsdException w:name="Grid Table 2 Accent 2" w:uiPriority="47"/>
-    <w:lsdException w:name="Grid Table 3 Accent 2" w:uiPriority="48"/>
-    <w:lsdException w:name="Grid Table 4 Accent 2" w:uiPriority="49"/>
-    <w:lsdException w:name="Grid Table 5 Dark Accent 2" w:uiPriority="50"/>
-    <w:lsdException w:name="Grid Table 6 Colorful Accent 2" w:uiPriority="51"/>
-    <w:lsdException w:name="Grid Table 7 Colorful Accent 2" w:uiPriority="52"/>
-    <w:lsdException w:name="Grid Table 1 Light Accent 3" w:uiPriority="46"/>
-    <w:lsdException w:name="Grid Table 2 Accent 3" w:uiPriority="47"/>
-    <w:lsdException w:name="Grid Table 3 Accent 3" w:uiPriority="48"/>
-    <w:lsdException w:name="Grid Table 4 Accent 3" w:uiPriority="49"/>
-    <w:lsdException w:name="Grid Table 5 Dark Accent 3" w:uiPriority="50"/>
-    <w:lsdException w:name="Grid Table 6 Colorful Accent 3" w:uiPriority="51"/>
-    <w:lsdException w:name="Grid Table 7 Colorful Accent 3" w:uiPriority="52"/>
-    <w:lsdException w:name="Grid Table 1 Light Accent 4" w:uiPriority="46"/>
-    <w:lsdException w:name="Grid Table 2 Accent 4" w:uiPriority="47"/>
-    <w:lsdException w:name="Grid Table 3 Accent 4" w:uiPriority="48"/>
-    <w:lsdException w:name="Grid Table 4 Accent 4" w:uiPriority="49"/>
-    <w:lsdException w:name="Grid Table 5 Dark Accent 4" w:uiPriority="50"/>
-    <w:lsdException w:name="Grid Table 6 Colorful Accent 4" w:uiPriority="51"/>
-    <w:lsdException w:name="Grid Table 7 Colorful Accent 4" w:uiPriority="52"/>
-    <w:lsdException w:name="Grid Table 1 Light Accent 5" w:uiPriority="46"/>
-    <w:lsdException w:name="Grid Table 2 Accent 5" w:uiPriority="47"/>
-    <w:lsdException w:name="Grid Table 3 Accent 5" w:uiPriority="48"/>
-    <w:lsdException w:name="Grid Table 4 Accent 5" w:uiPriority="49"/>
-    <w:lsdException w:name="Grid Table 5 Dark Accent 5" w:uiPriority="50"/>
-    <w:lsdException w:name="Grid Table 6 Colorful Accent 5" w:uiPriority="51"/>
-    <w:lsdException w:name="Grid Table 7 Colorful Accent 5" w:uiPriority="52"/>
-    <w:lsdException w:name="Grid Table 1 Light Accent 6" w:uiPriority="46"/>
-    <w:lsdException w:name="Grid Table 2 Accent 6" w:uiPriority="47"/>
-    <w:lsdException w:name="Grid Table 3 Accent 6" w:uiPriority="48"/>
-    <w:lsdException w:name="Grid Table 4 Accent 6" w:uiPriority="49"/>
-    <w:lsdException w:name="Grid Table 5 Dark Accent 6" w:uiPriority="50"/>
-    <w:lsdException w:name="Grid Table 6 Colorful Accent 6" w:uiPriority="51"/>
-    <w:lsdException w:name="Grid Table 7 Colorful Accent 6" w:uiPriority="52"/>
-    <w:lsdException w:name="List Table 1 Light" w:uiPriority="46"/>
-    <w:lsdException w:name="List Table 2" w:uiPriority="47"/>
-    <w:lsdException w:name="List Table 3" w:uiPriority="48"/>
-    <w:lsdException w:name="List Table 4" w:uiPriority="49"/>
-    <w:lsdException w:name="List Table 5 Dark" w:uiPriority="50"/>
-    <w:lsdException w:name="List Table 6 Colorful" w:uiPriority="51"/>
-    <w:lsdException w:name="List Table 7 Colorful" w:uiPriority="52"/>
-    <w:lsdException w:name="List Table 1 Light Accent 1" w:uiPriority="46"/>
-    <w:lsdException w:name="List Table 2 Accent 1" w:uiPriority="47"/>
-    <w:lsdException w:name="List Table 3 Accent 1" w:uiPriority="48"/>
-    <w:lsdException w:name="List Table 4 Accent 1" w:uiPriority="49"/>
-    <w:lsdException w:name="List Table 5 Dark Accent 1" w:uiPriority="50"/>
-    <w:lsdException w:name="List Table 6 Colorful Accent 1" w:uiPriority="51"/>
-    <w:lsdException w:name="List Table 7 Colorful Accent 1" w:uiPriority="52"/>
-    <w:lsdException w:name="List Table 1 Light Accent 2" w:uiPriority="46"/>
-    <w:lsdException w:name="List Table 2 Accent 2" w:uiPriority="47"/>
-    <w:lsdException w:name="List Table 3 Accent 2" w:uiPriority="48"/>
-    <w:lsdException w:name="List Table 4 Accent 2" w:uiPriority="49"/>
-    <w:lsdException w:name="List Table 5 Dark Accent 2" w:uiPriority="50"/>
-    <w:lsdException w:name="List Table 6 Colorful Accent 2" w:uiPriority="51"/>
-    <w:lsdException w:name="List Table 7 Colorful Accent 2" w:uiPriority="52"/>
-    <w:lsdException w:name="List Table 1 Light Accent 3" w:uiPriority="46"/>
-    <w:lsdException w:name="List Table 2 Accent 3" w:uiPriority="47"/>
-    <w:lsdException w:name="List Table 3 Accent 3" w:uiPriority="48"/>
-    <w:lsdException w:name="List Table 4 Accent 3" w:uiPriority="49"/>
-    <w:lsdException w:name="List Table 5 Dark Accent 3" w:uiPriority="50"/>
-    <w:lsdException w:name="List Table 6 Colorful Accent 3" w:uiPriority="51"/>
-    <w:lsdException w:name="List Table 7 Colorful Accent 3" w:uiPriority="52"/>
-    <w:lsdException w:name="List Table 1 Light Accent 4" w:uiPriority="46"/>
-    <w:lsdException w:name="List Table 2 Accent 4" w:uiPriority="47"/>
-    <w:lsdException w:name="List Table 3 Accent 4" w:uiPriority="48"/>
-    <w:lsdException w:name="List Table 4 Accent 4" w:uiPriority="49"/>
-    <w:lsdException w:name="List Table 5 Dark Accent 4" w:uiPriority="50"/>
-    <w:lsdException w:name="List Table 6 Colorful Accent 4" w:uiPriority="51"/>
-    <w:lsdException w:name="List Table 7 Colorful Accent 4" w:uiPriority="52"/>
-    <w:lsdException w:name="List Table 1 Light Accent 5" w:uiPriority="46"/>
-    <w:lsdException w:name="List Table 2 Accent 5" w:uiPriority="47"/>
-    <w:lsdException w:name="List Table 3 Accent 5" w:uiPriority="48"/>
-    <w:lsdException w:name="List Table 4 Accent 5" w:uiPriority="49"/>
-    <w:lsdException w:name="List Table 5 Dark Accent 5" w:uiPriority="50"/>
-    <w:lsdException w:name="List Table 6 Colorful Accent 5" w:uiPriority="51"/>
-    <w:lsdException w:name="List Table 7 Colorful Accent 5" w:uiPriority="52"/>
-    <w:lsdException w:name="List Table 1 Light Accent 6" w:uiPriority="46"/>
-    <w:lsdException w:name="List Table 2 Accent 6" w:uiPriority="47"/>
-    <w:lsdException w:name="List Table 3 Accent 6" w:uiPriority="48"/>
-    <w:lsdException w:name="List Table 4 Accent 6" w:uiPriority="49"/>
-    <w:lsdException w:name="List Table 5 Dark Accent 6" w:uiPriority="50"/>
-    <w:lsdException w:name="List Table 6 Colorful Accent 6" w:uiPriority="51"/>
-    <w:lsdException w:name="List Table 7 Colorful Accent 6" w:uiPriority="52"/>
-  </w:latentStyles>
-  <w:style w:type="paragraph" w:default="1" w:styleId="a">
-    <w:name w:val="Normal"/>
-    <w:qFormat/>
-    <w:pPr>
-      <w:widowControl w:val="0"/>
-      <w:jc w:val="both"/>
-    </w:pPr>
-  </w:style>
-  <w:style w:type="character" w:default="1" w:styleId="a0">
-    <w:name w:val="Default Paragraph Font"/>
-    <w:uiPriority w:val="1"/>
-    <w:semiHidden/>
-    <w:unhideWhenUsed/>
-  </w:style>
-  <w:style w:type="table" w:default="1" w:styleId="a1">
-    <w:name w:val="Normal Table"/>
-    <w:uiPriority w:val="99"/>
-    <w:semiHidden/>
-    <w:unhideWhenUsed/>
-    <w:tblPr>
-      <w:tblInd w:w="0" w:type="dxa"/>
-      <w:tblCellMar>
-        <w:top w:w="0" w:type="dxa"/>
-        <w:left w:w="108" w:type="dxa"/>
-        <w:bottom w:w="0" w:type="dxa"/>
-        <w:right w:w="108" w:type="dxa"/>
-      </w:tblCellMar>
-    </w:tblPr>
-  </w:style>
-  <w:style w:type="numbering" w:default="1" w:styleId="a2">
-    <w:name w:val="No List"/>
-    <w:uiPriority w:val="99"/>
-    <w:semiHidden/>
-    <w:unhideWhenUsed/>
-  </w:style>
-  <w:style w:type="paragraph" w:customStyle="1" w:styleId="FF5C2686A61B46DF8BF69D5A1BD8A999">
-    <w:name w:val="FF5C2686A61B46DF8BF69D5A1BD8A999"/>
-    <w:rsid w:val="00012079"/>
-    <w:pPr>
-      <w:widowControl w:val="0"/>
-      <w:jc w:val="both"/>
-    </w:pPr>
-  </w:style>
-  <w:style w:type="paragraph" w:customStyle="1" w:styleId="D89CABFE59BA465CA8F61F9F33A8756C">
-    <w:name w:val="D89CABFE59BA465CA8F61F9F33A8756C"/>
-    <w:rsid w:val="00012079"/>
-    <w:pPr>
-      <w:widowControl w:val="0"/>
-      <w:jc w:val="both"/>
-    </w:pPr>
-  </w:style>
-  <w:style w:type="paragraph" w:customStyle="1" w:styleId="DB1314F9F0E345D9B3AA2283CD85A85D">
-    <w:name w:val="DB1314F9F0E345D9B3AA2283CD85A85D"/>
-    <w:rsid w:val="00012079"/>
-    <w:pPr>
-      <w:widowControl w:val="0"/>
-      <w:jc w:val="both"/>
-    </w:pPr>
-  </w:style>
-  <w:style w:type="paragraph" w:customStyle="1" w:styleId="D41DDB42372943E6BFA523982AC93B1B">
-    <w:name w:val="D41DDB42372943E6BFA523982AC93B1B"/>
-    <w:rsid w:val="00012079"/>
-    <w:pPr>
-      <w:widowControl w:val="0"/>
-      <w:jc w:val="both"/>
-    </w:pPr>
-  </w:style>
-  <w:style w:type="paragraph" w:customStyle="1" w:styleId="60E020442AEF4A26872A975E0906B645">
-    <w:name w:val="60E020442AEF4A26872A975E0906B645"/>
-    <w:rsid w:val="00012079"/>
-    <w:pPr>
-      <w:widowControl w:val="0"/>
-      <w:jc w:val="both"/>
-    </w:pPr>
-  </w:style>
-  <w:style w:type="paragraph" w:customStyle="1" w:styleId="728DF67519D64D3890E83A4A0E160AFF">
-    <w:name w:val="728DF67519D64D3890E83A4A0E160AFF"/>
-    <w:rsid w:val="00012079"/>
-    <w:pPr>
-      <w:widowControl w:val="0"/>
-      <w:jc w:val="both"/>
-    </w:pPr>
-  </w:style>
-</w:styles>
-</file>
-
-<file path=word/glossary/webSettings.xml><?xml version="1.0" encoding="utf-8"?>
-<w:webSettings xmlns:mc="http://schemas.openxmlformats.org/markup-compatibility/2006" xmlns:r="http://schemas.openxmlformats.org/officeDocument/2006/relationships" xmlns:w="http://schemas.openxmlformats.org/wordprocessingml/2006/main" xmlns:w14="http://schemas.microsoft.com/office/word/2010/wordml" xmlns:w15="http://schemas.microsoft.com/office/word/2012/wordml" mc:Ignorable="w14 w15">
-  <w:optimizeForBrowser/>
-  <w:allowPNG/>
-</w:webSettings>
-</file>
-
 <file path=word/theme/theme1.xml><?xml version="1.0" encoding="utf-8"?>
 <a:theme xmlns:a="http://schemas.openxmlformats.org/drawingml/2006/main" name="Office 主题">
   <a:themeElements>
@@ -9919,7 +9339,7 @@
 </file>
 
 <file path=customXml/itemProps1.xml><?xml version="1.0" encoding="utf-8"?>
-<ds:datastoreItem xmlns:ds="http://schemas.openxmlformats.org/officeDocument/2006/customXml" ds:itemID="{273B18A5-B358-47A7-BF71-D5AE25CC5905}">
+<ds:datastoreItem xmlns:ds="http://schemas.openxmlformats.org/officeDocument/2006/customXml" ds:itemID="{2A6ABBFC-6F89-4B54-B595-4677C99B6198}">
   <ds:schemaRefs>
     <ds:schemaRef ds:uri="http://schemas.openxmlformats.org/officeDocument/2006/bibliography"/>
   </ds:schemaRefs>

</xml_diff>